<commit_message>
Updates to tutorials and README
</commit_message>
<xml_diff>
--- a/docs/tutorial/wikibrick-flowchart.docx
+++ b/docs/tutorial/wikibrick-flowchart.docx
@@ -10,16 +10,16 @@
         <mc:AlternateContent>
           <mc:Choice Requires="wps">
             <w:drawing>
-              <wp:anchor distT="0" distB="0" distL="114300" distR="114300" simplePos="0" relativeHeight="251730944" behindDoc="0" locked="0" layoutInCell="1" allowOverlap="1" wp14:anchorId="488FB290" wp14:editId="02B826A3">
+              <wp:anchor distT="0" distB="0" distL="114300" distR="114300" simplePos="0" relativeHeight="251730944" behindDoc="0" locked="0" layoutInCell="1" allowOverlap="1" wp14:anchorId="488FB290" wp14:editId="0EF3DA43">
                 <wp:simplePos x="0" y="0"/>
                 <wp:positionH relativeFrom="column">
-                  <wp:posOffset>114300</wp:posOffset>
+                  <wp:posOffset>-123825</wp:posOffset>
                 </wp:positionH>
                 <wp:positionV relativeFrom="paragraph">
                   <wp:posOffset>-342900</wp:posOffset>
                 </wp:positionV>
-                <wp:extent cx="5829300" cy="342900"/>
-                <wp:effectExtent l="0" t="0" r="19050" b="19050"/>
+                <wp:extent cx="6067425" cy="342900"/>
+                <wp:effectExtent l="0" t="0" r="28575" b="19050"/>
                 <wp:wrapNone/>
                 <wp:docPr id="53" name="Flowchart: Process 53"/>
                 <wp:cNvGraphicFramePr/>
@@ -30,7 +30,7 @@
                       <wps:spPr>
                         <a:xfrm>
                           <a:off x="0" y="0"/>
-                          <a:ext cx="5829300" cy="342900"/>
+                          <a:ext cx="6067425" cy="342900"/>
                         </a:xfrm>
                         <a:prstGeom prst="flowChartProcess">
                           <a:avLst/>
@@ -97,7 +97,14 @@
                                 <w:b/>
                                 <w:sz w:val="32"/>
                               </w:rPr>
-                              <w:t xml:space="preserve"> Tool Workflow</w:t>
+                              <w:t xml:space="preserve"> </w:t>
+                            </w:r>
+                            <w:r>
+                              <w:rPr>
+                                <w:b/>
+                                <w:sz w:val="32"/>
+                              </w:rPr>
+                              <w:t>Build Process</w:t>
                             </w:r>
                           </w:p>
                         </w:txbxContent>
@@ -123,7 +130,7 @@
                 <v:stroke joinstyle="miter"/>
                 <v:path gradientshapeok="t" o:connecttype="rect"/>
               </v:shapetype>
-              <v:shape id="Flowchart: Process 53" o:spid="_x0000_s1026" type="#_x0000_t109" style="position:absolute;margin-left:9pt;margin-top:-27pt;width:459pt;height:27pt;z-index:251730944;visibility:visible;mso-wrap-style:square;mso-width-percent:0;mso-wrap-distance-left:9pt;mso-wrap-distance-top:0;mso-wrap-distance-right:9pt;mso-wrap-distance-bottom:0;mso-position-horizontal:absolute;mso-position-horizontal-relative:text;mso-position-vertical:absolute;mso-position-vertical-relative:text;mso-width-percent:0;mso-width-relative:margin;v-text-anchor:middle" o:gfxdata="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" fillcolor="#525252 [1606]" strokecolor="#1f3763 [1604]" strokeweight="1pt">
+              <v:shape id="Flowchart: Process 53" o:spid="_x0000_s1026" type="#_x0000_t109" style="position:absolute;margin-left:-9.75pt;margin-top:-27pt;width:477.75pt;height:27pt;z-index:251730944;visibility:visible;mso-wrap-style:square;mso-width-percent:0;mso-wrap-distance-left:9pt;mso-wrap-distance-top:0;mso-wrap-distance-right:9pt;mso-wrap-distance-bottom:0;mso-position-horizontal:absolute;mso-position-horizontal-relative:text;mso-position-vertical:absolute;mso-position-vertical-relative:text;mso-width-percent:0;mso-width-relative:margin;v-text-anchor:middle" o:gfxdata="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" fillcolor="#525252 [1606]" strokecolor="#1f3763 [1604]" strokeweight="1pt">
                 <v:textbox>
                   <w:txbxContent>
                     <w:p>
@@ -164,7 +171,137 @@
                           <w:b/>
                           <w:sz w:val="32"/>
                         </w:rPr>
-                        <w:t xml:space="preserve"> Tool Workflow</w:t>
+                        <w:t xml:space="preserve"> </w:t>
+                      </w:r>
+                      <w:r>
+                        <w:rPr>
+                          <w:b/>
+                          <w:sz w:val="32"/>
+                        </w:rPr>
+                        <w:t>Build Process</w:t>
+                      </w:r>
+                    </w:p>
+                  </w:txbxContent>
+                </v:textbox>
+              </v:shape>
+            </w:pict>
+          </mc:Fallback>
+        </mc:AlternateContent>
+      </w:r>
+      <w:r>
+        <w:rPr>
+          <w:noProof/>
+        </w:rPr>
+        <mc:AlternateContent>
+          <mc:Choice Requires="wps">
+            <w:drawing>
+              <wp:anchor distT="0" distB="0" distL="114300" distR="114300" simplePos="0" relativeHeight="251662336" behindDoc="0" locked="0" layoutInCell="1" allowOverlap="1" wp14:anchorId="35F0E180" wp14:editId="1E30AB05">
+                <wp:simplePos x="0" y="0"/>
+                <wp:positionH relativeFrom="column">
+                  <wp:posOffset>-123825</wp:posOffset>
+                </wp:positionH>
+                <wp:positionV relativeFrom="paragraph">
+                  <wp:posOffset>114300</wp:posOffset>
+                </wp:positionV>
+                <wp:extent cx="1619250" cy="342900"/>
+                <wp:effectExtent l="57150" t="19050" r="76200" b="114300"/>
+                <wp:wrapNone/>
+                <wp:docPr id="3" name="Flowchart: Process 3"/>
+                <wp:cNvGraphicFramePr/>
+                <a:graphic xmlns:a="http://schemas.openxmlformats.org/drawingml/2006/main">
+                  <a:graphicData uri="http://schemas.microsoft.com/office/word/2010/wordprocessingShape">
+                    <wps:wsp>
+                      <wps:cNvSpPr/>
+                      <wps:spPr>
+                        <a:xfrm>
+                          <a:off x="0" y="0"/>
+                          <a:ext cx="1619250" cy="342900"/>
+                        </a:xfrm>
+                        <a:prstGeom prst="flowChartProcess">
+                          <a:avLst/>
+                        </a:prstGeom>
+                        <a:solidFill>
+                          <a:schemeClr val="accent1"/>
+                        </a:solidFill>
+                        <a:effectLst>
+                          <a:outerShdw blurRad="50800" dist="38100" dir="5400000" algn="t" rotWithShape="0">
+                            <a:prstClr val="black">
+                              <a:alpha val="40000"/>
+                            </a:prstClr>
+                          </a:outerShdw>
+                        </a:effectLst>
+                      </wps:spPr>
+                      <wps:style>
+                        <a:lnRef idx="2">
+                          <a:schemeClr val="accent1">
+                            <a:shade val="50000"/>
+                          </a:schemeClr>
+                        </a:lnRef>
+                        <a:fillRef idx="1">
+                          <a:schemeClr val="accent1"/>
+                        </a:fillRef>
+                        <a:effectRef idx="0">
+                          <a:schemeClr val="accent1"/>
+                        </a:effectRef>
+                        <a:fontRef idx="minor">
+                          <a:schemeClr val="lt1"/>
+                        </a:fontRef>
+                      </wps:style>
+                      <wps:txbx>
+                        <w:txbxContent>
+                          <w:p>
+                            <w:pPr>
+                              <w:jc w:val="center"/>
+                              <w:rPr>
+                                <w:b/>
+                                <w:sz w:val="24"/>
+                              </w:rPr>
+                            </w:pPr>
+                            <w:r>
+                              <w:rPr>
+                                <w:b/>
+                                <w:sz w:val="24"/>
+                              </w:rPr>
+                              <w:t>App</w:t>
+                            </w:r>
+                          </w:p>
+                        </w:txbxContent>
+                      </wps:txbx>
+                      <wps:bodyPr rot="0" spcFirstLastPara="0" vertOverflow="overflow" horzOverflow="overflow" vert="horz" wrap="square" lIns="91440" tIns="45720" rIns="91440" bIns="45720" numCol="1" spcCol="0" rtlCol="0" fromWordArt="0" anchor="ctr" anchorCtr="0" forceAA="0" compatLnSpc="1">
+                        <a:prstTxWarp prst="textNoShape">
+                          <a:avLst/>
+                        </a:prstTxWarp>
+                        <a:noAutofit/>
+                      </wps:bodyPr>
+                    </wps:wsp>
+                  </a:graphicData>
+                </a:graphic>
+                <wp14:sizeRelH relativeFrom="margin">
+                  <wp14:pctWidth>0</wp14:pctWidth>
+                </wp14:sizeRelH>
+              </wp:anchor>
+            </w:drawing>
+          </mc:Choice>
+          <mc:Fallback>
+            <w:pict>
+              <v:shape w14:anchorId="35F0E180" id="Flowchart: Process 3" o:spid="_x0000_s1027" type="#_x0000_t109" style="position:absolute;margin-left:-9.75pt;margin-top:9pt;width:127.5pt;height:27pt;z-index:251662336;visibility:visible;mso-wrap-style:square;mso-width-percent:0;mso-wrap-distance-left:9pt;mso-wrap-distance-top:0;mso-wrap-distance-right:9pt;mso-wrap-distance-bottom:0;mso-position-horizontal:absolute;mso-position-horizontal-relative:text;mso-position-vertical:absolute;mso-position-vertical-relative:text;mso-width-percent:0;mso-width-relative:margin;v-text-anchor:middle" o:gfxdata="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" fillcolor="#4472c4 [3204]" strokecolor="#1f3763 [1604]" strokeweight="1pt">
+                <v:shadow on="t" color="black" opacity="26214f" origin=",-.5" offset="0,3pt"/>
+                <v:textbox>
+                  <w:txbxContent>
+                    <w:p>
+                      <w:pPr>
+                        <w:jc w:val="center"/>
+                        <w:rPr>
+                          <w:b/>
+                          <w:sz w:val="24"/>
+                        </w:rPr>
+                      </w:pPr>
+                      <w:r>
+                        <w:rPr>
+                          <w:b/>
+                          <w:sz w:val="24"/>
+                        </w:rPr>
+                        <w:t>App</w:t>
                       </w:r>
                     </w:p>
                   </w:txbxContent>
@@ -267,7 +404,7 @@
           </mc:Choice>
           <mc:Fallback>
             <w:pict>
-              <v:shape w14:anchorId="17F7F696" id="Flowchart: Process 5" o:spid="_x0000_s1027" type="#_x0000_t109" style="position:absolute;margin-left:379pt;margin-top:9pt;width:90pt;height:27pt;z-index:251666432;visibility:visible;mso-wrap-style:square;mso-wrap-distance-left:9pt;mso-wrap-distance-top:0;mso-wrap-distance-right:9pt;mso-wrap-distance-bottom:0;mso-position-horizontal:absolute;mso-position-horizontal-relative:text;mso-position-vertical:absolute;mso-position-vertical-relative:text;v-text-anchor:middle" o:gfxdata="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" fillcolor="#ffc000 [3207]" strokecolor="#1f3763 [1604]" strokeweight="1pt">
+              <v:shape w14:anchorId="17F7F696" id="Flowchart: Process 5" o:spid="_x0000_s1028" type="#_x0000_t109" style="position:absolute;margin-left:379pt;margin-top:9pt;width:90pt;height:27pt;z-index:251666432;visibility:visible;mso-wrap-style:square;mso-wrap-distance-left:9pt;mso-wrap-distance-top:0;mso-wrap-distance-right:9pt;mso-wrap-distance-bottom:0;mso-position-horizontal:absolute;mso-position-horizontal-relative:text;mso-position-vertical:absolute;mso-position-vertical-relative:text;v-text-anchor:middle" o:gfxdata="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" fillcolor="#ffc000 [3207]" strokecolor="#1f3763 [1604]" strokeweight="1pt">
                 <v:shadow on="t" color="black" opacity="26214f" origin=",-.5" offset="0,3pt"/>
                 <v:textbox>
                   <w:txbxContent>
@@ -390,7 +527,7 @@
           </mc:Choice>
           <mc:Fallback>
             <w:pict>
-              <v:shape w14:anchorId="128C1234" id="Flowchart: Process 40" o:spid="_x0000_s1028" type="#_x0000_t109" style="position:absolute;margin-left:189pt;margin-top:9pt;width:90pt;height:27pt;z-index:251713536;visibility:visible;mso-wrap-style:square;mso-wrap-distance-left:9pt;mso-wrap-distance-top:0;mso-wrap-distance-right:9pt;mso-wrap-distance-bottom:0;mso-position-horizontal:absolute;mso-position-horizontal-relative:text;mso-position-vertical:absolute;mso-position-vertical-relative:text;v-text-anchor:middle" o:gfxdata="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" fillcolor="#8496b0 [1951]" strokecolor="#1f3763 [1604]" strokeweight="1pt">
+              <v:shape w14:anchorId="128C1234" id="Flowchart: Process 40" o:spid="_x0000_s1029" type="#_x0000_t109" style="position:absolute;margin-left:189pt;margin-top:9pt;width:90pt;height:27pt;z-index:251713536;visibility:visible;mso-wrap-style:square;mso-wrap-distance-left:9pt;mso-wrap-distance-top:0;mso-wrap-distance-right:9pt;mso-wrap-distance-bottom:0;mso-position-horizontal:absolute;mso-position-horizontal-relative:text;mso-position-vertical:absolute;mso-position-vertical-relative:text;v-text-anchor:middle" o:gfxdata="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" fillcolor="#8496b0 [1951]" strokecolor="#1f3763 [1604]" strokeweight="1pt">
                 <v:shadow on="t" color="black" opacity="26214f" origin=",-.5" offset="0,3pt"/>
                 <v:textbox>
                   <w:txbxContent>
@@ -424,227 +561,7 @@
         <mc:AlternateContent>
           <mc:Choice Requires="wps">
             <w:drawing>
-              <wp:anchor distT="0" distB="0" distL="114300" distR="114300" simplePos="0" relativeHeight="251691008" behindDoc="0" locked="0" layoutInCell="1" allowOverlap="1" wp14:anchorId="10D494B3" wp14:editId="0ABA141E">
-                <wp:simplePos x="0" y="0"/>
-                <wp:positionH relativeFrom="column">
-                  <wp:posOffset>4800600</wp:posOffset>
-                </wp:positionH>
-                <wp:positionV relativeFrom="paragraph">
-                  <wp:posOffset>1943100</wp:posOffset>
-                </wp:positionV>
-                <wp:extent cx="1143000" cy="342900"/>
-                <wp:effectExtent l="0" t="0" r="19050" b="19050"/>
-                <wp:wrapNone/>
-                <wp:docPr id="21" name="Flowchart: Alternate Process 21"/>
-                <wp:cNvGraphicFramePr/>
-                <a:graphic xmlns:a="http://schemas.openxmlformats.org/drawingml/2006/main">
-                  <a:graphicData uri="http://schemas.microsoft.com/office/word/2010/wordprocessingShape">
-                    <wps:wsp>
-                      <wps:cNvSpPr/>
-                      <wps:spPr>
-                        <a:xfrm>
-                          <a:off x="0" y="0"/>
-                          <a:ext cx="1143000" cy="342900"/>
-                        </a:xfrm>
-                        <a:prstGeom prst="flowChartAlternateProcess">
-                          <a:avLst/>
-                        </a:prstGeom>
-                        <a:solidFill>
-                          <a:schemeClr val="accent4"/>
-                        </a:solidFill>
-                      </wps:spPr>
-                      <wps:style>
-                        <a:lnRef idx="2">
-                          <a:schemeClr val="accent1">
-                            <a:shade val="50000"/>
-                          </a:schemeClr>
-                        </a:lnRef>
-                        <a:fillRef idx="1">
-                          <a:schemeClr val="accent1"/>
-                        </a:fillRef>
-                        <a:effectRef idx="0">
-                          <a:schemeClr val="accent1"/>
-                        </a:effectRef>
-                        <a:fontRef idx="minor">
-                          <a:schemeClr val="lt1"/>
-                        </a:fontRef>
-                      </wps:style>
-                      <wps:txbx>
-                        <w:txbxContent>
-                          <w:p>
-                            <w:pPr>
-                              <w:jc w:val="center"/>
-                            </w:pPr>
-                            <w:r>
-                              <w:t>/</w:t>
-                            </w:r>
-                            <w:r>
-                              <w:t>images</w:t>
-                            </w:r>
-                          </w:p>
-                        </w:txbxContent>
-                      </wps:txbx>
-                      <wps:bodyPr rot="0" spcFirstLastPara="0" vertOverflow="overflow" horzOverflow="overflow" vert="horz" wrap="square" lIns="91440" tIns="45720" rIns="91440" bIns="45720" numCol="1" spcCol="0" rtlCol="0" fromWordArt="0" anchor="ctr" anchorCtr="0" forceAA="0" compatLnSpc="1">
-                        <a:prstTxWarp prst="textNoShape">
-                          <a:avLst/>
-                        </a:prstTxWarp>
-                        <a:noAutofit/>
-                      </wps:bodyPr>
-                    </wps:wsp>
-                  </a:graphicData>
-                </a:graphic>
-              </wp:anchor>
-            </w:drawing>
-          </mc:Choice>
-          <mc:Fallback>
-            <w:pict>
-              <v:shapetype w14:anchorId="10D494B3" id="_x0000_t176" coordsize="21600,21600" o:spt="176" adj="2700" path="m@0,qx0@0l0@2qy@0,21600l@1,21600qx21600@2l21600@0qy@1,xe">
-                <v:stroke joinstyle="miter"/>
-                <v:formulas>
-                  <v:f eqn="val #0"/>
-                  <v:f eqn="sum width 0 #0"/>
-                  <v:f eqn="sum height 0 #0"/>
-                  <v:f eqn="prod @0 2929 10000"/>
-                  <v:f eqn="sum width 0 @3"/>
-                  <v:f eqn="sum height 0 @3"/>
-                  <v:f eqn="val width"/>
-                  <v:f eqn="val height"/>
-                  <v:f eqn="prod width 1 2"/>
-                  <v:f eqn="prod height 1 2"/>
-                </v:formulas>
-                <v:path gradientshapeok="t" limo="10800,10800" o:connecttype="custom" o:connectlocs="@8,0;0,@9;@8,@7;@6,@9" textboxrect="@3,@3,@4,@5"/>
-              </v:shapetype>
-              <v:shape id="Flowchart: Alternate Process 21" o:spid="_x0000_s1029" type="#_x0000_t176" style="position:absolute;margin-left:378pt;margin-top:153pt;width:90pt;height:27pt;z-index:251691008;visibility:visible;mso-wrap-style:square;mso-wrap-distance-left:9pt;mso-wrap-distance-top:0;mso-wrap-distance-right:9pt;mso-wrap-distance-bottom:0;mso-position-horizontal:absolute;mso-position-horizontal-relative:text;mso-position-vertical:absolute;mso-position-vertical-relative:text;v-text-anchor:middle" o:gfxdata="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" fillcolor="#ffc000 [3207]" strokecolor="#1f3763 [1604]" strokeweight="1pt">
-                <v:textbox>
-                  <w:txbxContent>
-                    <w:p>
-                      <w:pPr>
-                        <w:jc w:val="center"/>
-                      </w:pPr>
-                      <w:r>
-                        <w:t>/</w:t>
-                      </w:r>
-                      <w:r>
-                        <w:t>images</w:t>
-                      </w:r>
-                    </w:p>
-                  </w:txbxContent>
-                </v:textbox>
-              </v:shape>
-            </w:pict>
-          </mc:Fallback>
-        </mc:AlternateContent>
-      </w:r>
-      <w:r>
-        <w:rPr>
-          <w:noProof/>
-        </w:rPr>
-        <mc:AlternateContent>
-          <mc:Choice Requires="wps">
-            <w:drawing>
-              <wp:anchor distT="0" distB="0" distL="114300" distR="114300" simplePos="0" relativeHeight="251686912" behindDoc="0" locked="0" layoutInCell="1" allowOverlap="1" wp14:anchorId="6666FB7C" wp14:editId="67326E7D">
-                <wp:simplePos x="0" y="0"/>
-                <wp:positionH relativeFrom="column">
-                  <wp:posOffset>4800600</wp:posOffset>
-                </wp:positionH>
-                <wp:positionV relativeFrom="paragraph">
-                  <wp:posOffset>1348740</wp:posOffset>
-                </wp:positionV>
-                <wp:extent cx="1143000" cy="342900"/>
-                <wp:effectExtent l="0" t="0" r="19050" b="19050"/>
-                <wp:wrapNone/>
-                <wp:docPr id="19" name="Flowchart: Alternate Process 19"/>
-                <wp:cNvGraphicFramePr/>
-                <a:graphic xmlns:a="http://schemas.openxmlformats.org/drawingml/2006/main">
-                  <a:graphicData uri="http://schemas.microsoft.com/office/word/2010/wordprocessingShape">
-                    <wps:wsp>
-                      <wps:cNvSpPr/>
-                      <wps:spPr>
-                        <a:xfrm>
-                          <a:off x="0" y="0"/>
-                          <a:ext cx="1143000" cy="342900"/>
-                        </a:xfrm>
-                        <a:prstGeom prst="flowChartAlternateProcess">
-                          <a:avLst/>
-                        </a:prstGeom>
-                        <a:solidFill>
-                          <a:schemeClr val="accent4"/>
-                        </a:solidFill>
-                      </wps:spPr>
-                      <wps:style>
-                        <a:lnRef idx="2">
-                          <a:schemeClr val="accent1">
-                            <a:shade val="50000"/>
-                          </a:schemeClr>
-                        </a:lnRef>
-                        <a:fillRef idx="1">
-                          <a:schemeClr val="accent1"/>
-                        </a:fillRef>
-                        <a:effectRef idx="0">
-                          <a:schemeClr val="accent1"/>
-                        </a:effectRef>
-                        <a:fontRef idx="minor">
-                          <a:schemeClr val="lt1"/>
-                        </a:fontRef>
-                      </wps:style>
-                      <wps:txbx>
-                        <w:txbxContent>
-                          <w:p>
-                            <w:pPr>
-                              <w:jc w:val="center"/>
-                            </w:pPr>
-                            <w:r>
-                              <w:t>/</w:t>
-                            </w:r>
-                            <w:r>
-                              <w:t>CSS</w:t>
-                            </w:r>
-                          </w:p>
-                        </w:txbxContent>
-                      </wps:txbx>
-                      <wps:bodyPr rot="0" spcFirstLastPara="0" vertOverflow="overflow" horzOverflow="overflow" vert="horz" wrap="square" lIns="91440" tIns="45720" rIns="91440" bIns="45720" numCol="1" spcCol="0" rtlCol="0" fromWordArt="0" anchor="ctr" anchorCtr="0" forceAA="0" compatLnSpc="1">
-                        <a:prstTxWarp prst="textNoShape">
-                          <a:avLst/>
-                        </a:prstTxWarp>
-                        <a:noAutofit/>
-                      </wps:bodyPr>
-                    </wps:wsp>
-                  </a:graphicData>
-                </a:graphic>
-              </wp:anchor>
-            </w:drawing>
-          </mc:Choice>
-          <mc:Fallback>
-            <w:pict>
-              <v:shape w14:anchorId="6666FB7C" id="Flowchart: Alternate Process 19" o:spid="_x0000_s1030" type="#_x0000_t176" style="position:absolute;margin-left:378pt;margin-top:106.2pt;width:90pt;height:27pt;z-index:251686912;visibility:visible;mso-wrap-style:square;mso-wrap-distance-left:9pt;mso-wrap-distance-top:0;mso-wrap-distance-right:9pt;mso-wrap-distance-bottom:0;mso-position-horizontal:absolute;mso-position-horizontal-relative:text;mso-position-vertical:absolute;mso-position-vertical-relative:text;v-text-anchor:middle" o:gfxdata="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" fillcolor="#ffc000 [3207]" strokecolor="#1f3763 [1604]" strokeweight="1pt">
-                <v:textbox>
-                  <w:txbxContent>
-                    <w:p>
-                      <w:pPr>
-                        <w:jc w:val="center"/>
-                      </w:pPr>
-                      <w:r>
-                        <w:t>/</w:t>
-                      </w:r>
-                      <w:r>
-                        <w:t>CSS</w:t>
-                      </w:r>
-                    </w:p>
-                  </w:txbxContent>
-                </v:textbox>
-              </v:shape>
-            </w:pict>
-          </mc:Fallback>
-        </mc:AlternateContent>
-      </w:r>
-      <w:r>
-        <w:rPr>
-          <w:noProof/>
-        </w:rPr>
-        <mc:AlternateContent>
-          <mc:Choice Requires="wps">
-            <w:drawing>
-              <wp:anchor distT="0" distB="0" distL="114300" distR="114300" simplePos="0" relativeHeight="251684864" behindDoc="0" locked="0" layoutInCell="1" allowOverlap="1" wp14:anchorId="3FC4BFA6" wp14:editId="2A35EF5F">
+              <wp:anchor distT="0" distB="0" distL="114300" distR="114300" simplePos="0" relativeHeight="251684864" behindDoc="0" locked="0" layoutInCell="1" allowOverlap="1" wp14:anchorId="3FC4BFA6" wp14:editId="39DBEBEB">
                 <wp:simplePos x="0" y="0"/>
                 <wp:positionH relativeFrom="column">
                   <wp:posOffset>4800600</wp:posOffset>
@@ -696,10 +613,18 @@
                               <w:jc w:val="center"/>
                             </w:pPr>
                             <w:r>
+                              <w:t>build</w:t>
+                            </w:r>
+                            <w:r>
                               <w:t>/</w:t>
                             </w:r>
-                            <w:r>
-                              <w:t>JavaScript</w:t>
+                            <w:proofErr w:type="spellStart"/>
+                            <w:r>
+                              <w:t>js</w:t>
+                            </w:r>
+                            <w:proofErr w:type="spellEnd"/>
+                            <w:r>
+                              <w:t>/</w:t>
                             </w:r>
                           </w:p>
                         </w:txbxContent>
@@ -718,7 +643,23 @@
           </mc:Choice>
           <mc:Fallback>
             <w:pict>
-              <v:shape w14:anchorId="3FC4BFA6" id="Flowchart: Alternate Process 18" o:spid="_x0000_s1031" type="#_x0000_t176" style="position:absolute;margin-left:378pt;margin-top:63pt;width:90pt;height:27pt;z-index:251684864;visibility:visible;mso-wrap-style:square;mso-wrap-distance-left:9pt;mso-wrap-distance-top:0;mso-wrap-distance-right:9pt;mso-wrap-distance-bottom:0;mso-position-horizontal:absolute;mso-position-horizontal-relative:text;mso-position-vertical:absolute;mso-position-vertical-relative:text;v-text-anchor:middle" o:gfxdata="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" fillcolor="#ffc000 [3207]" strokecolor="#1f3763 [1604]" strokeweight="1pt">
+              <v:shapetype w14:anchorId="3FC4BFA6" id="_x0000_t176" coordsize="21600,21600" o:spt="176" adj="2700" path="m@0,qx0@0l0@2qy@0,21600l@1,21600qx21600@2l21600@0qy@1,xe">
+                <v:stroke joinstyle="miter"/>
+                <v:formulas>
+                  <v:f eqn="val #0"/>
+                  <v:f eqn="sum width 0 #0"/>
+                  <v:f eqn="sum height 0 #0"/>
+                  <v:f eqn="prod @0 2929 10000"/>
+                  <v:f eqn="sum width 0 @3"/>
+                  <v:f eqn="sum height 0 @3"/>
+                  <v:f eqn="val width"/>
+                  <v:f eqn="val height"/>
+                  <v:f eqn="prod width 1 2"/>
+                  <v:f eqn="prod height 1 2"/>
+                </v:formulas>
+                <v:path gradientshapeok="t" limo="10800,10800" o:connecttype="custom" o:connectlocs="@8,0;0,@9;@8,@7;@6,@9" textboxrect="@3,@3,@4,@5"/>
+              </v:shapetype>
+              <v:shape id="Flowchart: Alternate Process 18" o:spid="_x0000_s1030" type="#_x0000_t176" style="position:absolute;margin-left:378pt;margin-top:63pt;width:90pt;height:27pt;z-index:251684864;visibility:visible;mso-wrap-style:square;mso-wrap-distance-left:9pt;mso-wrap-distance-top:0;mso-wrap-distance-right:9pt;mso-wrap-distance-bottom:0;mso-position-horizontal:absolute;mso-position-horizontal-relative:text;mso-position-vertical:absolute;mso-position-vertical-relative:text;v-text-anchor:middle" o:gfxdata="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" fillcolor="#ffc000 [3207]" strokecolor="#1f3763 [1604]" strokeweight="1pt">
                 <v:textbox>
                   <w:txbxContent>
                     <w:p>
@@ -726,769 +667,18 @@
                         <w:jc w:val="center"/>
                       </w:pPr>
                       <w:r>
+                        <w:t>build</w:t>
+                      </w:r>
+                      <w:r>
                         <w:t>/</w:t>
                       </w:r>
-                      <w:r>
-                        <w:t>JavaScript</w:t>
-                      </w:r>
-                    </w:p>
-                  </w:txbxContent>
-                </v:textbox>
-              </v:shape>
-            </w:pict>
-          </mc:Fallback>
-        </mc:AlternateContent>
-      </w:r>
-      <w:r>
-        <w:rPr>
-          <w:noProof/>
-        </w:rPr>
-        <mc:AlternateContent>
-          <mc:Choice Requires="wps">
-            <w:drawing>
-              <wp:anchor distT="0" distB="0" distL="114300" distR="114300" simplePos="0" relativeHeight="251681792" behindDoc="0" locked="0" layoutInCell="1" allowOverlap="1" wp14:anchorId="10406BAD" wp14:editId="7F8DF462">
-                <wp:simplePos x="0" y="0"/>
-                <wp:positionH relativeFrom="column">
-                  <wp:posOffset>121920</wp:posOffset>
-                </wp:positionH>
-                <wp:positionV relativeFrom="paragraph">
-                  <wp:posOffset>4343400</wp:posOffset>
-                </wp:positionV>
-                <wp:extent cx="1143000" cy="1257300"/>
-                <wp:effectExtent l="0" t="0" r="19050" b="19050"/>
-                <wp:wrapNone/>
-                <wp:docPr id="15" name="Flowchart: Alternate Process 15"/>
-                <wp:cNvGraphicFramePr/>
-                <a:graphic xmlns:a="http://schemas.openxmlformats.org/drawingml/2006/main">
-                  <a:graphicData uri="http://schemas.microsoft.com/office/word/2010/wordprocessingShape">
-                    <wps:wsp>
-                      <wps:cNvSpPr/>
-                      <wps:spPr>
-                        <a:xfrm>
-                          <a:off x="0" y="0"/>
-                          <a:ext cx="1143000" cy="1257300"/>
-                        </a:xfrm>
-                        <a:prstGeom prst="flowChartAlternateProcess">
-                          <a:avLst/>
-                        </a:prstGeom>
-                      </wps:spPr>
-                      <wps:style>
-                        <a:lnRef idx="1">
-                          <a:schemeClr val="accent5"/>
-                        </a:lnRef>
-                        <a:fillRef idx="2">
-                          <a:schemeClr val="accent5"/>
-                        </a:fillRef>
-                        <a:effectRef idx="1">
-                          <a:schemeClr val="accent5"/>
-                        </a:effectRef>
-                        <a:fontRef idx="minor">
-                          <a:schemeClr val="dk1"/>
-                        </a:fontRef>
-                      </wps:style>
-                      <wps:txbx>
-                        <w:txbxContent>
-                          <w:p>
-                            <w:pPr>
-                              <w:jc w:val="center"/>
-                            </w:pPr>
-                            <w:r>
-                              <w:t>Markdown</w:t>
-                            </w:r>
-                          </w:p>
-                          <w:p>
-                            <w:pPr>
-                              <w:jc w:val="center"/>
-                            </w:pPr>
-                            <w:r>
-                              <w:t>Google Docs</w:t>
-                            </w:r>
-                          </w:p>
-                          <w:p>
-                            <w:pPr>
-                              <w:jc w:val="center"/>
-                            </w:pPr>
-                            <w:r>
-                              <w:t>.docx</w:t>
-                            </w:r>
-                          </w:p>
-                          <w:p>
-                            <w:pPr>
-                              <w:jc w:val="center"/>
-                            </w:pPr>
-                            <w:r>
-                              <w:t>HTML</w:t>
-                            </w:r>
-                          </w:p>
-                          <w:p>
-                            <w:pPr>
-                              <w:jc w:val="center"/>
-                            </w:pPr>
-                          </w:p>
-                        </w:txbxContent>
-                      </wps:txbx>
-                      <wps:bodyPr rot="0" spcFirstLastPara="0" vertOverflow="overflow" horzOverflow="overflow" vert="horz" wrap="square" lIns="91440" tIns="45720" rIns="91440" bIns="45720" numCol="1" spcCol="0" rtlCol="0" fromWordArt="0" anchor="ctr" anchorCtr="0" forceAA="0" compatLnSpc="1">
-                        <a:prstTxWarp prst="textNoShape">
-                          <a:avLst/>
-                        </a:prstTxWarp>
-                        <a:noAutofit/>
-                      </wps:bodyPr>
-                    </wps:wsp>
-                  </a:graphicData>
-                </a:graphic>
-                <wp14:sizeRelV relativeFrom="margin">
-                  <wp14:pctHeight>0</wp14:pctHeight>
-                </wp14:sizeRelV>
-              </wp:anchor>
-            </w:drawing>
-          </mc:Choice>
-          <mc:Fallback>
-            <w:pict>
-              <v:shape w14:anchorId="10406BAD" id="Flowchart: Alternate Process 15" o:spid="_x0000_s1032" type="#_x0000_t176" style="position:absolute;margin-left:9.6pt;margin-top:342pt;width:90pt;height:99pt;z-index:251681792;visibility:visible;mso-wrap-style:square;mso-height-percent:0;mso-wrap-distance-left:9pt;mso-wrap-distance-top:0;mso-wrap-distance-right:9pt;mso-wrap-distance-bottom:0;mso-position-horizontal:absolute;mso-position-horizontal-relative:text;mso-position-vertical:absolute;mso-position-vertical-relative:text;mso-height-percent:0;mso-height-relative:margin;v-text-anchor:middle" o:gfxdata="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" fillcolor="#91bce3 [2168]" strokecolor="#5b9bd5 [3208]" strokeweight=".5pt">
-                <v:fill color2="#7aaddd [2616]" rotate="t" colors="0 #b1cbe9;.5 #a3c1e5;1 #92b9e4" focus="100%" type="gradient">
-                  <o:fill v:ext="view" type="gradientUnscaled"/>
-                </v:fill>
-                <v:textbox>
-                  <w:txbxContent>
-                    <w:p>
-                      <w:pPr>
-                        <w:jc w:val="center"/>
-                      </w:pPr>
-                      <w:r>
-                        <w:t>Markdown</w:t>
-                      </w:r>
-                    </w:p>
-                    <w:p>
-                      <w:pPr>
-                        <w:jc w:val="center"/>
-                      </w:pPr>
-                      <w:r>
-                        <w:t>Google Docs</w:t>
-                      </w:r>
-                    </w:p>
-                    <w:p>
-                      <w:pPr>
-                        <w:jc w:val="center"/>
-                      </w:pPr>
-                      <w:r>
-                        <w:t>.docx</w:t>
-                      </w:r>
-                    </w:p>
-                    <w:p>
-                      <w:pPr>
-                        <w:jc w:val="center"/>
-                      </w:pPr>
-                      <w:r>
-                        <w:t>HTML</w:t>
-                      </w:r>
-                    </w:p>
-                    <w:p>
-                      <w:pPr>
-                        <w:jc w:val="center"/>
-                      </w:pPr>
-                    </w:p>
-                  </w:txbxContent>
-                </v:textbox>
-              </v:shape>
-            </w:pict>
-          </mc:Fallback>
-        </mc:AlternateContent>
-      </w:r>
-      <w:r>
-        <w:rPr>
-          <w:noProof/>
-        </w:rPr>
-        <mc:AlternateContent>
-          <mc:Choice Requires="wps">
-            <w:drawing>
-              <wp:anchor distT="0" distB="0" distL="114300" distR="114300" simplePos="0" relativeHeight="251679744" behindDoc="0" locked="0" layoutInCell="1" allowOverlap="1" wp14:anchorId="7E19E88B" wp14:editId="78A309F5">
-                <wp:simplePos x="0" y="0"/>
-                <wp:positionH relativeFrom="column">
-                  <wp:posOffset>121920</wp:posOffset>
-                </wp:positionH>
-                <wp:positionV relativeFrom="paragraph">
-                  <wp:posOffset>3086100</wp:posOffset>
-                </wp:positionV>
-                <wp:extent cx="1143000" cy="685800"/>
-                <wp:effectExtent l="0" t="0" r="19050" b="19050"/>
-                <wp:wrapNone/>
-                <wp:docPr id="14" name="Flowchart: Alternate Process 14"/>
-                <wp:cNvGraphicFramePr/>
-                <a:graphic xmlns:a="http://schemas.openxmlformats.org/drawingml/2006/main">
-                  <a:graphicData uri="http://schemas.microsoft.com/office/word/2010/wordprocessingShape">
-                    <wps:wsp>
-                      <wps:cNvSpPr/>
-                      <wps:spPr>
-                        <a:xfrm>
-                          <a:off x="0" y="0"/>
-                          <a:ext cx="1143000" cy="685800"/>
-                        </a:xfrm>
-                        <a:prstGeom prst="flowChartAlternateProcess">
-                          <a:avLst/>
-                        </a:prstGeom>
-                      </wps:spPr>
-                      <wps:style>
-                        <a:lnRef idx="1">
-                          <a:schemeClr val="accent5"/>
-                        </a:lnRef>
-                        <a:fillRef idx="2">
-                          <a:schemeClr val="accent5"/>
-                        </a:fillRef>
-                        <a:effectRef idx="1">
-                          <a:schemeClr val="accent5"/>
-                        </a:effectRef>
-                        <a:fontRef idx="minor">
-                          <a:schemeClr val="dk1"/>
-                        </a:fontRef>
-                      </wps:style>
-                      <wps:txbx>
-                        <w:txbxContent>
-                          <w:p>
-                            <w:pPr>
-                              <w:jc w:val="center"/>
-                            </w:pPr>
-                            <w:r>
-                              <w:t xml:space="preserve">Partials </w:t>
-                            </w:r>
-                          </w:p>
-                        </w:txbxContent>
-                      </wps:txbx>
-                      <wps:bodyPr rot="0" spcFirstLastPara="0" vertOverflow="overflow" horzOverflow="overflow" vert="horz" wrap="square" lIns="91440" tIns="45720" rIns="91440" bIns="45720" numCol="1" spcCol="0" rtlCol="0" fromWordArt="0" anchor="ctr" anchorCtr="0" forceAA="0" compatLnSpc="1">
-                        <a:prstTxWarp prst="textNoShape">
-                          <a:avLst/>
-                        </a:prstTxWarp>
-                        <a:noAutofit/>
-                      </wps:bodyPr>
-                    </wps:wsp>
-                  </a:graphicData>
-                </a:graphic>
-                <wp14:sizeRelV relativeFrom="margin">
-                  <wp14:pctHeight>0</wp14:pctHeight>
-                </wp14:sizeRelV>
-              </wp:anchor>
-            </w:drawing>
-          </mc:Choice>
-          <mc:Fallback>
-            <w:pict>
-              <v:shape w14:anchorId="7E19E88B" id="Flowchart: Alternate Process 14" o:spid="_x0000_s1033" type="#_x0000_t176" style="position:absolute;margin-left:9.6pt;margin-top:243pt;width:90pt;height:54pt;z-index:251679744;visibility:visible;mso-wrap-style:square;mso-height-percent:0;mso-wrap-distance-left:9pt;mso-wrap-distance-top:0;mso-wrap-distance-right:9pt;mso-wrap-distance-bottom:0;mso-position-horizontal:absolute;mso-position-horizontal-relative:text;mso-position-vertical:absolute;mso-position-vertical-relative:text;mso-height-percent:0;mso-height-relative:margin;v-text-anchor:middle" o:gfxdata="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" fillcolor="#91bce3 [2168]" strokecolor="#5b9bd5 [3208]" strokeweight=".5pt">
-                <v:fill color2="#7aaddd [2616]" rotate="t" colors="0 #b1cbe9;.5 #a3c1e5;1 #92b9e4" focus="100%" type="gradient">
-                  <o:fill v:ext="view" type="gradientUnscaled"/>
-                </v:fill>
-                <v:textbox>
-                  <w:txbxContent>
-                    <w:p>
-                      <w:pPr>
-                        <w:jc w:val="center"/>
-                      </w:pPr>
-                      <w:r>
-                        <w:t xml:space="preserve">Partials </w:t>
-                      </w:r>
-                    </w:p>
-                  </w:txbxContent>
-                </v:textbox>
-              </v:shape>
-            </w:pict>
-          </mc:Fallback>
-        </mc:AlternateContent>
-      </w:r>
-      <w:r>
-        <w:rPr>
-          <w:noProof/>
-        </w:rPr>
-        <mc:AlternateContent>
-          <mc:Choice Requires="wps">
-            <w:drawing>
-              <wp:anchor distT="0" distB="0" distL="114300" distR="114300" simplePos="0" relativeHeight="251673600" behindDoc="0" locked="0" layoutInCell="1" allowOverlap="1" wp14:anchorId="1C9E1958" wp14:editId="107A3B36">
-                <wp:simplePos x="0" y="0"/>
-                <wp:positionH relativeFrom="column">
-                  <wp:posOffset>121920</wp:posOffset>
-                </wp:positionH>
-                <wp:positionV relativeFrom="paragraph">
-                  <wp:posOffset>2514600</wp:posOffset>
-                </wp:positionV>
-                <wp:extent cx="1143000" cy="342900"/>
-                <wp:effectExtent l="0" t="0" r="19050" b="19050"/>
-                <wp:wrapNone/>
-                <wp:docPr id="9" name="Flowchart: Alternate Process 9"/>
-                <wp:cNvGraphicFramePr/>
-                <a:graphic xmlns:a="http://schemas.openxmlformats.org/drawingml/2006/main">
-                  <a:graphicData uri="http://schemas.microsoft.com/office/word/2010/wordprocessingShape">
-                    <wps:wsp>
-                      <wps:cNvSpPr/>
-                      <wps:spPr>
-                        <a:xfrm>
-                          <a:off x="0" y="0"/>
-                          <a:ext cx="1143000" cy="342900"/>
-                        </a:xfrm>
-                        <a:prstGeom prst="flowChartAlternateProcess">
-                          <a:avLst/>
-                        </a:prstGeom>
-                      </wps:spPr>
-                      <wps:style>
-                        <a:lnRef idx="2">
-                          <a:schemeClr val="accent1">
-                            <a:shade val="50000"/>
-                          </a:schemeClr>
-                        </a:lnRef>
-                        <a:fillRef idx="1">
-                          <a:schemeClr val="accent1"/>
-                        </a:fillRef>
-                        <a:effectRef idx="0">
-                          <a:schemeClr val="accent1"/>
-                        </a:effectRef>
-                        <a:fontRef idx="minor">
-                          <a:schemeClr val="lt1"/>
-                        </a:fontRef>
-                      </wps:style>
-                      <wps:txbx>
-                        <w:txbxContent>
-                          <w:p>
-                            <w:pPr>
-                              <w:jc w:val="center"/>
-                            </w:pPr>
-                            <w:r>
-                              <w:t>/</w:t>
-                            </w:r>
-                          </w:p>
-                        </w:txbxContent>
-                      </wps:txbx>
-                      <wps:bodyPr rot="0" spcFirstLastPara="0" vertOverflow="overflow" horzOverflow="overflow" vert="horz" wrap="square" lIns="91440" tIns="45720" rIns="91440" bIns="45720" numCol="1" spcCol="0" rtlCol="0" fromWordArt="0" anchor="ctr" anchorCtr="0" forceAA="0" compatLnSpc="1">
-                        <a:prstTxWarp prst="textNoShape">
-                          <a:avLst/>
-                        </a:prstTxWarp>
-                        <a:noAutofit/>
-                      </wps:bodyPr>
-                    </wps:wsp>
-                  </a:graphicData>
-                </a:graphic>
-              </wp:anchor>
-            </w:drawing>
-          </mc:Choice>
-          <mc:Fallback>
-            <w:pict>
-              <v:shape w14:anchorId="1C9E1958" id="Flowchart: Alternate Process 9" o:spid="_x0000_s1034" type="#_x0000_t176" style="position:absolute;margin-left:9.6pt;margin-top:198pt;width:90pt;height:27pt;z-index:251673600;visibility:visible;mso-wrap-style:square;mso-wrap-distance-left:9pt;mso-wrap-distance-top:0;mso-wrap-distance-right:9pt;mso-wrap-distance-bottom:0;mso-position-horizontal:absolute;mso-position-horizontal-relative:text;mso-position-vertical:absolute;mso-position-vertical-relative:text;v-text-anchor:middle" o:gfxdata="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" fillcolor="#4472c4 [3204]" strokecolor="#1f3763 [1604]" strokeweight="1pt">
-                <v:textbox>
-                  <w:txbxContent>
-                    <w:p>
-                      <w:pPr>
-                        <w:jc w:val="center"/>
-                      </w:pPr>
+                      <w:proofErr w:type="spellStart"/>
+                      <w:r>
+                        <w:t>js</w:t>
+                      </w:r>
+                      <w:proofErr w:type="spellEnd"/>
                       <w:r>
                         <w:t>/</w:t>
-                      </w:r>
-                    </w:p>
-                  </w:txbxContent>
-                </v:textbox>
-              </v:shape>
-            </w:pict>
-          </mc:Fallback>
-        </mc:AlternateContent>
-      </w:r>
-      <w:r>
-        <w:rPr>
-          <w:noProof/>
-        </w:rPr>
-        <mc:AlternateContent>
-          <mc:Choice Requires="wps">
-            <w:drawing>
-              <wp:anchor distT="0" distB="0" distL="114300" distR="114300" simplePos="0" relativeHeight="251671552" behindDoc="0" locked="0" layoutInCell="1" allowOverlap="1" wp14:anchorId="2D593837" wp14:editId="127B3CB0">
-                <wp:simplePos x="0" y="0"/>
-                <wp:positionH relativeFrom="column">
-                  <wp:posOffset>121920</wp:posOffset>
-                </wp:positionH>
-                <wp:positionV relativeFrom="paragraph">
-                  <wp:posOffset>1943100</wp:posOffset>
-                </wp:positionV>
-                <wp:extent cx="1143000" cy="342900"/>
-                <wp:effectExtent l="0" t="0" r="19050" b="19050"/>
-                <wp:wrapNone/>
-                <wp:docPr id="8" name="Flowchart: Alternate Process 8"/>
-                <wp:cNvGraphicFramePr/>
-                <a:graphic xmlns:a="http://schemas.openxmlformats.org/drawingml/2006/main">
-                  <a:graphicData uri="http://schemas.microsoft.com/office/word/2010/wordprocessingShape">
-                    <wps:wsp>
-                      <wps:cNvSpPr/>
-                      <wps:spPr>
-                        <a:xfrm>
-                          <a:off x="0" y="0"/>
-                          <a:ext cx="1143000" cy="342900"/>
-                        </a:xfrm>
-                        <a:prstGeom prst="flowChartAlternateProcess">
-                          <a:avLst/>
-                        </a:prstGeom>
-                      </wps:spPr>
-                      <wps:style>
-                        <a:lnRef idx="2">
-                          <a:schemeClr val="accent1">
-                            <a:shade val="50000"/>
-                          </a:schemeClr>
-                        </a:lnRef>
-                        <a:fillRef idx="1">
-                          <a:schemeClr val="accent1"/>
-                        </a:fillRef>
-                        <a:effectRef idx="0">
-                          <a:schemeClr val="accent1"/>
-                        </a:effectRef>
-                        <a:fontRef idx="minor">
-                          <a:schemeClr val="lt1"/>
-                        </a:fontRef>
-                      </wps:style>
-                      <wps:txbx>
-                        <w:txbxContent>
-                          <w:p>
-                            <w:pPr>
-                              <w:jc w:val="center"/>
-                            </w:pPr>
-                            <w:r>
-                              <w:t>/images</w:t>
-                            </w:r>
-                          </w:p>
-                        </w:txbxContent>
-                      </wps:txbx>
-                      <wps:bodyPr rot="0" spcFirstLastPara="0" vertOverflow="overflow" horzOverflow="overflow" vert="horz" wrap="square" lIns="91440" tIns="45720" rIns="91440" bIns="45720" numCol="1" spcCol="0" rtlCol="0" fromWordArt="0" anchor="ctr" anchorCtr="0" forceAA="0" compatLnSpc="1">
-                        <a:prstTxWarp prst="textNoShape">
-                          <a:avLst/>
-                        </a:prstTxWarp>
-                        <a:noAutofit/>
-                      </wps:bodyPr>
-                    </wps:wsp>
-                  </a:graphicData>
-                </a:graphic>
-              </wp:anchor>
-            </w:drawing>
-          </mc:Choice>
-          <mc:Fallback>
-            <w:pict>
-              <v:shape w14:anchorId="2D593837" id="Flowchart: Alternate Process 8" o:spid="_x0000_s1035" type="#_x0000_t176" style="position:absolute;margin-left:9.6pt;margin-top:153pt;width:90pt;height:27pt;z-index:251671552;visibility:visible;mso-wrap-style:square;mso-wrap-distance-left:9pt;mso-wrap-distance-top:0;mso-wrap-distance-right:9pt;mso-wrap-distance-bottom:0;mso-position-horizontal:absolute;mso-position-horizontal-relative:text;mso-position-vertical:absolute;mso-position-vertical-relative:text;v-text-anchor:middle" o:gfxdata="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" fillcolor="#4472c4 [3204]" strokecolor="#1f3763 [1604]" strokeweight="1pt">
-                <v:textbox>
-                  <w:txbxContent>
-                    <w:p>
-                      <w:pPr>
-                        <w:jc w:val="center"/>
-                      </w:pPr>
-                      <w:r>
-                        <w:t>/images</w:t>
-                      </w:r>
-                    </w:p>
-                  </w:txbxContent>
-                </v:textbox>
-              </v:shape>
-            </w:pict>
-          </mc:Fallback>
-        </mc:AlternateContent>
-      </w:r>
-      <w:r>
-        <w:rPr>
-          <w:noProof/>
-        </w:rPr>
-        <mc:AlternateContent>
-          <mc:Choice Requires="wps">
-            <w:drawing>
-              <wp:anchor distT="0" distB="0" distL="114300" distR="114300" simplePos="0" relativeHeight="251669504" behindDoc="0" locked="0" layoutInCell="1" allowOverlap="1" wp14:anchorId="7035B9D6" wp14:editId="3A768A88">
-                <wp:simplePos x="0" y="0"/>
-                <wp:positionH relativeFrom="column">
-                  <wp:posOffset>114300</wp:posOffset>
-                </wp:positionH>
-                <wp:positionV relativeFrom="paragraph">
-                  <wp:posOffset>1371600</wp:posOffset>
-                </wp:positionV>
-                <wp:extent cx="1143000" cy="342900"/>
-                <wp:effectExtent l="0" t="0" r="19050" b="19050"/>
-                <wp:wrapNone/>
-                <wp:docPr id="7" name="Flowchart: Alternate Process 7"/>
-                <wp:cNvGraphicFramePr/>
-                <a:graphic xmlns:a="http://schemas.openxmlformats.org/drawingml/2006/main">
-                  <a:graphicData uri="http://schemas.microsoft.com/office/word/2010/wordprocessingShape">
-                    <wps:wsp>
-                      <wps:cNvSpPr/>
-                      <wps:spPr>
-                        <a:xfrm>
-                          <a:off x="0" y="0"/>
-                          <a:ext cx="1143000" cy="342900"/>
-                        </a:xfrm>
-                        <a:prstGeom prst="flowChartAlternateProcess">
-                          <a:avLst/>
-                        </a:prstGeom>
-                      </wps:spPr>
-                      <wps:style>
-                        <a:lnRef idx="2">
-                          <a:schemeClr val="accent1">
-                            <a:shade val="50000"/>
-                          </a:schemeClr>
-                        </a:lnRef>
-                        <a:fillRef idx="1">
-                          <a:schemeClr val="accent1"/>
-                        </a:fillRef>
-                        <a:effectRef idx="0">
-                          <a:schemeClr val="accent1"/>
-                        </a:effectRef>
-                        <a:fontRef idx="minor">
-                          <a:schemeClr val="lt1"/>
-                        </a:fontRef>
-                      </wps:style>
-                      <wps:txbx>
-                        <w:txbxContent>
-                          <w:p>
-                            <w:pPr>
-                              <w:jc w:val="center"/>
-                            </w:pPr>
-                            <w:r>
-                              <w:t>/styles</w:t>
-                            </w:r>
-                          </w:p>
-                        </w:txbxContent>
-                      </wps:txbx>
-                      <wps:bodyPr rot="0" spcFirstLastPara="0" vertOverflow="overflow" horzOverflow="overflow" vert="horz" wrap="square" lIns="91440" tIns="45720" rIns="91440" bIns="45720" numCol="1" spcCol="0" rtlCol="0" fromWordArt="0" anchor="ctr" anchorCtr="0" forceAA="0" compatLnSpc="1">
-                        <a:prstTxWarp prst="textNoShape">
-                          <a:avLst/>
-                        </a:prstTxWarp>
-                        <a:noAutofit/>
-                      </wps:bodyPr>
-                    </wps:wsp>
-                  </a:graphicData>
-                </a:graphic>
-              </wp:anchor>
-            </w:drawing>
-          </mc:Choice>
-          <mc:Fallback>
-            <w:pict>
-              <v:shape w14:anchorId="7035B9D6" id="Flowchart: Alternate Process 7" o:spid="_x0000_s1036" type="#_x0000_t176" style="position:absolute;margin-left:9pt;margin-top:108pt;width:90pt;height:27pt;z-index:251669504;visibility:visible;mso-wrap-style:square;mso-wrap-distance-left:9pt;mso-wrap-distance-top:0;mso-wrap-distance-right:9pt;mso-wrap-distance-bottom:0;mso-position-horizontal:absolute;mso-position-horizontal-relative:text;mso-position-vertical:absolute;mso-position-vertical-relative:text;v-text-anchor:middle" o:gfxdata="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" fillcolor="#4472c4 [3204]" strokecolor="#1f3763 [1604]" strokeweight="1pt">
-                <v:textbox>
-                  <w:txbxContent>
-                    <w:p>
-                      <w:pPr>
-                        <w:jc w:val="center"/>
-                      </w:pPr>
-                      <w:r>
-                        <w:t>/styles</w:t>
-                      </w:r>
-                    </w:p>
-                  </w:txbxContent>
-                </v:textbox>
-              </v:shape>
-            </w:pict>
-          </mc:Fallback>
-        </mc:AlternateContent>
-      </w:r>
-      <w:r>
-        <w:rPr>
-          <w:noProof/>
-        </w:rPr>
-        <mc:AlternateContent>
-          <mc:Choice Requires="wps">
-            <w:drawing>
-              <wp:anchor distT="0" distB="0" distL="114300" distR="114300" simplePos="0" relativeHeight="251667456" behindDoc="0" locked="0" layoutInCell="1" allowOverlap="1" wp14:anchorId="7B13FA02" wp14:editId="2ED9913E">
-                <wp:simplePos x="0" y="0"/>
-                <wp:positionH relativeFrom="column">
-                  <wp:posOffset>114300</wp:posOffset>
-                </wp:positionH>
-                <wp:positionV relativeFrom="paragraph">
-                  <wp:posOffset>800100</wp:posOffset>
-                </wp:positionV>
-                <wp:extent cx="1143000" cy="342900"/>
-                <wp:effectExtent l="0" t="0" r="19050" b="19050"/>
-                <wp:wrapNone/>
-                <wp:docPr id="6" name="Flowchart: Alternate Process 6"/>
-                <wp:cNvGraphicFramePr/>
-                <a:graphic xmlns:a="http://schemas.openxmlformats.org/drawingml/2006/main">
-                  <a:graphicData uri="http://schemas.microsoft.com/office/word/2010/wordprocessingShape">
-                    <wps:wsp>
-                      <wps:cNvSpPr/>
-                      <wps:spPr>
-                        <a:xfrm>
-                          <a:off x="0" y="0"/>
-                          <a:ext cx="1143000" cy="342900"/>
-                        </a:xfrm>
-                        <a:prstGeom prst="flowChartAlternateProcess">
-                          <a:avLst/>
-                        </a:prstGeom>
-                        <a:solidFill>
-                          <a:schemeClr val="accent1"/>
-                        </a:solidFill>
-                      </wps:spPr>
-                      <wps:style>
-                        <a:lnRef idx="2">
-                          <a:schemeClr val="accent1">
-                            <a:shade val="50000"/>
-                          </a:schemeClr>
-                        </a:lnRef>
-                        <a:fillRef idx="1">
-                          <a:schemeClr val="accent1"/>
-                        </a:fillRef>
-                        <a:effectRef idx="0">
-                          <a:schemeClr val="accent1"/>
-                        </a:effectRef>
-                        <a:fontRef idx="minor">
-                          <a:schemeClr val="lt1"/>
-                        </a:fontRef>
-                      </wps:style>
-                      <wps:txbx>
-                        <w:txbxContent>
-                          <w:p>
-                            <w:pPr>
-                              <w:jc w:val="center"/>
-                            </w:pPr>
-                            <w:r>
-                              <w:t>/</w:t>
-                            </w:r>
-                            <w:r>
-                              <w:rPr>
-                                <w:color w:val="FFFFFF" w:themeColor="background1"/>
-                              </w:rPr>
-                              <w:t>scripts</w:t>
-                            </w:r>
-                          </w:p>
-                        </w:txbxContent>
-                      </wps:txbx>
-                      <wps:bodyPr rot="0" spcFirstLastPara="0" vertOverflow="overflow" horzOverflow="overflow" vert="horz" wrap="square" lIns="91440" tIns="45720" rIns="91440" bIns="45720" numCol="1" spcCol="0" rtlCol="0" fromWordArt="0" anchor="ctr" anchorCtr="0" forceAA="0" compatLnSpc="1">
-                        <a:prstTxWarp prst="textNoShape">
-                          <a:avLst/>
-                        </a:prstTxWarp>
-                        <a:noAutofit/>
-                      </wps:bodyPr>
-                    </wps:wsp>
-                  </a:graphicData>
-                </a:graphic>
-              </wp:anchor>
-            </w:drawing>
-          </mc:Choice>
-          <mc:Fallback>
-            <w:pict>
-              <v:shape w14:anchorId="7B13FA02" id="Flowchart: Alternate Process 6" o:spid="_x0000_s1037" type="#_x0000_t176" style="position:absolute;margin-left:9pt;margin-top:63pt;width:90pt;height:27pt;z-index:251667456;visibility:visible;mso-wrap-style:square;mso-wrap-distance-left:9pt;mso-wrap-distance-top:0;mso-wrap-distance-right:9pt;mso-wrap-distance-bottom:0;mso-position-horizontal:absolute;mso-position-horizontal-relative:text;mso-position-vertical:absolute;mso-position-vertical-relative:text;v-text-anchor:middle" o:gfxdata="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" fillcolor="#4472c4 [3204]" strokecolor="#1f3763 [1604]" strokeweight="1pt">
-                <v:textbox>
-                  <w:txbxContent>
-                    <w:p>
-                      <w:pPr>
-                        <w:jc w:val="center"/>
-                      </w:pPr>
-                      <w:r>
-                        <w:t>/</w:t>
-                      </w:r>
-                      <w:r>
-                        <w:rPr>
-                          <w:color w:val="FFFFFF" w:themeColor="background1"/>
-                        </w:rPr>
-                        <w:t>scripts</w:t>
-                      </w:r>
-                    </w:p>
-                  </w:txbxContent>
-                </v:textbox>
-              </v:shape>
-            </w:pict>
-          </mc:Fallback>
-        </mc:AlternateContent>
-      </w:r>
-      <w:r>
-        <w:rPr>
-          <w:noProof/>
-        </w:rPr>
-        <mc:AlternateContent>
-          <mc:Choice Requires="wps">
-            <w:drawing>
-              <wp:anchor distT="0" distB="0" distL="114300" distR="114300" simplePos="0" relativeHeight="251662336" behindDoc="0" locked="0" layoutInCell="1" allowOverlap="1" wp14:anchorId="35F0E180" wp14:editId="1DE98CA6">
-                <wp:simplePos x="0" y="0"/>
-                <wp:positionH relativeFrom="column">
-                  <wp:posOffset>114300</wp:posOffset>
-                </wp:positionH>
-                <wp:positionV relativeFrom="paragraph">
-                  <wp:posOffset>114300</wp:posOffset>
-                </wp:positionV>
-                <wp:extent cx="1143000" cy="342900"/>
-                <wp:effectExtent l="57150" t="19050" r="76200" b="114300"/>
-                <wp:wrapNone/>
-                <wp:docPr id="3" name="Flowchart: Process 3"/>
-                <wp:cNvGraphicFramePr/>
-                <a:graphic xmlns:a="http://schemas.openxmlformats.org/drawingml/2006/main">
-                  <a:graphicData uri="http://schemas.microsoft.com/office/word/2010/wordprocessingShape">
-                    <wps:wsp>
-                      <wps:cNvSpPr/>
-                      <wps:spPr>
-                        <a:xfrm>
-                          <a:off x="0" y="0"/>
-                          <a:ext cx="1143000" cy="342900"/>
-                        </a:xfrm>
-                        <a:prstGeom prst="flowChartProcess">
-                          <a:avLst/>
-                        </a:prstGeom>
-                        <a:solidFill>
-                          <a:schemeClr val="accent1"/>
-                        </a:solidFill>
-                        <a:effectLst>
-                          <a:outerShdw blurRad="50800" dist="38100" dir="5400000" algn="t" rotWithShape="0">
-                            <a:prstClr val="black">
-                              <a:alpha val="40000"/>
-                            </a:prstClr>
-                          </a:outerShdw>
-                        </a:effectLst>
-                      </wps:spPr>
-                      <wps:style>
-                        <a:lnRef idx="2">
-                          <a:schemeClr val="accent1">
-                            <a:shade val="50000"/>
-                          </a:schemeClr>
-                        </a:lnRef>
-                        <a:fillRef idx="1">
-                          <a:schemeClr val="accent1"/>
-                        </a:fillRef>
-                        <a:effectRef idx="0">
-                          <a:schemeClr val="accent1"/>
-                        </a:effectRef>
-                        <a:fontRef idx="minor">
-                          <a:schemeClr val="lt1"/>
-                        </a:fontRef>
-                      </wps:style>
-                      <wps:txbx>
-                        <w:txbxContent>
-                          <w:p>
-                            <w:pPr>
-                              <w:jc w:val="center"/>
-                              <w:rPr>
-                                <w:b/>
-                                <w:sz w:val="24"/>
-                              </w:rPr>
-                            </w:pPr>
-                            <w:r>
-                              <w:rPr>
-                                <w:b/>
-                                <w:sz w:val="24"/>
-                              </w:rPr>
-                              <w:t>App</w:t>
-                            </w:r>
-                          </w:p>
-                        </w:txbxContent>
-                      </wps:txbx>
-                      <wps:bodyPr rot="0" spcFirstLastPara="0" vertOverflow="overflow" horzOverflow="overflow" vert="horz" wrap="square" lIns="91440" tIns="45720" rIns="91440" bIns="45720" numCol="1" spcCol="0" rtlCol="0" fromWordArt="0" anchor="ctr" anchorCtr="0" forceAA="0" compatLnSpc="1">
-                        <a:prstTxWarp prst="textNoShape">
-                          <a:avLst/>
-                        </a:prstTxWarp>
-                        <a:noAutofit/>
-                      </wps:bodyPr>
-                    </wps:wsp>
-                  </a:graphicData>
-                </a:graphic>
-              </wp:anchor>
-            </w:drawing>
-          </mc:Choice>
-          <mc:Fallback>
-            <w:pict>
-              <v:shape w14:anchorId="35F0E180" id="Flowchart: Process 3" o:spid="_x0000_s1038" type="#_x0000_t109" style="position:absolute;margin-left:9pt;margin-top:9pt;width:90pt;height:27pt;z-index:251662336;visibility:visible;mso-wrap-style:square;mso-wrap-distance-left:9pt;mso-wrap-distance-top:0;mso-wrap-distance-right:9pt;mso-wrap-distance-bottom:0;mso-position-horizontal:absolute;mso-position-horizontal-relative:text;mso-position-vertical:absolute;mso-position-vertical-relative:text;v-text-anchor:middle" o:gfxdata="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" fillcolor="#4472c4 [3204]" strokecolor="#1f3763 [1604]" strokeweight="1pt">
-                <v:shadow on="t" color="black" opacity="26214f" origin=",-.5" offset="0,3pt"/>
-                <v:textbox>
-                  <w:txbxContent>
-                    <w:p>
-                      <w:pPr>
-                        <w:jc w:val="center"/>
-                        <w:rPr>
-                          <w:b/>
-                          <w:sz w:val="24"/>
-                        </w:rPr>
-                      </w:pPr>
-                      <w:r>
-                        <w:rPr>
-                          <w:b/>
-                          <w:sz w:val="24"/>
-                        </w:rPr>
-                        <w:t>App</w:t>
                       </w:r>
                     </w:p>
                   </w:txbxContent>
@@ -1508,15 +698,15 @@
         <mc:AlternateContent>
           <mc:Choice Requires="wps">
             <w:drawing>
-              <wp:anchor distT="45720" distB="45720" distL="114300" distR="114300" simplePos="0" relativeHeight="251716608" behindDoc="0" locked="0" layoutInCell="1" allowOverlap="1" wp14:anchorId="2D875006" wp14:editId="40D4EF5F">
+              <wp:anchor distT="45720" distB="45720" distL="114300" distR="114300" simplePos="0" relativeHeight="251716608" behindDoc="0" locked="0" layoutInCell="1" allowOverlap="1" wp14:anchorId="2D875006" wp14:editId="2D56ED80">
                 <wp:simplePos x="0" y="0"/>
                 <wp:positionH relativeFrom="column">
-                  <wp:posOffset>2400300</wp:posOffset>
+                  <wp:posOffset>2790825</wp:posOffset>
                 </wp:positionH>
                 <wp:positionV relativeFrom="paragraph">
-                  <wp:posOffset>247226</wp:posOffset>
+                  <wp:posOffset>247650</wp:posOffset>
                 </wp:positionV>
-                <wp:extent cx="1028700" cy="327660"/>
+                <wp:extent cx="552450" cy="327660"/>
                 <wp:effectExtent l="57150" t="19050" r="76200" b="110490"/>
                 <wp:wrapSquare wrapText="bothSides"/>
                 <wp:docPr id="217" name="Text Box 2"/>
@@ -1532,7 +722,7 @@
                       <wps:spPr bwMode="auto">
                         <a:xfrm>
                           <a:off x="0" y="0"/>
-                          <a:ext cx="1028700" cy="327660"/>
+                          <a:ext cx="552450" cy="327660"/>
                         </a:xfrm>
                         <a:prstGeom prst="rect">
                           <a:avLst/>
@@ -1567,7 +757,7 @@
                               <w:jc w:val="center"/>
                             </w:pPr>
                             <w:r>
-                              <w:t>Minification</w:t>
+                              <w:t>minify</w:t>
                             </w:r>
                           </w:p>
                         </w:txbxContent>
@@ -1593,7 +783,7 @@
                 <v:stroke joinstyle="miter"/>
                 <v:path gradientshapeok="t" o:connecttype="rect"/>
               </v:shapetype>
-              <v:shape id="Text Box 2" o:spid="_x0000_s1039" type="#_x0000_t202" style="position:absolute;margin-left:189pt;margin-top:19.45pt;width:81pt;height:25.8pt;z-index:251716608;visibility:visible;mso-wrap-style:square;mso-width-percent:0;mso-height-percent:0;mso-wrap-distance-left:9pt;mso-wrap-distance-top:3.6pt;mso-wrap-distance-right:9pt;mso-wrap-distance-bottom:3.6pt;mso-position-horizontal:absolute;mso-position-horizontal-relative:text;mso-position-vertical:absolute;mso-position-vertical-relative:text;mso-width-percent:0;mso-height-percent:0;mso-width-relative:margin;mso-height-relative:margin;v-text-anchor:top" o:gfxdata="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" strokecolor="#8496b0 [1951]">
+              <v:shape id="Text Box 2" o:spid="_x0000_s1031" type="#_x0000_t202" style="position:absolute;margin-left:219.75pt;margin-top:19.5pt;width:43.5pt;height:25.8pt;z-index:251716608;visibility:visible;mso-wrap-style:square;mso-width-percent:0;mso-height-percent:0;mso-wrap-distance-left:9pt;mso-wrap-distance-top:3.6pt;mso-wrap-distance-right:9pt;mso-wrap-distance-bottom:3.6pt;mso-position-horizontal:absolute;mso-position-horizontal-relative:text;mso-position-vertical:absolute;mso-position-vertical-relative:text;mso-width-percent:0;mso-height-percent:0;mso-width-relative:margin;mso-height-relative:margin;v-text-anchor:top" o:gfxdata="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" strokecolor="#8496b0 [1951]">
                 <v:shadow on="t" color="black" opacity="26214f" origin=",-.5" offset="0,3pt"/>
                 <v:textbox>
                   <w:txbxContent>
@@ -1602,12 +792,157 @@
                         <w:jc w:val="center"/>
                       </w:pPr>
                       <w:r>
-                        <w:t>Minification</w:t>
+                        <w:t>minify</w:t>
                       </w:r>
                     </w:p>
                   </w:txbxContent>
                 </v:textbox>
                 <w10:wrap type="square"/>
+              </v:shape>
+            </w:pict>
+          </mc:Fallback>
+        </mc:AlternateContent>
+      </w:r>
+      <w:r>
+        <w:rPr>
+          <w:noProof/>
+        </w:rPr>
+        <mc:AlternateContent>
+          <mc:Choice Requires="wps">
+            <w:drawing>
+              <wp:anchor distT="0" distB="0" distL="114300" distR="114300" simplePos="0" relativeHeight="251738112" behindDoc="0" locked="0" layoutInCell="1" allowOverlap="1" wp14:anchorId="7B13FA02" wp14:editId="5B21B75F">
+                <wp:simplePos x="0" y="0"/>
+                <wp:positionH relativeFrom="column">
+                  <wp:posOffset>-123825</wp:posOffset>
+                </wp:positionH>
+                <wp:positionV relativeFrom="paragraph">
+                  <wp:posOffset>228600</wp:posOffset>
+                </wp:positionV>
+                <wp:extent cx="1619250" cy="342900"/>
+                <wp:effectExtent l="0" t="0" r="19050" b="19050"/>
+                <wp:wrapNone/>
+                <wp:docPr id="6" name="Flowchart: Alternate Process 6"/>
+                <wp:cNvGraphicFramePr/>
+                <a:graphic xmlns:a="http://schemas.openxmlformats.org/drawingml/2006/main">
+                  <a:graphicData uri="http://schemas.microsoft.com/office/word/2010/wordprocessingShape">
+                    <wps:wsp>
+                      <wps:cNvSpPr/>
+                      <wps:spPr>
+                        <a:xfrm>
+                          <a:off x="0" y="0"/>
+                          <a:ext cx="1619250" cy="342900"/>
+                        </a:xfrm>
+                        <a:prstGeom prst="flowChartAlternateProcess">
+                          <a:avLst/>
+                        </a:prstGeom>
+                        <a:solidFill>
+                          <a:schemeClr val="accent1"/>
+                        </a:solidFill>
+                      </wps:spPr>
+                      <wps:style>
+                        <a:lnRef idx="2">
+                          <a:schemeClr val="accent1">
+                            <a:shade val="50000"/>
+                          </a:schemeClr>
+                        </a:lnRef>
+                        <a:fillRef idx="1">
+                          <a:schemeClr val="accent1"/>
+                        </a:fillRef>
+                        <a:effectRef idx="0">
+                          <a:schemeClr val="accent1"/>
+                        </a:effectRef>
+                        <a:fontRef idx="minor">
+                          <a:schemeClr val="lt1"/>
+                        </a:fontRef>
+                      </wps:style>
+                      <wps:txbx>
+                        <w:txbxContent>
+                          <w:p>
+                            <w:pPr>
+                              <w:jc w:val="center"/>
+                            </w:pPr>
+                            <w:r>
+                              <w:t>app</w:t>
+                            </w:r>
+                            <w:r>
+                              <w:t>/</w:t>
+                            </w:r>
+                            <w:r>
+                              <w:rPr>
+                                <w:color w:val="FFFFFF" w:themeColor="background1"/>
+                              </w:rPr>
+                              <w:t>scripts</w:t>
+                            </w:r>
+                            <w:r>
+                              <w:rPr>
+                                <w:color w:val="FFFFFF" w:themeColor="background1"/>
+                              </w:rPr>
+                              <w:t>/*.</w:t>
+                            </w:r>
+                            <w:proofErr w:type="spellStart"/>
+                            <w:r>
+                              <w:rPr>
+                                <w:color w:val="FFFFFF" w:themeColor="background1"/>
+                              </w:rPr>
+                              <w:t>js</w:t>
+                            </w:r>
+                            <w:proofErr w:type="spellEnd"/>
+                          </w:p>
+                        </w:txbxContent>
+                      </wps:txbx>
+                      <wps:bodyPr rot="0" spcFirstLastPara="0" vertOverflow="overflow" horzOverflow="overflow" vert="horz" wrap="square" lIns="91440" tIns="45720" rIns="91440" bIns="45720" numCol="1" spcCol="0" rtlCol="0" fromWordArt="0" anchor="ctr" anchorCtr="0" forceAA="0" compatLnSpc="1">
+                        <a:prstTxWarp prst="textNoShape">
+                          <a:avLst/>
+                        </a:prstTxWarp>
+                        <a:noAutofit/>
+                      </wps:bodyPr>
+                    </wps:wsp>
+                  </a:graphicData>
+                </a:graphic>
+                <wp14:sizeRelH relativeFrom="margin">
+                  <wp14:pctWidth>0</wp14:pctWidth>
+                </wp14:sizeRelH>
+              </wp:anchor>
+            </w:drawing>
+          </mc:Choice>
+          <mc:Fallback>
+            <w:pict>
+              <v:shape w14:anchorId="7B13FA02" id="Flowchart: Alternate Process 6" o:spid="_x0000_s1032" type="#_x0000_t176" style="position:absolute;margin-left:-9.75pt;margin-top:18pt;width:127.5pt;height:27pt;z-index:251738112;visibility:visible;mso-wrap-style:square;mso-width-percent:0;mso-wrap-distance-left:9pt;mso-wrap-distance-top:0;mso-wrap-distance-right:9pt;mso-wrap-distance-bottom:0;mso-position-horizontal:absolute;mso-position-horizontal-relative:text;mso-position-vertical:absolute;mso-position-vertical-relative:text;mso-width-percent:0;mso-width-relative:margin;v-text-anchor:middle" o:gfxdata="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" fillcolor="#4472c4 [3204]" strokecolor="#1f3763 [1604]" strokeweight="1pt">
+                <v:textbox>
+                  <w:txbxContent>
+                    <w:p>
+                      <w:pPr>
+                        <w:jc w:val="center"/>
+                      </w:pPr>
+                      <w:r>
+                        <w:t>app</w:t>
+                      </w:r>
+                      <w:r>
+                        <w:t>/</w:t>
+                      </w:r>
+                      <w:r>
+                        <w:rPr>
+                          <w:color w:val="FFFFFF" w:themeColor="background1"/>
+                        </w:rPr>
+                        <w:t>scripts</w:t>
+                      </w:r>
+                      <w:r>
+                        <w:rPr>
+                          <w:color w:val="FFFFFF" w:themeColor="background1"/>
+                        </w:rPr>
+                        <w:t>/*.</w:t>
+                      </w:r>
+                      <w:proofErr w:type="spellStart"/>
+                      <w:r>
+                        <w:rPr>
+                          <w:color w:val="FFFFFF" w:themeColor="background1"/>
+                        </w:rPr>
+                        <w:t>js</w:t>
+                      </w:r>
+                      <w:proofErr w:type="spellEnd"/>
+                    </w:p>
+                  </w:txbxContent>
+                </v:textbox>
               </v:shape>
             </w:pict>
           </mc:Fallback>
@@ -1622,7 +957,7 @@
         <mc:AlternateContent>
           <mc:Choice Requires="wps">
             <w:drawing>
-              <wp:anchor distT="0" distB="0" distL="114300" distR="114300" simplePos="0" relativeHeight="251682816" behindDoc="0" locked="0" layoutInCell="1" allowOverlap="1" wp14:anchorId="71139865" wp14:editId="74FA2DE0">
+              <wp:anchor distT="0" distB="0" distL="114300" distR="114300" simplePos="0" relativeHeight="251682816" behindDoc="0" locked="0" layoutInCell="1" allowOverlap="1" wp14:anchorId="71139865" wp14:editId="38E893AC">
                 <wp:simplePos x="0" y="0"/>
                 <wp:positionH relativeFrom="column">
                   <wp:posOffset>1264920</wp:posOffset>
@@ -1679,7 +1014,7 @@
           </mc:Choice>
           <mc:Fallback>
             <w:pict>
-              <v:shapetype w14:anchorId="3028DDC2" id="_x0000_t32" coordsize="21600,21600" o:spt="32" o:oned="t" path="m,l21600,21600e" filled="f">
+              <v:shapetype w14:anchorId="7964FCF1" id="_x0000_t32" coordsize="21600,21600" o:spt="32" o:oned="t" path="m,l21600,21600e" filled="f">
                 <v:path arrowok="t" fillok="f" o:connecttype="none"/>
                 <o:lock v:ext="edit" shapetype="t"/>
               </v:shapetype>
@@ -1699,13 +1034,249 @@
         <mc:AlternateContent>
           <mc:Choice Requires="wps">
             <w:drawing>
-              <wp:anchor distT="45720" distB="45720" distL="114300" distR="114300" simplePos="0" relativeHeight="251718656" behindDoc="0" locked="0" layoutInCell="1" allowOverlap="1" wp14:anchorId="50213FC6" wp14:editId="4DB31515">
+              <wp:anchor distT="0" distB="0" distL="114300" distR="114300" simplePos="0" relativeHeight="251686912" behindDoc="0" locked="0" layoutInCell="1" allowOverlap="1" wp14:anchorId="6666FB7C" wp14:editId="7D932890">
+                <wp:simplePos x="0" y="0"/>
+                <wp:positionH relativeFrom="column">
+                  <wp:posOffset>4791075</wp:posOffset>
+                </wp:positionH>
+                <wp:positionV relativeFrom="paragraph">
+                  <wp:posOffset>225425</wp:posOffset>
+                </wp:positionV>
+                <wp:extent cx="1143000" cy="342900"/>
+                <wp:effectExtent l="0" t="0" r="19050" b="19050"/>
+                <wp:wrapNone/>
+                <wp:docPr id="19" name="Flowchart: Alternate Process 19"/>
+                <wp:cNvGraphicFramePr/>
+                <a:graphic xmlns:a="http://schemas.openxmlformats.org/drawingml/2006/main">
+                  <a:graphicData uri="http://schemas.microsoft.com/office/word/2010/wordprocessingShape">
+                    <wps:wsp>
+                      <wps:cNvSpPr/>
+                      <wps:spPr>
+                        <a:xfrm>
+                          <a:off x="0" y="0"/>
+                          <a:ext cx="1143000" cy="342900"/>
+                        </a:xfrm>
+                        <a:prstGeom prst="flowChartAlternateProcess">
+                          <a:avLst/>
+                        </a:prstGeom>
+                        <a:solidFill>
+                          <a:schemeClr val="accent4"/>
+                        </a:solidFill>
+                      </wps:spPr>
+                      <wps:style>
+                        <a:lnRef idx="2">
+                          <a:schemeClr val="accent1">
+                            <a:shade val="50000"/>
+                          </a:schemeClr>
+                        </a:lnRef>
+                        <a:fillRef idx="1">
+                          <a:schemeClr val="accent1"/>
+                        </a:fillRef>
+                        <a:effectRef idx="0">
+                          <a:schemeClr val="accent1"/>
+                        </a:effectRef>
+                        <a:fontRef idx="minor">
+                          <a:schemeClr val="lt1"/>
+                        </a:fontRef>
+                      </wps:style>
+                      <wps:txbx>
+                        <w:txbxContent>
+                          <w:p>
+                            <w:pPr>
+                              <w:jc w:val="center"/>
+                            </w:pPr>
+                            <w:r>
+                              <w:t>build</w:t>
+                            </w:r>
+                            <w:r>
+                              <w:t>/</w:t>
+                            </w:r>
+                            <w:proofErr w:type="spellStart"/>
+                            <w:r>
+                              <w:t>css</w:t>
+                            </w:r>
+                            <w:proofErr w:type="spellEnd"/>
+                            <w:r>
+                              <w:t>/</w:t>
+                            </w:r>
+                          </w:p>
+                        </w:txbxContent>
+                      </wps:txbx>
+                      <wps:bodyPr rot="0" spcFirstLastPara="0" vertOverflow="overflow" horzOverflow="overflow" vert="horz" wrap="square" lIns="91440" tIns="45720" rIns="91440" bIns="45720" numCol="1" spcCol="0" rtlCol="0" fromWordArt="0" anchor="ctr" anchorCtr="0" forceAA="0" compatLnSpc="1">
+                        <a:prstTxWarp prst="textNoShape">
+                          <a:avLst/>
+                        </a:prstTxWarp>
+                        <a:noAutofit/>
+                      </wps:bodyPr>
+                    </wps:wsp>
+                  </a:graphicData>
+                </a:graphic>
+              </wp:anchor>
+            </w:drawing>
+          </mc:Choice>
+          <mc:Fallback>
+            <w:pict>
+              <v:shape w14:anchorId="6666FB7C" id="Flowchart: Alternate Process 19" o:spid="_x0000_s1033" type="#_x0000_t176" style="position:absolute;margin-left:377.25pt;margin-top:17.75pt;width:90pt;height:27pt;z-index:251686912;visibility:visible;mso-wrap-style:square;mso-wrap-distance-left:9pt;mso-wrap-distance-top:0;mso-wrap-distance-right:9pt;mso-wrap-distance-bottom:0;mso-position-horizontal:absolute;mso-position-horizontal-relative:text;mso-position-vertical:absolute;mso-position-vertical-relative:text;v-text-anchor:middle" o:gfxdata="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" fillcolor="#ffc000 [3207]" strokecolor="#1f3763 [1604]" strokeweight="1pt">
+                <v:textbox>
+                  <w:txbxContent>
+                    <w:p>
+                      <w:pPr>
+                        <w:jc w:val="center"/>
+                      </w:pPr>
+                      <w:r>
+                        <w:t>build</w:t>
+                      </w:r>
+                      <w:r>
+                        <w:t>/</w:t>
+                      </w:r>
+                      <w:proofErr w:type="spellStart"/>
+                      <w:r>
+                        <w:t>css</w:t>
+                      </w:r>
+                      <w:proofErr w:type="spellEnd"/>
+                      <w:r>
+                        <w:t>/</w:t>
+                      </w:r>
+                    </w:p>
+                  </w:txbxContent>
+                </v:textbox>
+              </v:shape>
+            </w:pict>
+          </mc:Fallback>
+        </mc:AlternateContent>
+      </w:r>
+      <w:r>
+        <w:rPr>
+          <w:noProof/>
+        </w:rPr>
+        <mc:AlternateContent>
+          <mc:Choice Requires="wps">
+            <w:drawing>
+              <wp:anchor distT="0" distB="0" distL="114300" distR="114300" simplePos="0" relativeHeight="251737088" behindDoc="0" locked="0" layoutInCell="1" allowOverlap="1" wp14:anchorId="7035B9D6" wp14:editId="4D75F2DE">
+                <wp:simplePos x="0" y="0"/>
+                <wp:positionH relativeFrom="column">
+                  <wp:posOffset>-123825</wp:posOffset>
+                </wp:positionH>
+                <wp:positionV relativeFrom="paragraph">
+                  <wp:posOffset>229235</wp:posOffset>
+                </wp:positionV>
+                <wp:extent cx="1619250" cy="342900"/>
+                <wp:effectExtent l="0" t="0" r="19050" b="19050"/>
+                <wp:wrapNone/>
+                <wp:docPr id="7" name="Flowchart: Alternate Process 7"/>
+                <wp:cNvGraphicFramePr/>
+                <a:graphic xmlns:a="http://schemas.openxmlformats.org/drawingml/2006/main">
+                  <a:graphicData uri="http://schemas.microsoft.com/office/word/2010/wordprocessingShape">
+                    <wps:wsp>
+                      <wps:cNvSpPr/>
+                      <wps:spPr>
+                        <a:xfrm>
+                          <a:off x="0" y="0"/>
+                          <a:ext cx="1619250" cy="342900"/>
+                        </a:xfrm>
+                        <a:prstGeom prst="flowChartAlternateProcess">
+                          <a:avLst/>
+                        </a:prstGeom>
+                      </wps:spPr>
+                      <wps:style>
+                        <a:lnRef idx="2">
+                          <a:schemeClr val="accent1">
+                            <a:shade val="50000"/>
+                          </a:schemeClr>
+                        </a:lnRef>
+                        <a:fillRef idx="1">
+                          <a:schemeClr val="accent1"/>
+                        </a:fillRef>
+                        <a:effectRef idx="0">
+                          <a:schemeClr val="accent1"/>
+                        </a:effectRef>
+                        <a:fontRef idx="minor">
+                          <a:schemeClr val="lt1"/>
+                        </a:fontRef>
+                      </wps:style>
+                      <wps:txbx>
+                        <w:txbxContent>
+                          <w:p>
+                            <w:pPr>
+                              <w:jc w:val="center"/>
+                            </w:pPr>
+                            <w:r>
+                              <w:t>app</w:t>
+                            </w:r>
+                            <w:r>
+                              <w:t>/styles</w:t>
+                            </w:r>
+                            <w:r>
+                              <w:t>/*.</w:t>
+                            </w:r>
+                            <w:proofErr w:type="spellStart"/>
+                            <w:r>
+                              <w:t>scss</w:t>
+                            </w:r>
+                            <w:proofErr w:type="spellEnd"/>
+                          </w:p>
+                        </w:txbxContent>
+                      </wps:txbx>
+                      <wps:bodyPr rot="0" spcFirstLastPara="0" vertOverflow="overflow" horzOverflow="overflow" vert="horz" wrap="square" lIns="91440" tIns="45720" rIns="91440" bIns="45720" numCol="1" spcCol="0" rtlCol="0" fromWordArt="0" anchor="ctr" anchorCtr="0" forceAA="0" compatLnSpc="1">
+                        <a:prstTxWarp prst="textNoShape">
+                          <a:avLst/>
+                        </a:prstTxWarp>
+                        <a:noAutofit/>
+                      </wps:bodyPr>
+                    </wps:wsp>
+                  </a:graphicData>
+                </a:graphic>
+                <wp14:sizeRelH relativeFrom="margin">
+                  <wp14:pctWidth>0</wp14:pctWidth>
+                </wp14:sizeRelH>
+              </wp:anchor>
+            </w:drawing>
+          </mc:Choice>
+          <mc:Fallback>
+            <w:pict>
+              <v:shape w14:anchorId="7035B9D6" id="Flowchart: Alternate Process 7" o:spid="_x0000_s1034" type="#_x0000_t176" style="position:absolute;margin-left:-9.75pt;margin-top:18.05pt;width:127.5pt;height:27pt;z-index:251737088;visibility:visible;mso-wrap-style:square;mso-width-percent:0;mso-wrap-distance-left:9pt;mso-wrap-distance-top:0;mso-wrap-distance-right:9pt;mso-wrap-distance-bottom:0;mso-position-horizontal:absolute;mso-position-horizontal-relative:text;mso-position-vertical:absolute;mso-position-vertical-relative:text;mso-width-percent:0;mso-width-relative:margin;v-text-anchor:middle" o:gfxdata="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" fillcolor="#4472c4 [3204]" strokecolor="#1f3763 [1604]" strokeweight="1pt">
+                <v:textbox>
+                  <w:txbxContent>
+                    <w:p>
+                      <w:pPr>
+                        <w:jc w:val="center"/>
+                      </w:pPr>
+                      <w:r>
+                        <w:t>app</w:t>
+                      </w:r>
+                      <w:r>
+                        <w:t>/styles</w:t>
+                      </w:r>
+                      <w:r>
+                        <w:t>/*.</w:t>
+                      </w:r>
+                      <w:proofErr w:type="spellStart"/>
+                      <w:r>
+                        <w:t>scss</w:t>
+                      </w:r>
+                      <w:proofErr w:type="spellEnd"/>
+                    </w:p>
+                  </w:txbxContent>
+                </v:textbox>
+              </v:shape>
+            </w:pict>
+          </mc:Fallback>
+        </mc:AlternateContent>
+      </w:r>
+      <w:r>
+        <w:rPr>
+          <w:noProof/>
+        </w:rPr>
+        <mc:AlternateContent>
+          <mc:Choice Requires="wps">
+            <w:drawing>
+              <wp:anchor distT="45720" distB="45720" distL="114300" distR="114300" simplePos="0" relativeHeight="251718656" behindDoc="0" locked="0" layoutInCell="1" allowOverlap="1" wp14:anchorId="50213FC6" wp14:editId="40F31021">
                 <wp:simplePos x="0" y="0"/>
                 <wp:positionH relativeFrom="column">
                   <wp:posOffset>1953895</wp:posOffset>
                 </wp:positionH>
                 <wp:positionV relativeFrom="paragraph">
-                  <wp:posOffset>285115</wp:posOffset>
+                  <wp:posOffset>258445</wp:posOffset>
                 </wp:positionV>
                 <wp:extent cx="2049780" cy="283845"/>
                 <wp:effectExtent l="57150" t="19050" r="83820" b="116205"/>
@@ -1797,7 +1368,7 @@
           </mc:Choice>
           <mc:Fallback>
             <w:pict>
-              <v:shape w14:anchorId="50213FC6" id="_x0000_s1040" type="#_x0000_t202" style="position:absolute;margin-left:153.85pt;margin-top:22.45pt;width:161.4pt;height:22.35pt;z-index:251718656;visibility:visible;mso-wrap-style:square;mso-width-percent:0;mso-height-percent:0;mso-wrap-distance-left:9pt;mso-wrap-distance-top:3.6pt;mso-wrap-distance-right:9pt;mso-wrap-distance-bottom:3.6pt;mso-position-horizontal:absolute;mso-position-horizontal-relative:text;mso-position-vertical:absolute;mso-position-vertical-relative:text;mso-width-percent:0;mso-height-percent:0;mso-width-relative:margin;mso-height-relative:margin;v-text-anchor:top" o:gfxdata="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" strokecolor="#8496b0 [1951]">
+              <v:shape w14:anchorId="50213FC6" id="_x0000_s1035" type="#_x0000_t202" style="position:absolute;margin-left:153.85pt;margin-top:20.35pt;width:161.4pt;height:22.35pt;z-index:251718656;visibility:visible;mso-wrap-style:square;mso-width-percent:0;mso-height-percent:0;mso-wrap-distance-left:9pt;mso-wrap-distance-top:3.6pt;mso-wrap-distance-right:9pt;mso-wrap-distance-bottom:3.6pt;mso-position-horizontal:absolute;mso-position-horizontal-relative:text;mso-position-vertical:absolute;mso-position-vertical-relative:text;mso-width-percent:0;mso-height-percent:0;mso-width-relative:margin;mso-height-relative:margin;v-text-anchor:top" o:gfxdata="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" strokecolor="#8496b0 [1951]">
                 <v:shadow on="t" color="black" opacity="26214f" origin=",-.5" offset="0,3pt"/>
                 <v:textbox>
                   <w:txbxContent>
@@ -1844,7 +1415,7 @@
         <mc:AlternateContent>
           <mc:Choice Requires="wps">
             <w:drawing>
-              <wp:anchor distT="0" distB="0" distL="114300" distR="114300" simplePos="0" relativeHeight="251688960" behindDoc="0" locked="0" layoutInCell="1" allowOverlap="1" wp14:anchorId="0BF40900" wp14:editId="4F6E8660">
+              <wp:anchor distT="0" distB="0" distL="114300" distR="114300" simplePos="0" relativeHeight="251688960" behindDoc="0" locked="0" layoutInCell="1" allowOverlap="1" wp14:anchorId="0BF40900" wp14:editId="47BEA7E4">
                 <wp:simplePos x="0" y="0"/>
                 <wp:positionH relativeFrom="column">
                   <wp:posOffset>1264920</wp:posOffset>
@@ -1901,7 +1472,7 @@
           </mc:Choice>
           <mc:Fallback>
             <w:pict>
-              <v:shape w14:anchorId="3FFCFCA4" id="Straight Arrow Connector 20" o:spid="_x0000_s1026" type="#_x0000_t32" style="position:absolute;margin-left:99.6pt;margin-top:7.6pt;width:278.4pt;height:0;z-index:251688960;visibility:visible;mso-wrap-style:square;mso-wrap-distance-left:9pt;mso-wrap-distance-top:0;mso-wrap-distance-right:9pt;mso-wrap-distance-bottom:0;mso-position-horizontal:absolute;mso-position-horizontal-relative:text;mso-position-vertical:absolute;mso-position-vertical-relative:text" o:gfxdata="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" strokecolor="#393737 [814]" strokeweight="2.25pt">
+              <v:shape w14:anchorId="70ABBB73" id="Straight Arrow Connector 20" o:spid="_x0000_s1026" type="#_x0000_t32" style="position:absolute;margin-left:99.6pt;margin-top:7.6pt;width:278.4pt;height:0;z-index:251688960;visibility:visible;mso-wrap-style:square;mso-wrap-distance-left:9pt;mso-wrap-distance-top:0;mso-wrap-distance-right:9pt;mso-wrap-distance-bottom:0;mso-position-horizontal:absolute;mso-position-horizontal-relative:text;mso-position-vertical:absolute;mso-position-vertical-relative:text" o:gfxdata="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" strokecolor="#393737 [814]" strokeweight="2.25pt">
                 <v:stroke endarrow="block" joinstyle="miter"/>
               </v:shape>
             </w:pict>
@@ -1917,13 +1488,286 @@
         <mc:AlternateContent>
           <mc:Choice Requires="wps">
             <w:drawing>
-              <wp:anchor distT="45720" distB="45720" distL="114300" distR="114300" simplePos="0" relativeHeight="251720704" behindDoc="0" locked="0" layoutInCell="1" allowOverlap="1" wp14:anchorId="457082EF" wp14:editId="5161190A">
+              <wp:anchor distT="0" distB="0" distL="114300" distR="114300" simplePos="0" relativeHeight="251691008" behindDoc="0" locked="0" layoutInCell="1" allowOverlap="1" wp14:anchorId="10D494B3" wp14:editId="7023F84B">
                 <wp:simplePos x="0" y="0"/>
                 <wp:positionH relativeFrom="column">
-                  <wp:posOffset>2633980</wp:posOffset>
+                  <wp:posOffset>4800600</wp:posOffset>
                 </wp:positionH>
                 <wp:positionV relativeFrom="paragraph">
-                  <wp:posOffset>243628</wp:posOffset>
+                  <wp:posOffset>238760</wp:posOffset>
+                </wp:positionV>
+                <wp:extent cx="1143000" cy="342900"/>
+                <wp:effectExtent l="0" t="0" r="19050" b="19050"/>
+                <wp:wrapNone/>
+                <wp:docPr id="21" name="Flowchart: Alternate Process 21"/>
+                <wp:cNvGraphicFramePr/>
+                <a:graphic xmlns:a="http://schemas.openxmlformats.org/drawingml/2006/main">
+                  <a:graphicData uri="http://schemas.microsoft.com/office/word/2010/wordprocessingShape">
+                    <wps:wsp>
+                      <wps:cNvSpPr/>
+                      <wps:spPr>
+                        <a:xfrm>
+                          <a:off x="0" y="0"/>
+                          <a:ext cx="1143000" cy="342900"/>
+                        </a:xfrm>
+                        <a:prstGeom prst="flowChartAlternateProcess">
+                          <a:avLst/>
+                        </a:prstGeom>
+                        <a:solidFill>
+                          <a:schemeClr val="accent4"/>
+                        </a:solidFill>
+                      </wps:spPr>
+                      <wps:style>
+                        <a:lnRef idx="2">
+                          <a:schemeClr val="accent1">
+                            <a:shade val="50000"/>
+                          </a:schemeClr>
+                        </a:lnRef>
+                        <a:fillRef idx="1">
+                          <a:schemeClr val="accent1"/>
+                        </a:fillRef>
+                        <a:effectRef idx="0">
+                          <a:schemeClr val="accent1"/>
+                        </a:effectRef>
+                        <a:fontRef idx="minor">
+                          <a:schemeClr val="lt1"/>
+                        </a:fontRef>
+                      </wps:style>
+                      <wps:txbx>
+                        <w:txbxContent>
+                          <w:p>
+                            <w:pPr>
+                              <w:jc w:val="center"/>
+                            </w:pPr>
+                            <w:r>
+                              <w:t>build</w:t>
+                            </w:r>
+                            <w:r>
+                              <w:t>/</w:t>
+                            </w:r>
+                            <w:r>
+                              <w:t>images</w:t>
+                            </w:r>
+                            <w:r>
+                              <w:t>/</w:t>
+                            </w:r>
+                          </w:p>
+                        </w:txbxContent>
+                      </wps:txbx>
+                      <wps:bodyPr rot="0" spcFirstLastPara="0" vertOverflow="overflow" horzOverflow="overflow" vert="horz" wrap="square" lIns="91440" tIns="45720" rIns="91440" bIns="45720" numCol="1" spcCol="0" rtlCol="0" fromWordArt="0" anchor="ctr" anchorCtr="0" forceAA="0" compatLnSpc="1">
+                        <a:prstTxWarp prst="textNoShape">
+                          <a:avLst/>
+                        </a:prstTxWarp>
+                        <a:noAutofit/>
+                      </wps:bodyPr>
+                    </wps:wsp>
+                  </a:graphicData>
+                </a:graphic>
+              </wp:anchor>
+            </w:drawing>
+          </mc:Choice>
+          <mc:Fallback>
+            <w:pict>
+              <v:shape w14:anchorId="10D494B3" id="Flowchart: Alternate Process 21" o:spid="_x0000_s1036" type="#_x0000_t176" style="position:absolute;margin-left:378pt;margin-top:18.8pt;width:90pt;height:27pt;z-index:251691008;visibility:visible;mso-wrap-style:square;mso-wrap-distance-left:9pt;mso-wrap-distance-top:0;mso-wrap-distance-right:9pt;mso-wrap-distance-bottom:0;mso-position-horizontal:absolute;mso-position-horizontal-relative:text;mso-position-vertical:absolute;mso-position-vertical-relative:text;v-text-anchor:middle" o:gfxdata="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" fillcolor="#ffc000 [3207]" strokecolor="#1f3763 [1604]" strokeweight="1pt">
+                <v:textbox>
+                  <w:txbxContent>
+                    <w:p>
+                      <w:pPr>
+                        <w:jc w:val="center"/>
+                      </w:pPr>
+                      <w:r>
+                        <w:t>build</w:t>
+                      </w:r>
+                      <w:r>
+                        <w:t>/</w:t>
+                      </w:r>
+                      <w:r>
+                        <w:t>images</w:t>
+                      </w:r>
+                      <w:r>
+                        <w:t>/</w:t>
+                      </w:r>
+                    </w:p>
+                  </w:txbxContent>
+                </v:textbox>
+              </v:shape>
+            </w:pict>
+          </mc:Fallback>
+        </mc:AlternateContent>
+      </w:r>
+      <w:r>
+        <w:rPr>
+          <w:noProof/>
+        </w:rPr>
+        <mc:AlternateContent>
+          <mc:Choice Requires="wps">
+            <w:drawing>
+              <wp:anchor distT="0" distB="0" distL="114300" distR="114300" simplePos="0" relativeHeight="251736064" behindDoc="0" locked="0" layoutInCell="1" allowOverlap="1" wp14:anchorId="2D593837" wp14:editId="0EA8A0BF">
+                <wp:simplePos x="0" y="0"/>
+                <wp:positionH relativeFrom="column">
+                  <wp:posOffset>-123825</wp:posOffset>
+                </wp:positionH>
+                <wp:positionV relativeFrom="paragraph">
+                  <wp:posOffset>125095</wp:posOffset>
+                </wp:positionV>
+                <wp:extent cx="1638300" cy="656590"/>
+                <wp:effectExtent l="0" t="0" r="19050" b="10160"/>
+                <wp:wrapNone/>
+                <wp:docPr id="8" name="Flowchart: Alternate Process 8"/>
+                <wp:cNvGraphicFramePr/>
+                <a:graphic xmlns:a="http://schemas.openxmlformats.org/drawingml/2006/main">
+                  <a:graphicData uri="http://schemas.microsoft.com/office/word/2010/wordprocessingShape">
+                    <wps:wsp>
+                      <wps:cNvSpPr/>
+                      <wps:spPr>
+                        <a:xfrm>
+                          <a:off x="0" y="0"/>
+                          <a:ext cx="1638300" cy="656590"/>
+                        </a:xfrm>
+                        <a:prstGeom prst="flowChartAlternateProcess">
+                          <a:avLst/>
+                        </a:prstGeom>
+                      </wps:spPr>
+                      <wps:style>
+                        <a:lnRef idx="2">
+                          <a:schemeClr val="accent1">
+                            <a:shade val="50000"/>
+                          </a:schemeClr>
+                        </a:lnRef>
+                        <a:fillRef idx="1">
+                          <a:schemeClr val="accent1"/>
+                        </a:fillRef>
+                        <a:effectRef idx="0">
+                          <a:schemeClr val="accent1"/>
+                        </a:effectRef>
+                        <a:fontRef idx="minor">
+                          <a:schemeClr val="lt1"/>
+                        </a:fontRef>
+                      </wps:style>
+                      <wps:txbx>
+                        <w:txbxContent>
+                          <w:p>
+                            <w:pPr>
+                              <w:spacing w:line="240" w:lineRule="auto"/>
+                              <w:jc w:val="center"/>
+                            </w:pPr>
+                            <w:r>
+                              <w:t>app</w:t>
+                            </w:r>
+                            <w:r>
+                              <w:t>/images</w:t>
+                            </w:r>
+                            <w:r>
+                              <w:t>/*.</w:t>
+                            </w:r>
+                            <w:proofErr w:type="spellStart"/>
+                            <w:r>
+                              <w:t>png</w:t>
+                            </w:r>
+                            <w:proofErr w:type="spellEnd"/>
+                          </w:p>
+                          <w:p>
+                            <w:pPr>
+                              <w:spacing w:line="240" w:lineRule="auto"/>
+                              <w:jc w:val="center"/>
+                            </w:pPr>
+                            <w:r>
+                              <w:t>app/images/*.</w:t>
+                            </w:r>
+                            <w:r>
+                              <w:t>jpg</w:t>
+                            </w:r>
+                          </w:p>
+                          <w:p>
+                            <w:pPr>
+                              <w:spacing w:line="240" w:lineRule="auto"/>
+                              <w:jc w:val="center"/>
+                            </w:pPr>
+                          </w:p>
+                        </w:txbxContent>
+                      </wps:txbx>
+                      <wps:bodyPr rot="0" spcFirstLastPara="0" vertOverflow="overflow" horzOverflow="overflow" vert="horz" wrap="square" lIns="91440" tIns="45720" rIns="91440" bIns="45720" numCol="1" spcCol="0" rtlCol="0" fromWordArt="0" anchor="ctr" anchorCtr="0" forceAA="0" compatLnSpc="1">
+                        <a:prstTxWarp prst="textNoShape">
+                          <a:avLst/>
+                        </a:prstTxWarp>
+                        <a:noAutofit/>
+                      </wps:bodyPr>
+                    </wps:wsp>
+                  </a:graphicData>
+                </a:graphic>
+                <wp14:sizeRelH relativeFrom="margin">
+                  <wp14:pctWidth>0</wp14:pctWidth>
+                </wp14:sizeRelH>
+                <wp14:sizeRelV relativeFrom="margin">
+                  <wp14:pctHeight>0</wp14:pctHeight>
+                </wp14:sizeRelV>
+              </wp:anchor>
+            </w:drawing>
+          </mc:Choice>
+          <mc:Fallback>
+            <w:pict>
+              <v:shape w14:anchorId="2D593837" id="Flowchart: Alternate Process 8" o:spid="_x0000_s1037" type="#_x0000_t176" style="position:absolute;margin-left:-9.75pt;margin-top:9.85pt;width:129pt;height:51.7pt;z-index:251736064;visibility:visible;mso-wrap-style:square;mso-width-percent:0;mso-height-percent:0;mso-wrap-distance-left:9pt;mso-wrap-distance-top:0;mso-wrap-distance-right:9pt;mso-wrap-distance-bottom:0;mso-position-horizontal:absolute;mso-position-horizontal-relative:text;mso-position-vertical:absolute;mso-position-vertical-relative:text;mso-width-percent:0;mso-height-percent:0;mso-width-relative:margin;mso-height-relative:margin;v-text-anchor:middle" o:gfxdata="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" fillcolor="#4472c4 [3204]" strokecolor="#1f3763 [1604]" strokeweight="1pt">
+                <v:textbox>
+                  <w:txbxContent>
+                    <w:p>
+                      <w:pPr>
+                        <w:spacing w:line="240" w:lineRule="auto"/>
+                        <w:jc w:val="center"/>
+                      </w:pPr>
+                      <w:r>
+                        <w:t>app</w:t>
+                      </w:r>
+                      <w:r>
+                        <w:t>/images</w:t>
+                      </w:r>
+                      <w:r>
+                        <w:t>/*.</w:t>
+                      </w:r>
+                      <w:proofErr w:type="spellStart"/>
+                      <w:r>
+                        <w:t>png</w:t>
+                      </w:r>
+                      <w:proofErr w:type="spellEnd"/>
+                    </w:p>
+                    <w:p>
+                      <w:pPr>
+                        <w:spacing w:line="240" w:lineRule="auto"/>
+                        <w:jc w:val="center"/>
+                      </w:pPr>
+                      <w:r>
+                        <w:t>app/images/*.</w:t>
+                      </w:r>
+                      <w:r>
+                        <w:t>jpg</w:t>
+                      </w:r>
+                    </w:p>
+                    <w:p>
+                      <w:pPr>
+                        <w:spacing w:line="240" w:lineRule="auto"/>
+                        <w:jc w:val="center"/>
+                      </w:pPr>
+                    </w:p>
+                  </w:txbxContent>
+                </v:textbox>
+              </v:shape>
+            </w:pict>
+          </mc:Fallback>
+        </mc:AlternateContent>
+      </w:r>
+      <w:r>
+        <w:rPr>
+          <w:noProof/>
+        </w:rPr>
+        <mc:AlternateContent>
+          <mc:Choice Requires="wps">
+            <w:drawing>
+              <wp:anchor distT="45720" distB="45720" distL="114300" distR="114300" simplePos="0" relativeHeight="251720704" behindDoc="0" locked="0" layoutInCell="1" allowOverlap="1" wp14:anchorId="457082EF" wp14:editId="591A61DA">
+                <wp:simplePos x="0" y="0"/>
+                <wp:positionH relativeFrom="column">
+                  <wp:posOffset>2767330</wp:posOffset>
+                </wp:positionH>
+                <wp:positionV relativeFrom="paragraph">
+                  <wp:posOffset>243205</wp:posOffset>
                 </wp:positionV>
                 <wp:extent cx="571500" cy="334010"/>
                 <wp:effectExtent l="57150" t="19050" r="76200" b="123190"/>
@@ -1997,7 +1841,7 @@
           </mc:Choice>
           <mc:Fallback>
             <w:pict>
-              <v:shape w14:anchorId="457082EF" id="_x0000_s1041" type="#_x0000_t202" style="position:absolute;margin-left:207.4pt;margin-top:19.2pt;width:45pt;height:26.3pt;z-index:251720704;visibility:visible;mso-wrap-style:square;mso-width-percent:0;mso-height-percent:0;mso-wrap-distance-left:9pt;mso-wrap-distance-top:3.6pt;mso-wrap-distance-right:9pt;mso-wrap-distance-bottom:3.6pt;mso-position-horizontal:absolute;mso-position-horizontal-relative:text;mso-position-vertical:absolute;mso-position-vertical-relative:text;mso-width-percent:0;mso-height-percent:0;mso-width-relative:margin;mso-height-relative:margin;v-text-anchor:top" o:gfxdata="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" strokecolor="#8496b0 [1951]">
+              <v:shape w14:anchorId="457082EF" id="_x0000_s1038" type="#_x0000_t202" style="position:absolute;margin-left:217.9pt;margin-top:19.15pt;width:45pt;height:26.3pt;z-index:251720704;visibility:visible;mso-wrap-style:square;mso-width-percent:0;mso-height-percent:0;mso-wrap-distance-left:9pt;mso-wrap-distance-top:3.6pt;mso-wrap-distance-right:9pt;mso-wrap-distance-bottom:3.6pt;mso-position-horizontal:absolute;mso-position-horizontal-relative:text;mso-position-vertical:absolute;mso-position-vertical-relative:text;mso-width-percent:0;mso-height-percent:0;mso-width-relative:margin;mso-height-relative:margin;v-text-anchor:top" o:gfxdata="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" strokecolor="#8496b0 [1951]">
                 <v:shadow on="t" color="black" opacity="26214f" origin=",-.5" offset="0,3pt"/>
                 <v:textbox>
                   <w:txbxContent>
@@ -2026,7 +1870,7 @@
         <mc:AlternateContent>
           <mc:Choice Requires="wps">
             <w:drawing>
-              <wp:anchor distT="0" distB="0" distL="114300" distR="114300" simplePos="0" relativeHeight="251693056" behindDoc="0" locked="0" layoutInCell="1" allowOverlap="1" wp14:anchorId="058DB016" wp14:editId="57D31B2D">
+              <wp:anchor distT="0" distB="0" distL="114300" distR="114300" simplePos="0" relativeHeight="251693056" behindDoc="0" locked="0" layoutInCell="1" allowOverlap="1" wp14:anchorId="058DB016" wp14:editId="2498E775">
                 <wp:simplePos x="0" y="0"/>
                 <wp:positionH relativeFrom="column">
                   <wp:posOffset>1264920</wp:posOffset>
@@ -2083,7 +1927,7 @@
           </mc:Choice>
           <mc:Fallback>
             <w:pict>
-              <v:shape w14:anchorId="0FD758A3" id="Straight Arrow Connector 22" o:spid="_x0000_s1026" type="#_x0000_t32" style="position:absolute;margin-left:99.6pt;margin-top:10.85pt;width:278.4pt;height:0;z-index:251693056;visibility:visible;mso-wrap-style:square;mso-wrap-distance-left:9pt;mso-wrap-distance-top:0;mso-wrap-distance-right:9pt;mso-wrap-distance-bottom:0;mso-position-horizontal:absolute;mso-position-horizontal-relative:text;mso-position-vertical:absolute;mso-position-vertical-relative:text" o:gfxdata="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" strokecolor="#393737 [814]" strokeweight="2.25pt">
+              <v:shape w14:anchorId="2B02A4E1" id="Straight Arrow Connector 22" o:spid="_x0000_s1026" type="#_x0000_t32" style="position:absolute;margin-left:99.6pt;margin-top:10.85pt;width:278.4pt;height:0;z-index:251693056;visibility:visible;mso-wrap-style:square;mso-wrap-distance-left:9pt;mso-wrap-distance-top:0;mso-wrap-distance-right:9pt;mso-wrap-distance-bottom:0;mso-position-horizontal:absolute;mso-position-horizontal-relative:text;mso-position-vertical:absolute;mso-position-vertical-relative:text" o:gfxdata="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" strokecolor="#393737 [814]" strokeweight="2.25pt">
                 <v:stroke endarrow="block" joinstyle="miter"/>
               </v:shape>
             </w:pict>
@@ -2099,57 +1943,48 @@
         <mc:AlternateContent>
           <mc:Choice Requires="wps">
             <w:drawing>
-              <wp:anchor distT="45720" distB="45720" distL="114300" distR="114300" simplePos="0" relativeHeight="251722752" behindDoc="0" locked="0" layoutInCell="1" allowOverlap="1" wp14:anchorId="46B5C0E2" wp14:editId="4E311320">
+              <wp:anchor distT="0" distB="0" distL="114300" distR="114300" simplePos="0" relativeHeight="251739136" behindDoc="0" locked="0" layoutInCell="1" allowOverlap="1" wp14:anchorId="1C9E1958" wp14:editId="084AF796">
                 <wp:simplePos x="0" y="0"/>
                 <wp:positionH relativeFrom="column">
-                  <wp:posOffset>2673350</wp:posOffset>
+                  <wp:posOffset>-114300</wp:posOffset>
                 </wp:positionH>
                 <wp:positionV relativeFrom="paragraph">
-                  <wp:posOffset>243840</wp:posOffset>
+                  <wp:posOffset>305435</wp:posOffset>
                 </wp:positionV>
-                <wp:extent cx="1333500" cy="342900"/>
-                <wp:effectExtent l="57150" t="19050" r="76200" b="114300"/>
+                <wp:extent cx="1619250" cy="342900"/>
+                <wp:effectExtent l="0" t="0" r="19050" b="19050"/>
                 <wp:wrapNone/>
-                <wp:docPr id="49" name="Text Box 2"/>
-                <wp:cNvGraphicFramePr>
-                  <a:graphicFrameLocks xmlns:a="http://schemas.openxmlformats.org/drawingml/2006/main"/>
-                </wp:cNvGraphicFramePr>
+                <wp:docPr id="9" name="Flowchart: Alternate Process 9"/>
+                <wp:cNvGraphicFramePr/>
                 <a:graphic xmlns:a="http://schemas.openxmlformats.org/drawingml/2006/main">
                   <a:graphicData uri="http://schemas.microsoft.com/office/word/2010/wordprocessingShape">
                     <wps:wsp>
-                      <wps:cNvSpPr txBox="1">
-                        <a:spLocks noChangeArrowheads="1"/>
-                      </wps:cNvSpPr>
-                      <wps:spPr bwMode="auto">
+                      <wps:cNvSpPr/>
+                      <wps:spPr>
                         <a:xfrm>
                           <a:off x="0" y="0"/>
-                          <a:ext cx="1333500" cy="342900"/>
+                          <a:ext cx="1619250" cy="342900"/>
                         </a:xfrm>
-                        <a:prstGeom prst="rect">
+                        <a:prstGeom prst="flowChartAlternateProcess">
                           <a:avLst/>
                         </a:prstGeom>
-                        <a:solidFill>
-                          <a:srgbClr val="FFFFFF"/>
-                        </a:solidFill>
-                        <a:ln w="9525">
-                          <a:solidFill>
-                            <a:schemeClr val="tx2">
-                              <a:lumMod val="60000"/>
-                              <a:lumOff val="40000"/>
-                            </a:schemeClr>
-                          </a:solidFill>
-                          <a:miter lim="800000"/>
-                          <a:headEnd/>
-                          <a:tailEnd/>
-                        </a:ln>
-                        <a:effectLst>
-                          <a:outerShdw blurRad="50800" dist="38100" dir="5400000" algn="t" rotWithShape="0">
-                            <a:prstClr val="black">
-                              <a:alpha val="40000"/>
-                            </a:prstClr>
-                          </a:outerShdw>
-                        </a:effectLst>
                       </wps:spPr>
+                      <wps:style>
+                        <a:lnRef idx="2">
+                          <a:schemeClr val="accent1">
+                            <a:shade val="50000"/>
+                          </a:schemeClr>
+                        </a:lnRef>
+                        <a:fillRef idx="1">
+                          <a:schemeClr val="accent1"/>
+                        </a:fillRef>
+                        <a:effectRef idx="0">
+                          <a:schemeClr val="accent1"/>
+                        </a:effectRef>
+                        <a:fontRef idx="minor">
+                          <a:schemeClr val="lt1"/>
+                        </a:fontRef>
+                      </wps:style>
                       <wps:txbx>
                         <w:txbxContent>
                           <w:p>
@@ -2157,14 +1992,126 @@
                               <w:jc w:val="center"/>
                             </w:pPr>
                             <w:r>
-                              <w:t>URL substitution</w:t>
-                            </w:r>
+                              <w:t>app</w:t>
+                            </w:r>
+                            <w:r>
+                              <w:t>/</w:t>
+                            </w:r>
+                            <w:r>
+                              <w:t>*.</w:t>
+                            </w:r>
+                            <w:proofErr w:type="spellStart"/>
+                            <w:r>
+                              <w:t>hbs</w:t>
+                            </w:r>
+                            <w:proofErr w:type="spellEnd"/>
                           </w:p>
                         </w:txbxContent>
                       </wps:txbx>
-                      <wps:bodyPr rot="0" vert="horz" wrap="square" lIns="91440" tIns="45720" rIns="91440" bIns="45720" anchor="t" anchorCtr="0">
+                      <wps:bodyPr rot="0" spcFirstLastPara="0" vertOverflow="overflow" horzOverflow="overflow" vert="horz" wrap="square" lIns="91440" tIns="45720" rIns="91440" bIns="45720" numCol="1" spcCol="0" rtlCol="0" fromWordArt="0" anchor="ctr" anchorCtr="0" forceAA="0" compatLnSpc="1">
+                        <a:prstTxWarp prst="textNoShape">
+                          <a:avLst/>
+                        </a:prstTxWarp>
                         <a:noAutofit/>
                       </wps:bodyPr>
+                    </wps:wsp>
+                  </a:graphicData>
+                </a:graphic>
+                <wp14:sizeRelH relativeFrom="margin">
+                  <wp14:pctWidth>0</wp14:pctWidth>
+                </wp14:sizeRelH>
+              </wp:anchor>
+            </w:drawing>
+          </mc:Choice>
+          <mc:Fallback>
+            <w:pict>
+              <v:shape w14:anchorId="1C9E1958" id="Flowchart: Alternate Process 9" o:spid="_x0000_s1039" type="#_x0000_t176" style="position:absolute;margin-left:-9pt;margin-top:24.05pt;width:127.5pt;height:27pt;z-index:251739136;visibility:visible;mso-wrap-style:square;mso-width-percent:0;mso-wrap-distance-left:9pt;mso-wrap-distance-top:0;mso-wrap-distance-right:9pt;mso-wrap-distance-bottom:0;mso-position-horizontal:absolute;mso-position-horizontal-relative:text;mso-position-vertical:absolute;mso-position-vertical-relative:text;mso-width-percent:0;mso-width-relative:margin;v-text-anchor:middle" o:gfxdata="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" fillcolor="#4472c4 [3204]" strokecolor="#1f3763 [1604]" strokeweight="1pt">
+                <v:textbox>
+                  <w:txbxContent>
+                    <w:p>
+                      <w:pPr>
+                        <w:jc w:val="center"/>
+                      </w:pPr>
+                      <w:r>
+                        <w:t>app</w:t>
+                      </w:r>
+                      <w:r>
+                        <w:t>/</w:t>
+                      </w:r>
+                      <w:r>
+                        <w:t>*.</w:t>
+                      </w:r>
+                      <w:proofErr w:type="spellStart"/>
+                      <w:r>
+                        <w:t>hbs</w:t>
+                      </w:r>
+                      <w:proofErr w:type="spellEnd"/>
+                    </w:p>
+                  </w:txbxContent>
+                </v:textbox>
+              </v:shape>
+            </w:pict>
+          </mc:Fallback>
+        </mc:AlternateContent>
+      </w:r>
+    </w:p>
+    <w:p>
+      <w:r>
+        <w:rPr>
+          <w:noProof/>
+        </w:rPr>
+        <mc:AlternateContent>
+          <mc:Choice Requires="wps">
+            <w:drawing>
+              <wp:anchor distT="0" distB="0" distL="114300" distR="114300" simplePos="0" relativeHeight="251699200" behindDoc="0" locked="0" layoutInCell="1" allowOverlap="1" wp14:anchorId="44EA0D92" wp14:editId="3E47E4BB">
+                <wp:simplePos x="0" y="0"/>
+                <wp:positionH relativeFrom="column">
+                  <wp:posOffset>1928495</wp:posOffset>
+                </wp:positionH>
+                <wp:positionV relativeFrom="paragraph">
+                  <wp:posOffset>200660</wp:posOffset>
+                </wp:positionV>
+                <wp:extent cx="0" cy="690880"/>
+                <wp:effectExtent l="57150" t="38100" r="57150" b="13970"/>
+                <wp:wrapNone/>
+                <wp:docPr id="30" name="Straight Arrow Connector 30"/>
+                <wp:cNvGraphicFramePr/>
+                <a:graphic xmlns:a="http://schemas.openxmlformats.org/drawingml/2006/main">
+                  <a:graphicData uri="http://schemas.microsoft.com/office/word/2010/wordprocessingShape">
+                    <wps:wsp>
+                      <wps:cNvCnPr/>
+                      <wps:spPr>
+                        <a:xfrm flipV="1">
+                          <a:off x="0" y="0"/>
+                          <a:ext cx="0" cy="690880"/>
+                        </a:xfrm>
+                        <a:prstGeom prst="straightConnector1">
+                          <a:avLst/>
+                        </a:prstGeom>
+                        <a:ln w="28575">
+                          <a:solidFill>
+                            <a:schemeClr val="bg2">
+                              <a:lumMod val="25000"/>
+                            </a:schemeClr>
+                          </a:solidFill>
+                          <a:tailEnd type="triangle"/>
+                        </a:ln>
+                      </wps:spPr>
+                      <wps:style>
+                        <a:lnRef idx="1">
+                          <a:schemeClr val="accent1"/>
+                        </a:lnRef>
+                        <a:fillRef idx="0">
+                          <a:schemeClr val="accent1"/>
+                        </a:fillRef>
+                        <a:effectRef idx="0">
+                          <a:schemeClr val="accent1"/>
+                        </a:effectRef>
+                        <a:fontRef idx="minor">
+                          <a:schemeClr val="tx1"/>
+                        </a:fontRef>
+                      </wps:style>
+                      <wps:bodyPr/>
                     </wps:wsp>
                   </a:graphicData>
                 </a:graphic>
@@ -2179,20 +2126,8 @@
           </mc:Choice>
           <mc:Fallback>
             <w:pict>
-              <v:shape w14:anchorId="46B5C0E2" id="_x0000_s1042" type="#_x0000_t202" style="position:absolute;margin-left:210.5pt;margin-top:19.2pt;width:105pt;height:27pt;z-index:251722752;visibility:visible;mso-wrap-style:square;mso-width-percent:0;mso-height-percent:0;mso-wrap-distance-left:9pt;mso-wrap-distance-top:3.6pt;mso-wrap-distance-right:9pt;mso-wrap-distance-bottom:3.6pt;mso-position-horizontal:absolute;mso-position-horizontal-relative:text;mso-position-vertical:absolute;mso-position-vertical-relative:text;mso-width-percent:0;mso-height-percent:0;mso-width-relative:margin;mso-height-relative:margin;v-text-anchor:top" o:gfxdata="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" strokecolor="#8496b0 [1951]">
-                <v:shadow on="t" color="black" opacity="26214f" origin=",-.5" offset="0,3pt"/>
-                <v:textbox>
-                  <w:txbxContent>
-                    <w:p>
-                      <w:pPr>
-                        <w:jc w:val="center"/>
-                      </w:pPr>
-                      <w:r>
-                        <w:t>URL substitution</w:t>
-                      </w:r>
-                    </w:p>
-                  </w:txbxContent>
-                </v:textbox>
+              <v:shape w14:anchorId="4113BE82" id="Straight Arrow Connector 30" o:spid="_x0000_s1026" type="#_x0000_t32" style="position:absolute;margin-left:151.85pt;margin-top:15.8pt;width:0;height:54.4pt;flip:y;z-index:251699200;visibility:visible;mso-wrap-style:square;mso-width-percent:0;mso-height-percent:0;mso-wrap-distance-left:9pt;mso-wrap-distance-top:0;mso-wrap-distance-right:9pt;mso-wrap-distance-bottom:0;mso-position-horizontal:absolute;mso-position-horizontal-relative:text;mso-position-vertical:absolute;mso-position-vertical-relative:text;mso-width-percent:0;mso-height-percent:0;mso-width-relative:margin;mso-height-relative:margin" o:gfxdata="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" strokecolor="#393737 [814]" strokeweight="2.25pt">
+                <v:stroke endarrow="block" joinstyle="miter"/>
               </v:shape>
             </w:pict>
           </mc:Fallback>
@@ -2205,13 +2140,13 @@
         <mc:AlternateContent>
           <mc:Choice Requires="wps">
             <w:drawing>
-              <wp:anchor distT="0" distB="0" distL="114300" distR="114300" simplePos="0" relativeHeight="251695104" behindDoc="0" locked="0" layoutInCell="1" allowOverlap="1" wp14:anchorId="0E8BE91B" wp14:editId="7989B2F0">
+              <wp:anchor distT="0" distB="0" distL="114300" distR="114300" simplePos="0" relativeHeight="251695104" behindDoc="0" locked="0" layoutInCell="1" allowOverlap="1" wp14:anchorId="0E8BE91B" wp14:editId="51715FB3">
                 <wp:simplePos x="0" y="0"/>
                 <wp:positionH relativeFrom="column">
                   <wp:posOffset>4792980</wp:posOffset>
                 </wp:positionH>
                 <wp:positionV relativeFrom="paragraph">
-                  <wp:posOffset>236855</wp:posOffset>
+                  <wp:posOffset>18415</wp:posOffset>
                 </wp:positionV>
                 <wp:extent cx="1143000" cy="342900"/>
                 <wp:effectExtent l="0" t="0" r="19050" b="19050"/>
@@ -2257,6 +2192,9 @@
                               <w:jc w:val="center"/>
                             </w:pPr>
                             <w:r>
+                              <w:t>build</w:t>
+                            </w:r>
+                            <w:r>
                               <w:t>/</w:t>
                             </w:r>
                             <w:r>
@@ -2273,7 +2211,7 @@
                                 <wp:inline distT="0" distB="0" distL="0" distR="0" wp14:anchorId="6081421A" wp14:editId="6C392647">
                                   <wp:extent cx="914400" cy="48025"/>
                                   <wp:effectExtent l="0" t="0" r="0" b="9525"/>
-                                  <wp:docPr id="54" name="Picture 54"/>
+                                  <wp:docPr id="202" name="Picture 202"/>
                                   <wp:cNvGraphicFramePr>
                                     <a:graphicFrameLocks xmlns:a="http://schemas.openxmlformats.org/drawingml/2006/main" noChangeAspect="1"/>
                                   </wp:cNvGraphicFramePr>
@@ -2335,13 +2273,16 @@
           </mc:Choice>
           <mc:Fallback>
             <w:pict>
-              <v:shape w14:anchorId="0E8BE91B" id="Flowchart: Alternate Process 23" o:spid="_x0000_s1043" type="#_x0000_t176" style="position:absolute;margin-left:377.4pt;margin-top:18.65pt;width:90pt;height:27pt;z-index:251695104;visibility:visible;mso-wrap-style:square;mso-wrap-distance-left:9pt;mso-wrap-distance-top:0;mso-wrap-distance-right:9pt;mso-wrap-distance-bottom:0;mso-position-horizontal:absolute;mso-position-horizontal-relative:text;mso-position-vertical:absolute;mso-position-vertical-relative:text;v-text-anchor:middle" o:gfxdata="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" fillcolor="#ffc000 [3207]" strokecolor="#1f3763 [1604]" strokeweight="1pt">
+              <v:shape w14:anchorId="0E8BE91B" id="Flowchart: Alternate Process 23" o:spid="_x0000_s1040" type="#_x0000_t176" style="position:absolute;margin-left:377.4pt;margin-top:1.45pt;width:90pt;height:27pt;z-index:251695104;visibility:visible;mso-wrap-style:square;mso-wrap-distance-left:9pt;mso-wrap-distance-top:0;mso-wrap-distance-right:9pt;mso-wrap-distance-bottom:0;mso-position-horizontal:absolute;mso-position-horizontal-relative:text;mso-position-vertical:absolute;mso-position-vertical-relative:text;v-text-anchor:middle" o:gfxdata="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" fillcolor="#ffc000 [3207]" strokecolor="#1f3763 [1604]" strokeweight="1pt">
                 <v:textbox>
                   <w:txbxContent>
                     <w:p>
                       <w:pPr>
                         <w:jc w:val="center"/>
                       </w:pPr>
+                      <w:r>
+                        <w:t>build</w:t>
+                      </w:r>
                       <w:r>
                         <w:t>/</w:t>
                       </w:r>
@@ -2359,7 +2300,7 @@
                           <wp:inline distT="0" distB="0" distL="0" distR="0" wp14:anchorId="6081421A" wp14:editId="6C392647">
                             <wp:extent cx="914400" cy="48025"/>
                             <wp:effectExtent l="0" t="0" r="0" b="9525"/>
-                            <wp:docPr id="54" name="Picture 54"/>
+                            <wp:docPr id="202" name="Picture 202"/>
                             <wp:cNvGraphicFramePr>
                               <a:graphicFrameLocks xmlns:a="http://schemas.openxmlformats.org/drawingml/2006/main" noChangeAspect="1"/>
                             </wp:cNvGraphicFramePr>
@@ -2412,8 +2353,6 @@
           </mc:Fallback>
         </mc:AlternateContent>
       </w:r>
-    </w:p>
-    <w:p>
       <w:r>
         <w:rPr>
           <w:noProof/>
@@ -2421,162 +2360,18 @@
         <mc:AlternateContent>
           <mc:Choice Requires="wps">
             <w:drawing>
-              <wp:anchor distT="0" distB="0" distL="114300" distR="114300" simplePos="0" relativeHeight="251699200" behindDoc="0" locked="0" layoutInCell="1" allowOverlap="1" wp14:anchorId="44EA0D92" wp14:editId="68AA80C1">
+              <wp:anchor distT="45720" distB="45720" distL="114300" distR="114300" simplePos="0" relativeHeight="251722752" behindDoc="0" locked="0" layoutInCell="1" allowOverlap="1" wp14:anchorId="46B5C0E2" wp14:editId="0A5DC452">
                 <wp:simplePos x="0" y="0"/>
                 <wp:positionH relativeFrom="column">
-                  <wp:posOffset>2157095</wp:posOffset>
+                  <wp:posOffset>2133600</wp:posOffset>
                 </wp:positionH>
                 <wp:positionV relativeFrom="paragraph">
-                  <wp:posOffset>153035</wp:posOffset>
+                  <wp:posOffset>20320</wp:posOffset>
                 </wp:positionV>
-                <wp:extent cx="0" cy="690880"/>
-                <wp:effectExtent l="57150" t="38100" r="57150" b="13970"/>
+                <wp:extent cx="2390775" cy="342900"/>
+                <wp:effectExtent l="57150" t="19050" r="85725" b="114300"/>
                 <wp:wrapNone/>
-                <wp:docPr id="30" name="Straight Arrow Connector 30"/>
-                <wp:cNvGraphicFramePr/>
-                <a:graphic xmlns:a="http://schemas.openxmlformats.org/drawingml/2006/main">
-                  <a:graphicData uri="http://schemas.microsoft.com/office/word/2010/wordprocessingShape">
-                    <wps:wsp>
-                      <wps:cNvCnPr/>
-                      <wps:spPr>
-                        <a:xfrm flipV="1">
-                          <a:off x="0" y="0"/>
-                          <a:ext cx="0" cy="690880"/>
-                        </a:xfrm>
-                        <a:prstGeom prst="straightConnector1">
-                          <a:avLst/>
-                        </a:prstGeom>
-                        <a:ln w="28575">
-                          <a:solidFill>
-                            <a:schemeClr val="bg2">
-                              <a:lumMod val="25000"/>
-                            </a:schemeClr>
-                          </a:solidFill>
-                          <a:tailEnd type="triangle"/>
-                        </a:ln>
-                      </wps:spPr>
-                      <wps:style>
-                        <a:lnRef idx="1">
-                          <a:schemeClr val="accent1"/>
-                        </a:lnRef>
-                        <a:fillRef idx="0">
-                          <a:schemeClr val="accent1"/>
-                        </a:fillRef>
-                        <a:effectRef idx="0">
-                          <a:schemeClr val="accent1"/>
-                        </a:effectRef>
-                        <a:fontRef idx="minor">
-                          <a:schemeClr val="tx1"/>
-                        </a:fontRef>
-                      </wps:style>
-                      <wps:bodyPr/>
-                    </wps:wsp>
-                  </a:graphicData>
-                </a:graphic>
-              </wp:anchor>
-            </w:drawing>
-          </mc:Choice>
-          <mc:Fallback>
-            <w:pict>
-              <v:shape w14:anchorId="58E9A151" id="Straight Arrow Connector 30" o:spid="_x0000_s1026" type="#_x0000_t32" style="position:absolute;margin-left:169.85pt;margin-top:12.05pt;width:0;height:54.4pt;flip:y;z-index:251699200;visibility:visible;mso-wrap-style:square;mso-wrap-distance-left:9pt;mso-wrap-distance-top:0;mso-wrap-distance-right:9pt;mso-wrap-distance-bottom:0;mso-position-horizontal:absolute;mso-position-horizontal-relative:text;mso-position-vertical:absolute;mso-position-vertical-relative:text" o:gfxdata="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" strokecolor="#393737 [814]" strokeweight="2.25pt">
-                <v:stroke endarrow="block" joinstyle="miter"/>
-              </v:shape>
-            </w:pict>
-          </mc:Fallback>
-        </mc:AlternateContent>
-      </w:r>
-      <w:r>
-        <w:rPr>
-          <w:noProof/>
-        </w:rPr>
-        <mc:AlternateContent>
-          <mc:Choice Requires="wps">
-            <w:drawing>
-              <wp:anchor distT="0" distB="0" distL="114300" distR="114300" simplePos="0" relativeHeight="251661311" behindDoc="0" locked="0" layoutInCell="1" allowOverlap="1" wp14:anchorId="5958EB63" wp14:editId="6F4A830B">
-                <wp:simplePos x="0" y="0"/>
-                <wp:positionH relativeFrom="column">
-                  <wp:posOffset>1257300</wp:posOffset>
-                </wp:positionH>
-                <wp:positionV relativeFrom="paragraph">
-                  <wp:posOffset>148166</wp:posOffset>
-                </wp:positionV>
-                <wp:extent cx="3535680" cy="0"/>
-                <wp:effectExtent l="0" t="95250" r="0" b="95250"/>
-                <wp:wrapNone/>
-                <wp:docPr id="24" name="Straight Arrow Connector 24"/>
-                <wp:cNvGraphicFramePr/>
-                <a:graphic xmlns:a="http://schemas.openxmlformats.org/drawingml/2006/main">
-                  <a:graphicData uri="http://schemas.microsoft.com/office/word/2010/wordprocessingShape">
-                    <wps:wsp>
-                      <wps:cNvCnPr/>
-                      <wps:spPr>
-                        <a:xfrm>
-                          <a:off x="0" y="0"/>
-                          <a:ext cx="3535680" cy="0"/>
-                        </a:xfrm>
-                        <a:prstGeom prst="straightConnector1">
-                          <a:avLst/>
-                        </a:prstGeom>
-                        <a:ln w="28575">
-                          <a:solidFill>
-                            <a:schemeClr val="bg2">
-                              <a:lumMod val="25000"/>
-                            </a:schemeClr>
-                          </a:solidFill>
-                          <a:tailEnd type="triangle"/>
-                        </a:ln>
-                      </wps:spPr>
-                      <wps:style>
-                        <a:lnRef idx="1">
-                          <a:schemeClr val="accent1"/>
-                        </a:lnRef>
-                        <a:fillRef idx="0">
-                          <a:schemeClr val="accent1"/>
-                        </a:fillRef>
-                        <a:effectRef idx="0">
-                          <a:schemeClr val="accent1"/>
-                        </a:effectRef>
-                        <a:fontRef idx="minor">
-                          <a:schemeClr val="tx1"/>
-                        </a:fontRef>
-                      </wps:style>
-                      <wps:bodyPr/>
-                    </wps:wsp>
-                  </a:graphicData>
-                </a:graphic>
-              </wp:anchor>
-            </w:drawing>
-          </mc:Choice>
-          <mc:Fallback>
-            <w:pict>
-              <v:shape w14:anchorId="781238E0" id="Straight Arrow Connector 24" o:spid="_x0000_s1026" type="#_x0000_t32" style="position:absolute;margin-left:99pt;margin-top:11.65pt;width:278.4pt;height:0;z-index:251661311;visibility:visible;mso-wrap-style:square;mso-wrap-distance-left:9pt;mso-wrap-distance-top:0;mso-wrap-distance-right:9pt;mso-wrap-distance-bottom:0;mso-position-horizontal:absolute;mso-position-horizontal-relative:text;mso-position-vertical:absolute;mso-position-vertical-relative:text" o:gfxdata="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" strokecolor="#393737 [814]" strokeweight="2.25pt">
-                <v:stroke endarrow="block" joinstyle="miter"/>
-              </v:shape>
-            </w:pict>
-          </mc:Fallback>
-        </mc:AlternateContent>
-      </w:r>
-    </w:p>
-    <w:p>
-      <w:r>
-        <w:rPr>
-          <w:noProof/>
-        </w:rPr>
-        <mc:AlternateContent>
-          <mc:Choice Requires="wps">
-            <w:drawing>
-              <wp:anchor distT="45720" distB="45720" distL="114300" distR="114300" simplePos="0" relativeHeight="251724800" behindDoc="0" locked="0" layoutInCell="1" allowOverlap="1" wp14:anchorId="60F172FB" wp14:editId="5D496F3E">
-                <wp:simplePos x="0" y="0"/>
-                <wp:positionH relativeFrom="column">
-                  <wp:posOffset>1752600</wp:posOffset>
-                </wp:positionH>
-                <wp:positionV relativeFrom="paragraph">
-                  <wp:posOffset>78105</wp:posOffset>
-                </wp:positionV>
-                <wp:extent cx="880110" cy="330200"/>
-                <wp:effectExtent l="57150" t="19050" r="72390" b="107950"/>
-                <wp:wrapSquare wrapText="bothSides"/>
-                <wp:docPr id="50" name="Text Box 2"/>
+                <wp:docPr id="49" name="Text Box 2"/>
                 <wp:cNvGraphicFramePr>
                   <a:graphicFrameLocks xmlns:a="http://schemas.openxmlformats.org/drawingml/2006/main"/>
                 </wp:cNvGraphicFramePr>
@@ -2589,7 +2384,7 @@
                       <wps:spPr bwMode="auto">
                         <a:xfrm>
                           <a:off x="0" y="0"/>
-                          <a:ext cx="880110" cy="330200"/>
+                          <a:ext cx="2390775" cy="342900"/>
                         </a:xfrm>
                         <a:prstGeom prst="rect">
                           <a:avLst/>
@@ -2623,8 +2418,19 @@
                               <w:jc w:val="center"/>
                             </w:pPr>
                             <w:r>
-                              <w:t>Baked info</w:t>
-                            </w:r>
+                              <w:t xml:space="preserve">Baked to HTML </w:t>
+                            </w:r>
+                            <w:r>
+                              <w:sym w:font="Wingdings" w:char="F0E0"/>
+                            </w:r>
+                            <w:r>
+                              <w:t xml:space="preserve"> URL substitution</w:t>
+                            </w:r>
+                          </w:p>
+                          <w:p>
+                            <w:pPr>
+                              <w:jc w:val="center"/>
+                            </w:pPr>
                           </w:p>
                         </w:txbxContent>
                       </wps:txbx>
@@ -2645,7 +2451,7 @@
           </mc:Choice>
           <mc:Fallback>
             <w:pict>
-              <v:shape w14:anchorId="60F172FB" id="_x0000_s1044" type="#_x0000_t202" style="position:absolute;margin-left:138pt;margin-top:6.15pt;width:69.3pt;height:26pt;z-index:251724800;visibility:visible;mso-wrap-style:square;mso-width-percent:0;mso-height-percent:0;mso-wrap-distance-left:9pt;mso-wrap-distance-top:3.6pt;mso-wrap-distance-right:9pt;mso-wrap-distance-bottom:3.6pt;mso-position-horizontal:absolute;mso-position-horizontal-relative:text;mso-position-vertical:absolute;mso-position-vertical-relative:text;mso-width-percent:0;mso-height-percent:0;mso-width-relative:margin;mso-height-relative:margin;v-text-anchor:top" o:gfxdata="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" strokecolor="#8496b0 [1951]">
+              <v:shape w14:anchorId="46B5C0E2" id="_x0000_s1041" type="#_x0000_t202" style="position:absolute;margin-left:168pt;margin-top:1.6pt;width:188.25pt;height:27pt;z-index:251722752;visibility:visible;mso-wrap-style:square;mso-width-percent:0;mso-height-percent:0;mso-wrap-distance-left:9pt;mso-wrap-distance-top:3.6pt;mso-wrap-distance-right:9pt;mso-wrap-distance-bottom:3.6pt;mso-position-horizontal:absolute;mso-position-horizontal-relative:text;mso-position-vertical:absolute;mso-position-vertical-relative:text;mso-width-percent:0;mso-height-percent:0;mso-width-relative:margin;mso-height-relative:margin;v-text-anchor:top" o:gfxdata="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" strokecolor="#8496b0 [1951]">
                 <v:shadow on="t" color="black" opacity="26214f" origin=",-.5" offset="0,3pt"/>
                 <v:textbox>
                   <w:txbxContent>
@@ -2654,12 +2460,93 @@
                         <w:jc w:val="center"/>
                       </w:pPr>
                       <w:r>
-                        <w:t>Baked info</w:t>
-                      </w:r>
+                        <w:t xml:space="preserve">Baked to HTML </w:t>
+                      </w:r>
+                      <w:r>
+                        <w:sym w:font="Wingdings" w:char="F0E0"/>
+                      </w:r>
+                      <w:r>
+                        <w:t xml:space="preserve"> URL substitution</w:t>
+                      </w:r>
+                    </w:p>
+                    <w:p>
+                      <w:pPr>
+                        <w:jc w:val="center"/>
+                      </w:pPr>
                     </w:p>
                   </w:txbxContent>
                 </v:textbox>
-                <w10:wrap type="square"/>
+              </v:shape>
+            </w:pict>
+          </mc:Fallback>
+        </mc:AlternateContent>
+      </w:r>
+      <w:r>
+        <w:rPr>
+          <w:noProof/>
+        </w:rPr>
+        <mc:AlternateContent>
+          <mc:Choice Requires="wps">
+            <w:drawing>
+              <wp:anchor distT="0" distB="0" distL="114300" distR="114300" simplePos="0" relativeHeight="251661311" behindDoc="0" locked="0" layoutInCell="1" allowOverlap="1" wp14:anchorId="5958EB63" wp14:editId="4C2F3B77">
+                <wp:simplePos x="0" y="0"/>
+                <wp:positionH relativeFrom="column">
+                  <wp:posOffset>1257300</wp:posOffset>
+                </wp:positionH>
+                <wp:positionV relativeFrom="paragraph">
+                  <wp:posOffset>205105</wp:posOffset>
+                </wp:positionV>
+                <wp:extent cx="3535680" cy="0"/>
+                <wp:effectExtent l="0" t="95250" r="0" b="95250"/>
+                <wp:wrapNone/>
+                <wp:docPr id="24" name="Straight Arrow Connector 24"/>
+                <wp:cNvGraphicFramePr/>
+                <a:graphic xmlns:a="http://schemas.openxmlformats.org/drawingml/2006/main">
+                  <a:graphicData uri="http://schemas.microsoft.com/office/word/2010/wordprocessingShape">
+                    <wps:wsp>
+                      <wps:cNvCnPr/>
+                      <wps:spPr>
+                        <a:xfrm>
+                          <a:off x="0" y="0"/>
+                          <a:ext cx="3535680" cy="0"/>
+                        </a:xfrm>
+                        <a:prstGeom prst="straightConnector1">
+                          <a:avLst/>
+                        </a:prstGeom>
+                        <a:ln w="28575">
+                          <a:solidFill>
+                            <a:schemeClr val="bg2">
+                              <a:lumMod val="25000"/>
+                            </a:schemeClr>
+                          </a:solidFill>
+                          <a:tailEnd type="triangle"/>
+                        </a:ln>
+                      </wps:spPr>
+                      <wps:style>
+                        <a:lnRef idx="1">
+                          <a:schemeClr val="accent1"/>
+                        </a:lnRef>
+                        <a:fillRef idx="0">
+                          <a:schemeClr val="accent1"/>
+                        </a:fillRef>
+                        <a:effectRef idx="0">
+                          <a:schemeClr val="accent1"/>
+                        </a:effectRef>
+                        <a:fontRef idx="minor">
+                          <a:schemeClr val="tx1"/>
+                        </a:fontRef>
+                      </wps:style>
+                      <wps:bodyPr/>
+                    </wps:wsp>
+                  </a:graphicData>
+                </a:graphic>
+              </wp:anchor>
+            </w:drawing>
+          </mc:Choice>
+          <mc:Fallback>
+            <w:pict>
+              <v:shape w14:anchorId="2241403E" id="Straight Arrow Connector 24" o:spid="_x0000_s1026" type="#_x0000_t32" style="position:absolute;margin-left:99pt;margin-top:16.15pt;width:278.4pt;height:0;z-index:251661311;visibility:visible;mso-wrap-style:square;mso-wrap-distance-left:9pt;mso-wrap-distance-top:0;mso-wrap-distance-right:9pt;mso-wrap-distance-bottom:0;mso-position-horizontal:absolute;mso-position-horizontal-relative:text;mso-position-vertical:absolute;mso-position-vertical-relative:text" o:gfxdata="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" strokecolor="#393737 [814]" strokeweight="2.25pt">
+                <v:stroke endarrow="block" joinstyle="miter"/>
               </v:shape>
             </w:pict>
           </mc:Fallback>
@@ -2674,310 +2561,18 @@
         <mc:AlternateContent>
           <mc:Choice Requires="wps">
             <w:drawing>
-              <wp:anchor distT="0" distB="0" distL="114300" distR="114300" simplePos="0" relativeHeight="251734016" behindDoc="0" locked="0" layoutInCell="1" allowOverlap="1" wp14:anchorId="6EEFD3B7" wp14:editId="011A95BF">
+              <wp:anchor distT="45720" distB="45720" distL="114300" distR="114300" simplePos="0" relativeHeight="251735040" behindDoc="0" locked="0" layoutInCell="1" allowOverlap="1" wp14:anchorId="60F172FB" wp14:editId="1B4F37B9">
                 <wp:simplePos x="0" y="0"/>
                 <wp:positionH relativeFrom="column">
-                  <wp:posOffset>1760220</wp:posOffset>
+                  <wp:posOffset>1628775</wp:posOffset>
                 </wp:positionH>
                 <wp:positionV relativeFrom="paragraph">
-                  <wp:posOffset>256540</wp:posOffset>
+                  <wp:posOffset>203835</wp:posOffset>
                 </wp:positionV>
-                <wp:extent cx="0" cy="632460"/>
-                <wp:effectExtent l="95250" t="0" r="57150" b="53340"/>
-                <wp:wrapNone/>
-                <wp:docPr id="2" name="Straight Arrow Connector 2"/>
-                <wp:cNvGraphicFramePr/>
-                <a:graphic xmlns:a="http://schemas.openxmlformats.org/drawingml/2006/main">
-                  <a:graphicData uri="http://schemas.microsoft.com/office/word/2010/wordprocessingShape">
-                    <wps:wsp>
-                      <wps:cNvCnPr/>
-                      <wps:spPr>
-                        <a:xfrm>
-                          <a:off x="0" y="0"/>
-                          <a:ext cx="0" cy="632460"/>
-                        </a:xfrm>
-                        <a:prstGeom prst="straightConnector1">
-                          <a:avLst/>
-                        </a:prstGeom>
-                        <a:ln w="28575">
-                          <a:solidFill>
-                            <a:schemeClr val="tx1"/>
-                          </a:solidFill>
-                          <a:tailEnd type="triangle"/>
-                        </a:ln>
-                      </wps:spPr>
-                      <wps:style>
-                        <a:lnRef idx="1">
-                          <a:schemeClr val="accent1"/>
-                        </a:lnRef>
-                        <a:fillRef idx="0">
-                          <a:schemeClr val="accent1"/>
-                        </a:fillRef>
-                        <a:effectRef idx="0">
-                          <a:schemeClr val="accent1"/>
-                        </a:effectRef>
-                        <a:fontRef idx="minor">
-                          <a:schemeClr val="tx1"/>
-                        </a:fontRef>
-                      </wps:style>
-                      <wps:bodyPr/>
-                    </wps:wsp>
-                  </a:graphicData>
-                </a:graphic>
-              </wp:anchor>
-            </w:drawing>
-          </mc:Choice>
-          <mc:Fallback>
-            <w:pict>
-              <v:shapetype w14:anchorId="3979B8EB" id="_x0000_t32" coordsize="21600,21600" o:spt="32" o:oned="t" path="m,l21600,21600e" filled="f">
-                <v:path arrowok="t" fillok="f" o:connecttype="none"/>
-                <o:lock v:ext="edit" shapetype="t"/>
-              </v:shapetype>
-              <v:shape id="Straight Arrow Connector 2" o:spid="_x0000_s1026" type="#_x0000_t32" style="position:absolute;margin-left:138.6pt;margin-top:20.2pt;width:0;height:49.8pt;z-index:251734016;visibility:visible;mso-wrap-style:square;mso-wrap-distance-left:9pt;mso-wrap-distance-top:0;mso-wrap-distance-right:9pt;mso-wrap-distance-bottom:0;mso-position-horizontal:absolute;mso-position-horizontal-relative:text;mso-position-vertical:absolute;mso-position-vertical-relative:text" o:gfxdata="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" strokecolor="black [3213]" strokeweight="2.25pt">
-                <v:stroke endarrow="block" joinstyle="miter"/>
-              </v:shape>
-            </w:pict>
-          </mc:Fallback>
-        </mc:AlternateContent>
-      </w:r>
-      <w:r>
-        <w:rPr>
-          <w:noProof/>
-        </w:rPr>
-        <mc:AlternateContent>
-          <mc:Choice Requires="wps">
-            <w:drawing>
-              <wp:anchor distT="0" distB="0" distL="114300" distR="114300" simplePos="0" relativeHeight="251698176" behindDoc="0" locked="0" layoutInCell="1" allowOverlap="1" wp14:anchorId="1A49D5A3" wp14:editId="65D293C6">
-                <wp:simplePos x="0" y="0"/>
-                <wp:positionH relativeFrom="column">
-                  <wp:posOffset>1257300</wp:posOffset>
-                </wp:positionH>
-                <wp:positionV relativeFrom="paragraph">
-                  <wp:posOffset>253154</wp:posOffset>
-                </wp:positionV>
-                <wp:extent cx="906780" cy="0"/>
-                <wp:effectExtent l="0" t="19050" r="26670" b="19050"/>
-                <wp:wrapNone/>
-                <wp:docPr id="29" name="Straight Connector 29"/>
-                <wp:cNvGraphicFramePr/>
-                <a:graphic xmlns:a="http://schemas.openxmlformats.org/drawingml/2006/main">
-                  <a:graphicData uri="http://schemas.microsoft.com/office/word/2010/wordprocessingShape">
-                    <wps:wsp>
-                      <wps:cNvCnPr/>
-                      <wps:spPr>
-                        <a:xfrm>
-                          <a:off x="0" y="0"/>
-                          <a:ext cx="906780" cy="0"/>
-                        </a:xfrm>
-                        <a:prstGeom prst="line">
-                          <a:avLst/>
-                        </a:prstGeom>
-                        <a:ln w="28575">
-                          <a:solidFill>
-                            <a:schemeClr val="bg2">
-                              <a:lumMod val="25000"/>
-                            </a:schemeClr>
-                          </a:solidFill>
-                        </a:ln>
-                      </wps:spPr>
-                      <wps:style>
-                        <a:lnRef idx="1">
-                          <a:schemeClr val="accent1"/>
-                        </a:lnRef>
-                        <a:fillRef idx="0">
-                          <a:schemeClr val="accent1"/>
-                        </a:fillRef>
-                        <a:effectRef idx="0">
-                          <a:schemeClr val="accent1"/>
-                        </a:effectRef>
-                        <a:fontRef idx="minor">
-                          <a:schemeClr val="tx1"/>
-                        </a:fontRef>
-                      </wps:style>
-                      <wps:bodyPr/>
-                    </wps:wsp>
-                  </a:graphicData>
-                </a:graphic>
-              </wp:anchor>
-            </w:drawing>
-          </mc:Choice>
-          <mc:Fallback>
-            <w:pict>
-              <v:line w14:anchorId="1606A4BB" id="Straight Connector 29" o:spid="_x0000_s1026" style="position:absolute;z-index:251698176;visibility:visible;mso-wrap-style:square;mso-wrap-distance-left:9pt;mso-wrap-distance-top:0;mso-wrap-distance-right:9pt;mso-wrap-distance-bottom:0;mso-position-horizontal:absolute;mso-position-horizontal-relative:text;mso-position-vertical:absolute;mso-position-vertical-relative:text" from="99pt,19.95pt" to="170.4pt,19.95pt" o:gfxdata="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" strokecolor="#393737 [814]" strokeweight="2.25pt">
-                <v:stroke joinstyle="miter"/>
-              </v:line>
-            </w:pict>
-          </mc:Fallback>
-        </mc:AlternateContent>
-      </w:r>
-    </w:p>
-    <w:p>
-      <w:pPr>
-        <w:tabs>
-          <w:tab w:val="left" w:pos="3064"/>
-        </w:tabs>
-      </w:pPr>
-      <w:r>
-        <w:rPr>
-          <w:noProof/>
-        </w:rPr>
-        <mc:AlternateContent>
-          <mc:Choice Requires="wps">
-            <w:drawing>
-              <wp:anchor distT="0" distB="0" distL="114300" distR="114300" simplePos="0" relativeHeight="251711488" behindDoc="0" locked="0" layoutInCell="1" allowOverlap="1" wp14:anchorId="73CC8415" wp14:editId="211452DE">
-                <wp:simplePos x="0" y="0"/>
-                <wp:positionH relativeFrom="column">
-                  <wp:posOffset>1270000</wp:posOffset>
-                </wp:positionH>
-                <wp:positionV relativeFrom="paragraph">
-                  <wp:posOffset>2585720</wp:posOffset>
-                </wp:positionV>
-                <wp:extent cx="3535680" cy="0"/>
-                <wp:effectExtent l="0" t="95250" r="0" b="95250"/>
-                <wp:wrapNone/>
-                <wp:docPr id="39" name="Straight Arrow Connector 39"/>
-                <wp:cNvGraphicFramePr/>
-                <a:graphic xmlns:a="http://schemas.openxmlformats.org/drawingml/2006/main">
-                  <a:graphicData uri="http://schemas.microsoft.com/office/word/2010/wordprocessingShape">
-                    <wps:wsp>
-                      <wps:cNvCnPr/>
-                      <wps:spPr>
-                        <a:xfrm>
-                          <a:off x="0" y="0"/>
-                          <a:ext cx="3535680" cy="0"/>
-                        </a:xfrm>
-                        <a:prstGeom prst="straightConnector1">
-                          <a:avLst/>
-                        </a:prstGeom>
-                        <a:ln w="28575">
-                          <a:solidFill>
-                            <a:schemeClr val="bg2">
-                              <a:lumMod val="25000"/>
-                            </a:schemeClr>
-                          </a:solidFill>
-                          <a:tailEnd type="triangle"/>
-                        </a:ln>
-                      </wps:spPr>
-                      <wps:style>
-                        <a:lnRef idx="1">
-                          <a:schemeClr val="accent1"/>
-                        </a:lnRef>
-                        <a:fillRef idx="0">
-                          <a:schemeClr val="accent1"/>
-                        </a:fillRef>
-                        <a:effectRef idx="0">
-                          <a:schemeClr val="accent1"/>
-                        </a:effectRef>
-                        <a:fontRef idx="minor">
-                          <a:schemeClr val="tx1"/>
-                        </a:fontRef>
-                      </wps:style>
-                      <wps:bodyPr/>
-                    </wps:wsp>
-                  </a:graphicData>
-                </a:graphic>
-              </wp:anchor>
-            </w:drawing>
-          </mc:Choice>
-          <mc:Fallback>
-            <w:pict>
-              <v:shape w14:anchorId="289AE9C0" id="Straight Arrow Connector 39" o:spid="_x0000_s1026" type="#_x0000_t32" style="position:absolute;margin-left:100pt;margin-top:203.6pt;width:278.4pt;height:0;z-index:251711488;visibility:visible;mso-wrap-style:square;mso-wrap-distance-left:9pt;mso-wrap-distance-top:0;mso-wrap-distance-right:9pt;mso-wrap-distance-bottom:0;mso-position-horizontal:absolute;mso-position-horizontal-relative:text;mso-position-vertical:absolute;mso-position-vertical-relative:text" o:gfxdata="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" strokecolor="#393737 [814]" strokeweight="2.25pt">
-                <v:stroke endarrow="block" joinstyle="miter"/>
-              </v:shape>
-            </w:pict>
-          </mc:Fallback>
-        </mc:AlternateContent>
-      </w:r>
-      <w:r>
-        <w:rPr>
-          <w:noProof/>
-        </w:rPr>
-        <mc:AlternateContent>
-          <mc:Choice Requires="wps">
-            <w:drawing>
-              <wp:anchor distT="0" distB="0" distL="114300" distR="114300" simplePos="0" relativeHeight="251731968" behindDoc="0" locked="0" layoutInCell="1" allowOverlap="1" wp14:anchorId="3059F318" wp14:editId="15058759">
-                <wp:simplePos x="0" y="0"/>
-                <wp:positionH relativeFrom="column">
-                  <wp:posOffset>2171700</wp:posOffset>
-                </wp:positionH>
-                <wp:positionV relativeFrom="paragraph">
-                  <wp:posOffset>605790</wp:posOffset>
-                </wp:positionV>
-                <wp:extent cx="0" cy="1003300"/>
-                <wp:effectExtent l="57150" t="38100" r="57150" b="6350"/>
-                <wp:wrapNone/>
-                <wp:docPr id="59" name="Straight Arrow Connector 59"/>
-                <wp:cNvGraphicFramePr/>
-                <a:graphic xmlns:a="http://schemas.openxmlformats.org/drawingml/2006/main">
-                  <a:graphicData uri="http://schemas.microsoft.com/office/word/2010/wordprocessingShape">
-                    <wps:wsp>
-                      <wps:cNvCnPr/>
-                      <wps:spPr>
-                        <a:xfrm flipV="1">
-                          <a:off x="0" y="0"/>
-                          <a:ext cx="0" cy="1003300"/>
-                        </a:xfrm>
-                        <a:prstGeom prst="straightConnector1">
-                          <a:avLst/>
-                        </a:prstGeom>
-                        <a:ln w="28575">
-                          <a:solidFill>
-                            <a:schemeClr val="tx2">
-                              <a:lumMod val="75000"/>
-                            </a:schemeClr>
-                          </a:solidFill>
-                          <a:tailEnd type="triangle"/>
-                        </a:ln>
-                      </wps:spPr>
-                      <wps:style>
-                        <a:lnRef idx="1">
-                          <a:schemeClr val="accent1"/>
-                        </a:lnRef>
-                        <a:fillRef idx="0">
-                          <a:schemeClr val="accent1"/>
-                        </a:fillRef>
-                        <a:effectRef idx="0">
-                          <a:schemeClr val="accent1"/>
-                        </a:effectRef>
-                        <a:fontRef idx="minor">
-                          <a:schemeClr val="tx1"/>
-                        </a:fontRef>
-                      </wps:style>
-                      <wps:bodyPr/>
-                    </wps:wsp>
-                  </a:graphicData>
-                </a:graphic>
-              </wp:anchor>
-            </w:drawing>
-          </mc:Choice>
-          <mc:Fallback>
-            <w:pict>
-              <v:shape w14:anchorId="2AC00329" id="Straight Arrow Connector 59" o:spid="_x0000_s1026" type="#_x0000_t32" style="position:absolute;margin-left:171pt;margin-top:47.7pt;width:0;height:79pt;flip:y;z-index:251731968;visibility:visible;mso-wrap-style:square;mso-wrap-distance-left:9pt;mso-wrap-distance-top:0;mso-wrap-distance-right:9pt;mso-wrap-distance-bottom:0;mso-position-horizontal:absolute;mso-position-horizontal-relative:text;mso-position-vertical:absolute;mso-position-vertical-relative:text" o:gfxdata="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" strokecolor="#323e4f [2415]" strokeweight="2.25pt">
-                <v:stroke endarrow="block" joinstyle="miter"/>
-              </v:shape>
-            </w:pict>
-          </mc:Fallback>
-        </mc:AlternateContent>
-      </w:r>
-      <w:r>
-        <w:rPr>
-          <w:noProof/>
-        </w:rPr>
-        <mc:AlternateContent>
-          <mc:Choice Requires="wps">
-            <w:drawing>
-              <wp:anchor distT="45720" distB="45720" distL="114300" distR="114300" simplePos="0" relativeHeight="251732992" behindDoc="0" locked="0" layoutInCell="1" allowOverlap="1" wp14:anchorId="134C75DB" wp14:editId="2088D468">
-                <wp:simplePos x="0" y="0"/>
-                <wp:positionH relativeFrom="column">
-                  <wp:posOffset>1631950</wp:posOffset>
-                </wp:positionH>
-                <wp:positionV relativeFrom="paragraph">
-                  <wp:posOffset>915670</wp:posOffset>
-                </wp:positionV>
-                <wp:extent cx="1116965" cy="1404620"/>
-                <wp:effectExtent l="57150" t="19050" r="83185" b="109220"/>
-                <wp:wrapNone/>
-                <wp:docPr id="52" name="Text Box 2"/>
+                <wp:extent cx="880110" cy="330200"/>
+                <wp:effectExtent l="57150" t="19050" r="72390" b="107950"/>
+                <wp:wrapSquare wrapText="bothSides"/>
+                <wp:docPr id="50" name="Text Box 2"/>
                 <wp:cNvGraphicFramePr>
                   <a:graphicFrameLocks xmlns:a="http://schemas.openxmlformats.org/drawingml/2006/main"/>
                 </wp:cNvGraphicFramePr>
@@ -2990,7 +2585,7 @@
                       <wps:spPr bwMode="auto">
                         <a:xfrm>
                           <a:off x="0" y="0"/>
-                          <a:ext cx="1116965" cy="1404620"/>
+                          <a:ext cx="880110" cy="330200"/>
                         </a:xfrm>
                         <a:prstGeom prst="rect">
                           <a:avLst/>
@@ -3024,13 +2619,19 @@
                               <w:jc w:val="center"/>
                             </w:pPr>
                             <w:r>
-                              <w:t>Baked to HTML</w:t>
+                              <w:t>Baked in</w:t>
+                            </w:r>
+                            <w:r>
+                              <w:t>t</w:t>
+                            </w:r>
+                            <w:r>
+                              <w:t>o</w:t>
                             </w:r>
                           </w:p>
                         </w:txbxContent>
                       </wps:txbx>
                       <wps:bodyPr rot="0" vert="horz" wrap="square" lIns="91440" tIns="45720" rIns="91440" bIns="45720" anchor="t" anchorCtr="0">
-                        <a:spAutoFit/>
+                        <a:noAutofit/>
                       </wps:bodyPr>
                     </wps:wsp>
                   </a:graphicData>
@@ -3039,27 +2640,34 @@
                   <wp14:pctWidth>0</wp14:pctWidth>
                 </wp14:sizeRelH>
                 <wp14:sizeRelV relativeFrom="margin">
-                  <wp14:pctHeight>20000</wp14:pctHeight>
+                  <wp14:pctHeight>0</wp14:pctHeight>
                 </wp14:sizeRelV>
               </wp:anchor>
             </w:drawing>
           </mc:Choice>
           <mc:Fallback>
             <w:pict>
-              <v:shape w14:anchorId="134C75DB" id="_x0000_s1045" type="#_x0000_t202" style="position:absolute;margin-left:128.5pt;margin-top:72.1pt;width:87.95pt;height:110.6pt;z-index:251732992;visibility:visible;mso-wrap-style:square;mso-width-percent:0;mso-height-percent:200;mso-wrap-distance-left:9pt;mso-wrap-distance-top:3.6pt;mso-wrap-distance-right:9pt;mso-wrap-distance-bottom:3.6pt;mso-position-horizontal:absolute;mso-position-horizontal-relative:text;mso-position-vertical:absolute;mso-position-vertical-relative:text;mso-width-percent:0;mso-height-percent:200;mso-width-relative:margin;mso-height-relative:margin;v-text-anchor:top" o:gfxdata="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" strokecolor="#8496b0 [1951]">
+              <v:shape w14:anchorId="60F172FB" id="_x0000_s1042" type="#_x0000_t202" style="position:absolute;margin-left:128.25pt;margin-top:16.05pt;width:69.3pt;height:26pt;z-index:251735040;visibility:visible;mso-wrap-style:square;mso-width-percent:0;mso-height-percent:0;mso-wrap-distance-left:9pt;mso-wrap-distance-top:3.6pt;mso-wrap-distance-right:9pt;mso-wrap-distance-bottom:3.6pt;mso-position-horizontal:absolute;mso-position-horizontal-relative:text;mso-position-vertical:absolute;mso-position-vertical-relative:text;mso-width-percent:0;mso-height-percent:0;mso-width-relative:margin;mso-height-relative:margin;v-text-anchor:top" o:gfxdata="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" strokecolor="#8496b0 [1951]">
                 <v:shadow on="t" color="black" opacity="26214f" origin=",-.5" offset="0,3pt"/>
-                <v:textbox style="mso-fit-shape-to-text:t">
+                <v:textbox>
                   <w:txbxContent>
                     <w:p>
                       <w:pPr>
                         <w:jc w:val="center"/>
                       </w:pPr>
                       <w:r>
-                        <w:t>Baked to HTML</w:t>
+                        <w:t>Baked in</w:t>
+                      </w:r>
+                      <w:r>
+                        <w:t>t</w:t>
+                      </w:r>
+                      <w:r>
+                        <w:t>o</w:t>
                       </w:r>
                     </w:p>
                   </w:txbxContent>
                 </v:textbox>
+                <w10:wrap type="square"/>
               </v:shape>
             </w:pict>
           </mc:Fallback>
@@ -3072,18 +2680,135 @@
         <mc:AlternateContent>
           <mc:Choice Requires="wps">
             <w:drawing>
-              <wp:anchor distT="0" distB="0" distL="114300" distR="114300" simplePos="0" relativeHeight="251707392" behindDoc="0" locked="0" layoutInCell="1" allowOverlap="1" wp14:anchorId="4ED1BBDA" wp14:editId="4B1F1088">
+              <wp:anchor distT="0" distB="0" distL="114300" distR="114300" simplePos="0" relativeHeight="251742208" behindDoc="0" locked="0" layoutInCell="1" allowOverlap="1" wp14:anchorId="7E19E88B" wp14:editId="20DA8422">
                 <wp:simplePos x="0" y="0"/>
                 <wp:positionH relativeFrom="column">
-                  <wp:posOffset>1272540</wp:posOffset>
+                  <wp:posOffset>-114300</wp:posOffset>
                 </wp:positionH>
                 <wp:positionV relativeFrom="paragraph">
-                  <wp:posOffset>1601470</wp:posOffset>
+                  <wp:posOffset>205740</wp:posOffset>
                 </wp:positionV>
-                <wp:extent cx="906780" cy="0"/>
-                <wp:effectExtent l="0" t="19050" r="26670" b="19050"/>
+                <wp:extent cx="1619250" cy="328930"/>
+                <wp:effectExtent l="0" t="0" r="19050" b="13970"/>
                 <wp:wrapNone/>
-                <wp:docPr id="37" name="Straight Connector 37"/>
+                <wp:docPr id="14" name="Flowchart: Alternate Process 14"/>
+                <wp:cNvGraphicFramePr/>
+                <a:graphic xmlns:a="http://schemas.openxmlformats.org/drawingml/2006/main">
+                  <a:graphicData uri="http://schemas.microsoft.com/office/word/2010/wordprocessingShape">
+                    <wps:wsp>
+                      <wps:cNvSpPr/>
+                      <wps:spPr>
+                        <a:xfrm>
+                          <a:off x="0" y="0"/>
+                          <a:ext cx="1619250" cy="328930"/>
+                        </a:xfrm>
+                        <a:prstGeom prst="flowChartAlternateProcess">
+                          <a:avLst/>
+                        </a:prstGeom>
+                      </wps:spPr>
+                      <wps:style>
+                        <a:lnRef idx="2">
+                          <a:schemeClr val="accent1">
+                            <a:shade val="50000"/>
+                          </a:schemeClr>
+                        </a:lnRef>
+                        <a:fillRef idx="1">
+                          <a:schemeClr val="accent1"/>
+                        </a:fillRef>
+                        <a:effectRef idx="0">
+                          <a:schemeClr val="accent1"/>
+                        </a:effectRef>
+                        <a:fontRef idx="minor">
+                          <a:schemeClr val="lt1"/>
+                        </a:fontRef>
+                      </wps:style>
+                      <wps:txbx>
+                        <w:txbxContent>
+                          <w:p>
+                            <w:pPr>
+                              <w:jc w:val="center"/>
+                            </w:pPr>
+                            <w:r>
+                              <w:t>app</w:t>
+                            </w:r>
+                            <w:r>
+                              <w:t>/partials/*.</w:t>
+                            </w:r>
+                            <w:proofErr w:type="spellStart"/>
+                            <w:r>
+                              <w:t>hbs</w:t>
+                            </w:r>
+                            <w:proofErr w:type="spellEnd"/>
+                          </w:p>
+                        </w:txbxContent>
+                      </wps:txbx>
+                      <wps:bodyPr rot="0" spcFirstLastPara="0" vertOverflow="overflow" horzOverflow="overflow" vert="horz" wrap="square" lIns="91440" tIns="45720" rIns="91440" bIns="45720" numCol="1" spcCol="0" rtlCol="0" fromWordArt="0" anchor="ctr" anchorCtr="0" forceAA="0" compatLnSpc="1">
+                        <a:prstTxWarp prst="textNoShape">
+                          <a:avLst/>
+                        </a:prstTxWarp>
+                        <a:noAutofit/>
+                      </wps:bodyPr>
+                    </wps:wsp>
+                  </a:graphicData>
+                </a:graphic>
+                <wp14:sizeRelH relativeFrom="margin">
+                  <wp14:pctWidth>0</wp14:pctWidth>
+                </wp14:sizeRelH>
+                <wp14:sizeRelV relativeFrom="margin">
+                  <wp14:pctHeight>0</wp14:pctHeight>
+                </wp14:sizeRelV>
+              </wp:anchor>
+            </w:drawing>
+          </mc:Choice>
+          <mc:Fallback>
+            <w:pict>
+              <v:shape w14:anchorId="7E19E88B" id="Flowchart: Alternate Process 14" o:spid="_x0000_s1043" type="#_x0000_t176" style="position:absolute;margin-left:-9pt;margin-top:16.2pt;width:127.5pt;height:25.9pt;z-index:251742208;visibility:visible;mso-wrap-style:square;mso-width-percent:0;mso-height-percent:0;mso-wrap-distance-left:9pt;mso-wrap-distance-top:0;mso-wrap-distance-right:9pt;mso-wrap-distance-bottom:0;mso-position-horizontal:absolute;mso-position-horizontal-relative:text;mso-position-vertical:absolute;mso-position-vertical-relative:text;mso-width-percent:0;mso-height-percent:0;mso-width-relative:margin;mso-height-relative:margin;v-text-anchor:middle" o:gfxdata="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" fillcolor="#4472c4 [3204]" strokecolor="#1f3763 [1604]" strokeweight="1pt">
+                <v:textbox>
+                  <w:txbxContent>
+                    <w:p>
+                      <w:pPr>
+                        <w:jc w:val="center"/>
+                      </w:pPr>
+                      <w:r>
+                        <w:t>app</w:t>
+                      </w:r>
+                      <w:r>
+                        <w:t>/partials/*.</w:t>
+                      </w:r>
+                      <w:proofErr w:type="spellStart"/>
+                      <w:r>
+                        <w:t>hbs</w:t>
+                      </w:r>
+                      <w:proofErr w:type="spellEnd"/>
+                    </w:p>
+                  </w:txbxContent>
+                </v:textbox>
+              </v:shape>
+            </w:pict>
+          </mc:Fallback>
+        </mc:AlternateContent>
+      </w:r>
+    </w:p>
+    <w:p>
+      <w:r>
+        <w:rPr>
+          <w:noProof/>
+        </w:rPr>
+        <mc:AlternateContent>
+          <mc:Choice Requires="wps">
+            <w:drawing>
+              <wp:anchor distT="0" distB="0" distL="114300" distR="114300" simplePos="0" relativeHeight="251698176" behindDoc="0" locked="0" layoutInCell="1" allowOverlap="1" wp14:anchorId="1A49D5A3" wp14:editId="1AF7F068">
+                <wp:simplePos x="0" y="0"/>
+                <wp:positionH relativeFrom="column">
+                  <wp:posOffset>1495425</wp:posOffset>
+                </wp:positionH>
+                <wp:positionV relativeFrom="paragraph">
+                  <wp:posOffset>77470</wp:posOffset>
+                </wp:positionV>
+                <wp:extent cx="133350" cy="0"/>
+                <wp:effectExtent l="0" t="19050" r="19050" b="19050"/>
+                <wp:wrapNone/>
+                <wp:docPr id="29" name="Straight Connector 29"/>
                 <wp:cNvGraphicFramePr/>
                 <a:graphic xmlns:a="http://schemas.openxmlformats.org/drawingml/2006/main">
                   <a:graphicData uri="http://schemas.microsoft.com/office/word/2010/wordprocessingShape">
@@ -3092,7 +2817,7 @@
                       <wps:spPr>
                         <a:xfrm>
                           <a:off x="0" y="0"/>
-                          <a:ext cx="906780" cy="0"/>
+                          <a:ext cx="133350" cy="0"/>
                         </a:xfrm>
                         <a:prstGeom prst="line">
                           <a:avLst/>
@@ -3103,6 +2828,78 @@
                               <a:lumMod val="25000"/>
                             </a:schemeClr>
                           </a:solidFill>
+                        </a:ln>
+                      </wps:spPr>
+                      <wps:style>
+                        <a:lnRef idx="1">
+                          <a:schemeClr val="accent1"/>
+                        </a:lnRef>
+                        <a:fillRef idx="0">
+                          <a:schemeClr val="accent1"/>
+                        </a:fillRef>
+                        <a:effectRef idx="0">
+                          <a:schemeClr val="accent1"/>
+                        </a:effectRef>
+                        <a:fontRef idx="minor">
+                          <a:schemeClr val="tx1"/>
+                        </a:fontRef>
+                      </wps:style>
+                      <wps:bodyPr/>
+                    </wps:wsp>
+                  </a:graphicData>
+                </a:graphic>
+                <wp14:sizeRelH relativeFrom="margin">
+                  <wp14:pctWidth>0</wp14:pctWidth>
+                </wp14:sizeRelH>
+              </wp:anchor>
+            </w:drawing>
+          </mc:Choice>
+          <mc:Fallback>
+            <w:pict>
+              <v:line w14:anchorId="4F8E936A" id="Straight Connector 29" o:spid="_x0000_s1026" style="position:absolute;z-index:251698176;visibility:visible;mso-wrap-style:square;mso-width-percent:0;mso-wrap-distance-left:9pt;mso-wrap-distance-top:0;mso-wrap-distance-right:9pt;mso-wrap-distance-bottom:0;mso-position-horizontal:absolute;mso-position-horizontal-relative:text;mso-position-vertical:absolute;mso-position-vertical-relative:text;mso-width-percent:0;mso-width-relative:margin" from="117.75pt,6.1pt" to="128.25pt,6.1pt" o:gfxdata="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" strokecolor="#393737 [814]" strokeweight="2.25pt">
+                <v:stroke joinstyle="miter"/>
+              </v:line>
+            </w:pict>
+          </mc:Fallback>
+        </mc:AlternateContent>
+      </w:r>
+      <w:r>
+        <w:rPr>
+          <w:noProof/>
+        </w:rPr>
+        <mc:AlternateContent>
+          <mc:Choice Requires="wps">
+            <w:drawing>
+              <wp:anchor distT="0" distB="0" distL="114300" distR="114300" simplePos="0" relativeHeight="251734016" behindDoc="0" locked="0" layoutInCell="1" allowOverlap="1" wp14:anchorId="6EEFD3B7" wp14:editId="75FBA3B8">
+                <wp:simplePos x="0" y="0"/>
+                <wp:positionH relativeFrom="column">
+                  <wp:posOffset>1922145</wp:posOffset>
+                </wp:positionH>
+                <wp:positionV relativeFrom="paragraph">
+                  <wp:posOffset>256540</wp:posOffset>
+                </wp:positionV>
+                <wp:extent cx="0" cy="632460"/>
+                <wp:effectExtent l="95250" t="0" r="57150" b="53340"/>
+                <wp:wrapNone/>
+                <wp:docPr id="2" name="Straight Arrow Connector 2"/>
+                <wp:cNvGraphicFramePr/>
+                <a:graphic xmlns:a="http://schemas.openxmlformats.org/drawingml/2006/main">
+                  <a:graphicData uri="http://schemas.microsoft.com/office/word/2010/wordprocessingShape">
+                    <wps:wsp>
+                      <wps:cNvCnPr/>
+                      <wps:spPr>
+                        <a:xfrm>
+                          <a:off x="0" y="0"/>
+                          <a:ext cx="0" cy="632460"/>
+                        </a:xfrm>
+                        <a:prstGeom prst="straightConnector1">
+                          <a:avLst/>
+                        </a:prstGeom>
+                        <a:ln w="28575">
+                          <a:solidFill>
+                            <a:schemeClr val="tx1"/>
+                          </a:solidFill>
+                          <a:tailEnd type="triangle"/>
                         </a:ln>
                       </wps:spPr>
                       <wps:style>
@@ -3128,13 +2925,20 @@
           </mc:Choice>
           <mc:Fallback>
             <w:pict>
-              <v:line w14:anchorId="7CCEA40D" id="Straight Connector 37" o:spid="_x0000_s1026" style="position:absolute;z-index:251707392;visibility:visible;mso-wrap-style:square;mso-wrap-distance-left:9pt;mso-wrap-distance-top:0;mso-wrap-distance-right:9pt;mso-wrap-distance-bottom:0;mso-position-horizontal:absolute;mso-position-horizontal-relative:text;mso-position-vertical:absolute;mso-position-vertical-relative:text" from="100.2pt,126.1pt" to="171.6pt,126.1pt" o:gfxdata="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" strokecolor="#393737 [814]" strokeweight="2.25pt">
-                <v:stroke joinstyle="miter"/>
-              </v:line>
+              <v:shape w14:anchorId="6D817721" id="Straight Arrow Connector 2" o:spid="_x0000_s1026" type="#_x0000_t32" style="position:absolute;margin-left:151.35pt;margin-top:20.2pt;width:0;height:49.8pt;z-index:251734016;visibility:visible;mso-wrap-style:square;mso-wrap-distance-left:9pt;mso-wrap-distance-top:0;mso-wrap-distance-right:9pt;mso-wrap-distance-bottom:0;mso-position-horizontal:absolute;mso-position-horizontal-relative:text;mso-position-vertical:absolute;mso-position-vertical-relative:text" o:gfxdata="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" strokecolor="black [3213]" strokeweight="2.25pt">
+                <v:stroke endarrow="block" joinstyle="miter"/>
+              </v:shape>
             </w:pict>
           </mc:Fallback>
         </mc:AlternateContent>
       </w:r>
+    </w:p>
+    <w:p>
+      <w:pPr>
+        <w:tabs>
+          <w:tab w:val="left" w:pos="3064"/>
+        </w:tabs>
+      </w:pPr>
       <w:r>
         <w:rPr>
           <w:noProof/>
@@ -3142,18 +2946,18 @@
         <mc:AlternateContent>
           <mc:Choice Requires="wps">
             <w:drawing>
-              <wp:anchor distT="45720" distB="45720" distL="114300" distR="114300" simplePos="0" relativeHeight="251726848" behindDoc="0" locked="0" layoutInCell="1" allowOverlap="1" wp14:anchorId="58B317E6" wp14:editId="05E490C0">
+              <wp:anchor distT="45720" distB="45720" distL="114300" distR="114300" simplePos="0" relativeHeight="251732992" behindDoc="0" locked="0" layoutInCell="1" allowOverlap="1" wp14:anchorId="134C75DB" wp14:editId="0EC6BD2E">
                 <wp:simplePos x="0" y="0"/>
                 <wp:positionH relativeFrom="column">
-                  <wp:posOffset>2555240</wp:posOffset>
+                  <wp:posOffset>2164080</wp:posOffset>
                 </wp:positionH>
                 <wp:positionV relativeFrom="paragraph">
-                  <wp:posOffset>455083</wp:posOffset>
+                  <wp:posOffset>391795</wp:posOffset>
                 </wp:positionV>
-                <wp:extent cx="1160145" cy="342900"/>
-                <wp:effectExtent l="57150" t="19050" r="78105" b="114300"/>
-                <wp:wrapSquare wrapText="bothSides"/>
-                <wp:docPr id="51" name="Text Box 2"/>
+                <wp:extent cx="2362200" cy="1404620"/>
+                <wp:effectExtent l="57150" t="19050" r="76200" b="109220"/>
+                <wp:wrapNone/>
+                <wp:docPr id="52" name="Text Box 2"/>
                 <wp:cNvGraphicFramePr>
                   <a:graphicFrameLocks xmlns:a="http://schemas.openxmlformats.org/drawingml/2006/main"/>
                 </wp:cNvGraphicFramePr>
@@ -3166,7 +2970,7 @@
                       <wps:spPr bwMode="auto">
                         <a:xfrm>
                           <a:off x="0" y="0"/>
-                          <a:ext cx="1160145" cy="342900"/>
+                          <a:ext cx="2362200" cy="1404620"/>
                         </a:xfrm>
                         <a:prstGeom prst="rect">
                           <a:avLst/>
@@ -3200,13 +3004,22 @@
                               <w:jc w:val="center"/>
                             </w:pPr>
                             <w:r>
-                              <w:t>URL substitution</w:t>
+                              <w:t>Baked to HTML</w:t>
+                            </w:r>
+                            <w:r>
+                              <w:t xml:space="preserve"> </w:t>
+                            </w:r>
+                            <w:r>
+                              <w:sym w:font="Wingdings" w:char="F0E0"/>
+                            </w:r>
+                            <w:r>
+                              <w:t xml:space="preserve"> URL substitution</w:t>
                             </w:r>
                           </w:p>
                         </w:txbxContent>
                       </wps:txbx>
                       <wps:bodyPr rot="0" vert="horz" wrap="square" lIns="91440" tIns="45720" rIns="91440" bIns="45720" anchor="t" anchorCtr="0">
-                        <a:noAutofit/>
+                        <a:spAutoFit/>
                       </wps:bodyPr>
                     </wps:wsp>
                   </a:graphicData>
@@ -3215,28 +3028,36 @@
                   <wp14:pctWidth>0</wp14:pctWidth>
                 </wp14:sizeRelH>
                 <wp14:sizeRelV relativeFrom="margin">
-                  <wp14:pctHeight>0</wp14:pctHeight>
+                  <wp14:pctHeight>20000</wp14:pctHeight>
                 </wp14:sizeRelV>
               </wp:anchor>
             </w:drawing>
           </mc:Choice>
           <mc:Fallback>
             <w:pict>
-              <v:shape w14:anchorId="58B317E6" id="_x0000_s1046" type="#_x0000_t202" style="position:absolute;margin-left:201.2pt;margin-top:35.85pt;width:91.35pt;height:27pt;z-index:251726848;visibility:visible;mso-wrap-style:square;mso-width-percent:0;mso-height-percent:0;mso-wrap-distance-left:9pt;mso-wrap-distance-top:3.6pt;mso-wrap-distance-right:9pt;mso-wrap-distance-bottom:3.6pt;mso-position-horizontal:absolute;mso-position-horizontal-relative:text;mso-position-vertical:absolute;mso-position-vertical-relative:text;mso-width-percent:0;mso-height-percent:0;mso-width-relative:margin;mso-height-relative:margin;v-text-anchor:top" o:gfxdata="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" strokecolor="#8496b0 [1951]">
+              <v:shape w14:anchorId="134C75DB" id="_x0000_s1044" type="#_x0000_t202" style="position:absolute;margin-left:170.4pt;margin-top:30.85pt;width:186pt;height:110.6pt;z-index:251732992;visibility:visible;mso-wrap-style:square;mso-width-percent:0;mso-height-percent:200;mso-wrap-distance-left:9pt;mso-wrap-distance-top:3.6pt;mso-wrap-distance-right:9pt;mso-wrap-distance-bottom:3.6pt;mso-position-horizontal:absolute;mso-position-horizontal-relative:text;mso-position-vertical:absolute;mso-position-vertical-relative:text;mso-width-percent:0;mso-height-percent:200;mso-width-relative:margin;mso-height-relative:margin;v-text-anchor:top" o:gfxdata="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" strokecolor="#8496b0 [1951]">
                 <v:shadow on="t" color="black" opacity="26214f" origin=",-.5" offset="0,3pt"/>
-                <v:textbox>
+                <v:textbox style="mso-fit-shape-to-text:t">
                   <w:txbxContent>
                     <w:p>
                       <w:pPr>
                         <w:jc w:val="center"/>
                       </w:pPr>
                       <w:r>
-                        <w:t>URL substitution</w:t>
+                        <w:t>Baked to HTML</w:t>
+                      </w:r>
+                      <w:r>
+                        <w:t xml:space="preserve"> </w:t>
+                      </w:r>
+                      <w:r>
+                        <w:sym w:font="Wingdings" w:char="F0E0"/>
+                      </w:r>
+                      <w:r>
+                        <w:t xml:space="preserve"> URL substitution</w:t>
                       </w:r>
                     </w:p>
                   </w:txbxContent>
                 </v:textbox>
-                <w10:wrap type="square"/>
               </v:shape>
             </w:pict>
           </mc:Fallback>
@@ -3249,84 +3070,13 @@
         <mc:AlternateContent>
           <mc:Choice Requires="wps">
             <w:drawing>
-              <wp:anchor distT="0" distB="0" distL="114300" distR="114300" simplePos="0" relativeHeight="251705344" behindDoc="0" locked="0" layoutInCell="1" allowOverlap="1" wp14:anchorId="08D58ECE" wp14:editId="56F5A3B6">
-                <wp:simplePos x="0" y="0"/>
-                <wp:positionH relativeFrom="column">
-                  <wp:posOffset>1252220</wp:posOffset>
-                </wp:positionH>
-                <wp:positionV relativeFrom="paragraph">
-                  <wp:posOffset>596265</wp:posOffset>
-                </wp:positionV>
-                <wp:extent cx="3535680" cy="0"/>
-                <wp:effectExtent l="0" t="95250" r="0" b="95250"/>
-                <wp:wrapNone/>
-                <wp:docPr id="36" name="Straight Arrow Connector 36"/>
-                <wp:cNvGraphicFramePr/>
-                <a:graphic xmlns:a="http://schemas.openxmlformats.org/drawingml/2006/main">
-                  <a:graphicData uri="http://schemas.microsoft.com/office/word/2010/wordprocessingShape">
-                    <wps:wsp>
-                      <wps:cNvCnPr/>
-                      <wps:spPr>
-                        <a:xfrm>
-                          <a:off x="0" y="0"/>
-                          <a:ext cx="3535680" cy="0"/>
-                        </a:xfrm>
-                        <a:prstGeom prst="straightConnector1">
-                          <a:avLst/>
-                        </a:prstGeom>
-                        <a:ln w="28575">
-                          <a:solidFill>
-                            <a:schemeClr val="bg2">
-                              <a:lumMod val="25000"/>
-                            </a:schemeClr>
-                          </a:solidFill>
-                          <a:tailEnd type="triangle"/>
-                        </a:ln>
-                      </wps:spPr>
-                      <wps:style>
-                        <a:lnRef idx="1">
-                          <a:schemeClr val="accent1"/>
-                        </a:lnRef>
-                        <a:fillRef idx="0">
-                          <a:schemeClr val="accent1"/>
-                        </a:fillRef>
-                        <a:effectRef idx="0">
-                          <a:schemeClr val="accent1"/>
-                        </a:effectRef>
-                        <a:fontRef idx="minor">
-                          <a:schemeClr val="tx1"/>
-                        </a:fontRef>
-                      </wps:style>
-                      <wps:bodyPr/>
-                    </wps:wsp>
-                  </a:graphicData>
-                </a:graphic>
-              </wp:anchor>
-            </w:drawing>
-          </mc:Choice>
-          <mc:Fallback>
-            <w:pict>
-              <v:shape w14:anchorId="42A6F9DB" id="Straight Arrow Connector 36" o:spid="_x0000_s1026" type="#_x0000_t32" style="position:absolute;margin-left:98.6pt;margin-top:46.95pt;width:278.4pt;height:0;z-index:251705344;visibility:visible;mso-wrap-style:square;mso-wrap-distance-left:9pt;mso-wrap-distance-top:0;mso-wrap-distance-right:9pt;mso-wrap-distance-bottom:0;mso-position-horizontal:absolute;mso-position-horizontal-relative:text;mso-position-vertical:absolute;mso-position-vertical-relative:text" o:gfxdata="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" strokecolor="#393737 [814]" strokeweight="2.25pt">
-                <v:stroke endarrow="block" joinstyle="miter"/>
-              </v:shape>
-            </w:pict>
-          </mc:Fallback>
-        </mc:AlternateContent>
-      </w:r>
-      <w:r>
-        <w:rPr>
-          <w:noProof/>
-        </w:rPr>
-        <mc:AlternateContent>
-          <mc:Choice Requires="wps">
-            <w:drawing>
-              <wp:anchor distT="0" distB="0" distL="114300" distR="114300" simplePos="0" relativeHeight="251703296" behindDoc="0" locked="0" layoutInCell="1" allowOverlap="1" wp14:anchorId="355A3EA6" wp14:editId="12B80086">
+              <wp:anchor distT="0" distB="0" distL="114300" distR="114300" simplePos="0" relativeHeight="251703296" behindDoc="0" locked="0" layoutInCell="1" allowOverlap="1" wp14:anchorId="355A3EA6" wp14:editId="2FBB0817">
                 <wp:simplePos x="0" y="0"/>
                 <wp:positionH relativeFrom="column">
                   <wp:posOffset>4815840</wp:posOffset>
                 </wp:positionH>
                 <wp:positionV relativeFrom="paragraph">
-                  <wp:posOffset>2401570</wp:posOffset>
+                  <wp:posOffset>1410970</wp:posOffset>
                 </wp:positionV>
                 <wp:extent cx="1143000" cy="342900"/>
                 <wp:effectExtent l="0" t="0" r="19050" b="19050"/>
@@ -3372,7 +3122,13 @@
                               <w:jc w:val="center"/>
                             </w:pPr>
                             <w:r>
+                              <w:t>build</w:t>
+                            </w:r>
+                            <w:r>
                               <w:t>/templates</w:t>
+                            </w:r>
+                            <w:r>
+                              <w:t>/</w:t>
                             </w:r>
                             <w:r>
                               <w:rPr>
@@ -3444,7 +3200,7 @@
           </mc:Choice>
           <mc:Fallback>
             <w:pict>
-              <v:shape w14:anchorId="355A3EA6" id="Flowchart: Alternate Process 34" o:spid="_x0000_s1047" type="#_x0000_t176" style="position:absolute;margin-left:379.2pt;margin-top:189.1pt;width:90pt;height:27pt;z-index:251703296;visibility:visible;mso-wrap-style:square;mso-wrap-distance-left:9pt;mso-wrap-distance-top:0;mso-wrap-distance-right:9pt;mso-wrap-distance-bottom:0;mso-position-horizontal:absolute;mso-position-horizontal-relative:text;mso-position-vertical:absolute;mso-position-vertical-relative:text;v-text-anchor:middle" o:gfxdata="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" fillcolor="#ffc000 [3207]" strokecolor="#1f3763 [1604]" strokeweight="1pt">
+              <v:shape w14:anchorId="355A3EA6" id="Flowchart: Alternate Process 34" o:spid="_x0000_s1045" type="#_x0000_t176" style="position:absolute;margin-left:379.2pt;margin-top:111.1pt;width:90pt;height:27pt;z-index:251703296;visibility:visible;mso-wrap-style:square;mso-wrap-distance-left:9pt;mso-wrap-distance-top:0;mso-wrap-distance-right:9pt;mso-wrap-distance-bottom:0;mso-position-horizontal:absolute;mso-position-horizontal-relative:text;mso-position-vertical:absolute;mso-position-vertical-relative:text;v-text-anchor:middle" o:gfxdata="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" fillcolor="#ffc000 [3207]" strokecolor="#1f3763 [1604]" strokeweight="1pt">
                 <v:textbox>
                   <w:txbxContent>
                     <w:p>
@@ -3452,7 +3208,13 @@
                         <w:jc w:val="center"/>
                       </w:pPr>
                       <w:r>
+                        <w:t>build</w:t>
+                      </w:r>
+                      <w:r>
                         <w:t>/templates</w:t>
+                      </w:r>
+                      <w:r>
+                        <w:t>/</w:t>
                       </w:r>
                       <w:r>
                         <w:rPr>
@@ -3522,7 +3284,418 @@
         <mc:AlternateContent>
           <mc:Choice Requires="wps">
             <w:drawing>
-              <wp:anchor distT="0" distB="0" distL="114300" distR="114300" simplePos="0" relativeHeight="251701248" behindDoc="0" locked="0" layoutInCell="1" allowOverlap="1" wp14:anchorId="200B0CF7" wp14:editId="10E62C19">
+              <wp:anchor distT="0" distB="0" distL="114300" distR="114300" simplePos="0" relativeHeight="251711488" behindDoc="0" locked="0" layoutInCell="1" allowOverlap="1" wp14:anchorId="73CC8415" wp14:editId="6209DEF3">
+                <wp:simplePos x="0" y="0"/>
+                <wp:positionH relativeFrom="column">
+                  <wp:posOffset>1270000</wp:posOffset>
+                </wp:positionH>
+                <wp:positionV relativeFrom="paragraph">
+                  <wp:posOffset>1595120</wp:posOffset>
+                </wp:positionV>
+                <wp:extent cx="3535680" cy="0"/>
+                <wp:effectExtent l="0" t="95250" r="0" b="95250"/>
+                <wp:wrapNone/>
+                <wp:docPr id="39" name="Straight Arrow Connector 39"/>
+                <wp:cNvGraphicFramePr/>
+                <a:graphic xmlns:a="http://schemas.openxmlformats.org/drawingml/2006/main">
+                  <a:graphicData uri="http://schemas.microsoft.com/office/word/2010/wordprocessingShape">
+                    <wps:wsp>
+                      <wps:cNvCnPr/>
+                      <wps:spPr>
+                        <a:xfrm>
+                          <a:off x="0" y="0"/>
+                          <a:ext cx="3535680" cy="0"/>
+                        </a:xfrm>
+                        <a:prstGeom prst="straightConnector1">
+                          <a:avLst/>
+                        </a:prstGeom>
+                        <a:ln w="28575">
+                          <a:solidFill>
+                            <a:schemeClr val="bg2">
+                              <a:lumMod val="25000"/>
+                            </a:schemeClr>
+                          </a:solidFill>
+                          <a:tailEnd type="triangle"/>
+                        </a:ln>
+                      </wps:spPr>
+                      <wps:style>
+                        <a:lnRef idx="1">
+                          <a:schemeClr val="accent1"/>
+                        </a:lnRef>
+                        <a:fillRef idx="0">
+                          <a:schemeClr val="accent1"/>
+                        </a:fillRef>
+                        <a:effectRef idx="0">
+                          <a:schemeClr val="accent1"/>
+                        </a:effectRef>
+                        <a:fontRef idx="minor">
+                          <a:schemeClr val="tx1"/>
+                        </a:fontRef>
+                      </wps:style>
+                      <wps:bodyPr/>
+                    </wps:wsp>
+                  </a:graphicData>
+                </a:graphic>
+              </wp:anchor>
+            </w:drawing>
+          </mc:Choice>
+          <mc:Fallback>
+            <w:pict>
+              <v:shape w14:anchorId="1733AE46" id="Straight Arrow Connector 39" o:spid="_x0000_s1026" type="#_x0000_t32" style="position:absolute;margin-left:100pt;margin-top:125.6pt;width:278.4pt;height:0;z-index:251711488;visibility:visible;mso-wrap-style:square;mso-wrap-distance-left:9pt;mso-wrap-distance-top:0;mso-wrap-distance-right:9pt;mso-wrap-distance-bottom:0;mso-position-horizontal:absolute;mso-position-horizontal-relative:text;mso-position-vertical:absolute;mso-position-vertical-relative:text" o:gfxdata="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" strokecolor="#393737 [814]" strokeweight="2.25pt">
+                <v:stroke endarrow="block" joinstyle="miter"/>
+              </v:shape>
+            </w:pict>
+          </mc:Fallback>
+        </mc:AlternateContent>
+      </w:r>
+      <w:r>
+        <w:rPr>
+          <w:noProof/>
+        </w:rPr>
+        <mc:AlternateContent>
+          <mc:Choice Requires="wps">
+            <w:drawing>
+              <wp:anchor distT="0" distB="0" distL="114300" distR="114300" simplePos="0" relativeHeight="251741184" behindDoc="0" locked="0" layoutInCell="1" allowOverlap="1" wp14:anchorId="1245551D" wp14:editId="7E218958">
+                <wp:simplePos x="0" y="0"/>
+                <wp:positionH relativeFrom="column">
+                  <wp:posOffset>-104775</wp:posOffset>
+                </wp:positionH>
+                <wp:positionV relativeFrom="paragraph">
+                  <wp:posOffset>1410970</wp:posOffset>
+                </wp:positionV>
+                <wp:extent cx="1600200" cy="342900"/>
+                <wp:effectExtent l="0" t="0" r="19050" b="19050"/>
+                <wp:wrapNone/>
+                <wp:docPr id="11" name="Flowchart: Alternate Process 11"/>
+                <wp:cNvGraphicFramePr/>
+                <a:graphic xmlns:a="http://schemas.openxmlformats.org/drawingml/2006/main">
+                  <a:graphicData uri="http://schemas.microsoft.com/office/word/2010/wordprocessingShape">
+                    <wps:wsp>
+                      <wps:cNvSpPr/>
+                      <wps:spPr>
+                        <a:xfrm>
+                          <a:off x="0" y="0"/>
+                          <a:ext cx="1600200" cy="342900"/>
+                        </a:xfrm>
+                        <a:prstGeom prst="flowChartAlternateProcess">
+                          <a:avLst/>
+                        </a:prstGeom>
+                      </wps:spPr>
+                      <wps:style>
+                        <a:lnRef idx="2">
+                          <a:schemeClr val="accent1">
+                            <a:shade val="50000"/>
+                          </a:schemeClr>
+                        </a:lnRef>
+                        <a:fillRef idx="1">
+                          <a:schemeClr val="accent1"/>
+                        </a:fillRef>
+                        <a:effectRef idx="0">
+                          <a:schemeClr val="accent1"/>
+                        </a:effectRef>
+                        <a:fontRef idx="minor">
+                          <a:schemeClr val="lt1"/>
+                        </a:fontRef>
+                      </wps:style>
+                      <wps:txbx>
+                        <w:txbxContent>
+                          <w:p>
+                            <w:pPr>
+                              <w:jc w:val="center"/>
+                            </w:pPr>
+                            <w:r>
+                              <w:t>app</w:t>
+                            </w:r>
+                            <w:r>
+                              <w:t>/</w:t>
+                            </w:r>
+                            <w:r>
+                              <w:t>templates</w:t>
+                            </w:r>
+                            <w:r>
+                              <w:t>/*.html</w:t>
+                            </w:r>
+                          </w:p>
+                        </w:txbxContent>
+                      </wps:txbx>
+                      <wps:bodyPr rot="0" spcFirstLastPara="0" vertOverflow="overflow" horzOverflow="overflow" vert="horz" wrap="square" lIns="91440" tIns="45720" rIns="91440" bIns="45720" numCol="1" spcCol="0" rtlCol="0" fromWordArt="0" anchor="ctr" anchorCtr="0" forceAA="0" compatLnSpc="1">
+                        <a:prstTxWarp prst="textNoShape">
+                          <a:avLst/>
+                        </a:prstTxWarp>
+                        <a:noAutofit/>
+                      </wps:bodyPr>
+                    </wps:wsp>
+                  </a:graphicData>
+                </a:graphic>
+                <wp14:sizeRelH relativeFrom="margin">
+                  <wp14:pctWidth>0</wp14:pctWidth>
+                </wp14:sizeRelH>
+              </wp:anchor>
+            </w:drawing>
+          </mc:Choice>
+          <mc:Fallback>
+            <w:pict>
+              <v:shape w14:anchorId="1245551D" id="Flowchart: Alternate Process 11" o:spid="_x0000_s1046" type="#_x0000_t176" style="position:absolute;margin-left:-8.25pt;margin-top:111.1pt;width:126pt;height:27pt;z-index:251741184;visibility:visible;mso-wrap-style:square;mso-width-percent:0;mso-wrap-distance-left:9pt;mso-wrap-distance-top:0;mso-wrap-distance-right:9pt;mso-wrap-distance-bottom:0;mso-position-horizontal:absolute;mso-position-horizontal-relative:text;mso-position-vertical:absolute;mso-position-vertical-relative:text;mso-width-percent:0;mso-width-relative:margin;v-text-anchor:middle" o:gfxdata="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" fillcolor="#4472c4 [3204]" strokecolor="#1f3763 [1604]" strokeweight="1pt">
+                <v:textbox>
+                  <w:txbxContent>
+                    <w:p>
+                      <w:pPr>
+                        <w:jc w:val="center"/>
+                      </w:pPr>
+                      <w:r>
+                        <w:t>app</w:t>
+                      </w:r>
+                      <w:r>
+                        <w:t>/</w:t>
+                      </w:r>
+                      <w:r>
+                        <w:t>templates</w:t>
+                      </w:r>
+                      <w:r>
+                        <w:t>/*.html</w:t>
+                      </w:r>
+                    </w:p>
+                  </w:txbxContent>
+                </v:textbox>
+              </v:shape>
+            </w:pict>
+          </mc:Fallback>
+        </mc:AlternateContent>
+      </w:r>
+      <w:r>
+        <w:rPr>
+          <w:noProof/>
+        </w:rPr>
+        <mc:AlternateContent>
+          <mc:Choice Requires="wps">
+            <w:drawing>
+              <wp:anchor distT="0" distB="0" distL="114300" distR="114300" simplePos="0" relativeHeight="251740160" behindDoc="0" locked="0" layoutInCell="1" allowOverlap="1" wp14:anchorId="245335F3" wp14:editId="1B784837">
+                <wp:simplePos x="0" y="0"/>
+                <wp:positionH relativeFrom="column">
+                  <wp:posOffset>-104775</wp:posOffset>
+                </wp:positionH>
+                <wp:positionV relativeFrom="paragraph">
+                  <wp:posOffset>102870</wp:posOffset>
+                </wp:positionV>
+                <wp:extent cx="1600200" cy="1054100"/>
+                <wp:effectExtent l="0" t="0" r="19050" b="12700"/>
+                <wp:wrapNone/>
+                <wp:docPr id="10" name="Flowchart: Alternate Process 10"/>
+                <wp:cNvGraphicFramePr/>
+                <a:graphic xmlns:a="http://schemas.openxmlformats.org/drawingml/2006/main">
+                  <a:graphicData uri="http://schemas.microsoft.com/office/word/2010/wordprocessingShape">
+                    <wps:wsp>
+                      <wps:cNvSpPr/>
+                      <wps:spPr>
+                        <a:xfrm>
+                          <a:off x="0" y="0"/>
+                          <a:ext cx="1600200" cy="1054100"/>
+                        </a:xfrm>
+                        <a:prstGeom prst="flowChartAlternateProcess">
+                          <a:avLst/>
+                        </a:prstGeom>
+                      </wps:spPr>
+                      <wps:style>
+                        <a:lnRef idx="2">
+                          <a:schemeClr val="accent1">
+                            <a:shade val="50000"/>
+                          </a:schemeClr>
+                        </a:lnRef>
+                        <a:fillRef idx="1">
+                          <a:schemeClr val="accent1"/>
+                        </a:fillRef>
+                        <a:effectRef idx="0">
+                          <a:schemeClr val="accent1"/>
+                        </a:effectRef>
+                        <a:fontRef idx="minor">
+                          <a:schemeClr val="lt1"/>
+                        </a:fontRef>
+                      </wps:style>
+                      <wps:txbx>
+                        <w:txbxContent>
+                          <w:p>
+                            <w:pPr>
+                              <w:jc w:val="center"/>
+                            </w:pPr>
+                            <w:r>
+                              <w:t>app</w:t>
+                            </w:r>
+                            <w:r>
+                              <w:t>/content</w:t>
+                            </w:r>
+                            <w:r>
+                              <w:t>/*.md</w:t>
+                            </w:r>
+                          </w:p>
+                          <w:p>
+                            <w:pPr>
+                              <w:jc w:val="center"/>
+                            </w:pPr>
+                            <w:r>
+                              <w:t>app</w:t>
+                            </w:r>
+                            <w:r>
+                              <w:t>/content/*.html</w:t>
+                            </w:r>
+                          </w:p>
+                          <w:p>
+                            <w:pPr>
+                              <w:jc w:val="center"/>
+                            </w:pPr>
+                            <w:r>
+                              <w:t>app</w:t>
+                            </w:r>
+                            <w:r>
+                              <w:t>/content/*.docx</w:t>
+                            </w:r>
+                          </w:p>
+                        </w:txbxContent>
+                      </wps:txbx>
+                      <wps:bodyPr rot="0" spcFirstLastPara="0" vertOverflow="overflow" horzOverflow="overflow" vert="horz" wrap="square" lIns="91440" tIns="45720" rIns="91440" bIns="45720" numCol="1" spcCol="0" rtlCol="0" fromWordArt="0" anchor="ctr" anchorCtr="0" forceAA="0" compatLnSpc="1">
+                        <a:prstTxWarp prst="textNoShape">
+                          <a:avLst/>
+                        </a:prstTxWarp>
+                        <a:noAutofit/>
+                      </wps:bodyPr>
+                    </wps:wsp>
+                  </a:graphicData>
+                </a:graphic>
+                <wp14:sizeRelH relativeFrom="margin">
+                  <wp14:pctWidth>0</wp14:pctWidth>
+                </wp14:sizeRelH>
+                <wp14:sizeRelV relativeFrom="margin">
+                  <wp14:pctHeight>0</wp14:pctHeight>
+                </wp14:sizeRelV>
+              </wp:anchor>
+            </w:drawing>
+          </mc:Choice>
+          <mc:Fallback>
+            <w:pict>
+              <v:shape w14:anchorId="245335F3" id="Flowchart: Alternate Process 10" o:spid="_x0000_s1047" type="#_x0000_t176" style="position:absolute;margin-left:-8.25pt;margin-top:8.1pt;width:126pt;height:83pt;z-index:251740160;visibility:visible;mso-wrap-style:square;mso-width-percent:0;mso-height-percent:0;mso-wrap-distance-left:9pt;mso-wrap-distance-top:0;mso-wrap-distance-right:9pt;mso-wrap-distance-bottom:0;mso-position-horizontal:absolute;mso-position-horizontal-relative:text;mso-position-vertical:absolute;mso-position-vertical-relative:text;mso-width-percent:0;mso-height-percent:0;mso-width-relative:margin;mso-height-relative:margin;v-text-anchor:middle" o:gfxdata="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" fillcolor="#4472c4 [3204]" strokecolor="#1f3763 [1604]" strokeweight="1pt">
+                <v:textbox>
+                  <w:txbxContent>
+                    <w:p>
+                      <w:pPr>
+                        <w:jc w:val="center"/>
+                      </w:pPr>
+                      <w:r>
+                        <w:t>app</w:t>
+                      </w:r>
+                      <w:r>
+                        <w:t>/content</w:t>
+                      </w:r>
+                      <w:r>
+                        <w:t>/*.md</w:t>
+                      </w:r>
+                    </w:p>
+                    <w:p>
+                      <w:pPr>
+                        <w:jc w:val="center"/>
+                      </w:pPr>
+                      <w:r>
+                        <w:t>app</w:t>
+                      </w:r>
+                      <w:r>
+                        <w:t>/content/*.html</w:t>
+                      </w:r>
+                    </w:p>
+                    <w:p>
+                      <w:pPr>
+                        <w:jc w:val="center"/>
+                      </w:pPr>
+                      <w:r>
+                        <w:t>app</w:t>
+                      </w:r>
+                      <w:r>
+                        <w:t>/content/*.docx</w:t>
+                      </w:r>
+                    </w:p>
+                  </w:txbxContent>
+                </v:textbox>
+              </v:shape>
+            </w:pict>
+          </mc:Fallback>
+        </mc:AlternateContent>
+      </w:r>
+      <w:r>
+        <w:rPr>
+          <w:noProof/>
+        </w:rPr>
+        <mc:AlternateContent>
+          <mc:Choice Requires="wps">
+            <w:drawing>
+              <wp:anchor distT="0" distB="0" distL="114300" distR="114300" simplePos="0" relativeHeight="251705344" behindDoc="0" locked="0" layoutInCell="1" allowOverlap="1" wp14:anchorId="08D58ECE" wp14:editId="01A4CBE2">
+                <wp:simplePos x="0" y="0"/>
+                <wp:positionH relativeFrom="column">
+                  <wp:posOffset>1252220</wp:posOffset>
+                </wp:positionH>
+                <wp:positionV relativeFrom="paragraph">
+                  <wp:posOffset>596265</wp:posOffset>
+                </wp:positionV>
+                <wp:extent cx="3535680" cy="0"/>
+                <wp:effectExtent l="0" t="95250" r="0" b="95250"/>
+                <wp:wrapNone/>
+                <wp:docPr id="36" name="Straight Arrow Connector 36"/>
+                <wp:cNvGraphicFramePr/>
+                <a:graphic xmlns:a="http://schemas.openxmlformats.org/drawingml/2006/main">
+                  <a:graphicData uri="http://schemas.microsoft.com/office/word/2010/wordprocessingShape">
+                    <wps:wsp>
+                      <wps:cNvCnPr/>
+                      <wps:spPr>
+                        <a:xfrm>
+                          <a:off x="0" y="0"/>
+                          <a:ext cx="3535680" cy="0"/>
+                        </a:xfrm>
+                        <a:prstGeom prst="straightConnector1">
+                          <a:avLst/>
+                        </a:prstGeom>
+                        <a:ln w="28575">
+                          <a:solidFill>
+                            <a:schemeClr val="bg2">
+                              <a:lumMod val="25000"/>
+                            </a:schemeClr>
+                          </a:solidFill>
+                          <a:tailEnd type="triangle"/>
+                        </a:ln>
+                      </wps:spPr>
+                      <wps:style>
+                        <a:lnRef idx="1">
+                          <a:schemeClr val="accent1"/>
+                        </a:lnRef>
+                        <a:fillRef idx="0">
+                          <a:schemeClr val="accent1"/>
+                        </a:fillRef>
+                        <a:effectRef idx="0">
+                          <a:schemeClr val="accent1"/>
+                        </a:effectRef>
+                        <a:fontRef idx="minor">
+                          <a:schemeClr val="tx1"/>
+                        </a:fontRef>
+                      </wps:style>
+                      <wps:bodyPr/>
+                    </wps:wsp>
+                  </a:graphicData>
+                </a:graphic>
+              </wp:anchor>
+            </w:drawing>
+          </mc:Choice>
+          <mc:Fallback>
+            <w:pict>
+              <v:shape w14:anchorId="5B88AD2D" id="Straight Arrow Connector 36" o:spid="_x0000_s1026" type="#_x0000_t32" style="position:absolute;margin-left:98.6pt;margin-top:46.95pt;width:278.4pt;height:0;z-index:251705344;visibility:visible;mso-wrap-style:square;mso-wrap-distance-left:9pt;mso-wrap-distance-top:0;mso-wrap-distance-right:9pt;mso-wrap-distance-bottom:0;mso-position-horizontal:absolute;mso-position-horizontal-relative:text;mso-position-vertical:absolute;mso-position-vertical-relative:text" o:gfxdata="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" strokecolor="#393737 [814]" strokeweight="2.25pt">
+                <v:stroke endarrow="block" joinstyle="miter"/>
+              </v:shape>
+            </w:pict>
+          </mc:Fallback>
+        </mc:AlternateContent>
+      </w:r>
+      <w:r>
+        <w:rPr>
+          <w:noProof/>
+        </w:rPr>
+        <mc:AlternateContent>
+          <mc:Choice Requires="wps">
+            <w:drawing>
+              <wp:anchor distT="0" distB="0" distL="114300" distR="114300" simplePos="0" relativeHeight="251701248" behindDoc="0" locked="0" layoutInCell="1" allowOverlap="1" wp14:anchorId="200B0CF7" wp14:editId="4767EB40">
                 <wp:simplePos x="0" y="0"/>
                 <wp:positionH relativeFrom="column">
                   <wp:posOffset>4792980</wp:posOffset>
@@ -3574,7 +3747,13 @@
                               <w:jc w:val="center"/>
                             </w:pPr>
                             <w:r>
+                              <w:t>build</w:t>
+                            </w:r>
+                            <w:r>
                               <w:t>/content</w:t>
+                            </w:r>
+                            <w:r>
+                              <w:t>/</w:t>
                             </w:r>
                             <w:r>
                               <w:rPr>
@@ -3654,7 +3833,13 @@
                         <w:jc w:val="center"/>
                       </w:pPr>
                       <w:r>
+                        <w:t>build</w:t>
+                      </w:r>
+                      <w:r>
                         <w:t>/content</w:t>
+                      </w:r>
+                      <w:r>
+                        <w:t>/</w:t>
                       </w:r>
                       <w:r>
                         <w:rPr>
@@ -3708,198 +3893,6 @@
                             </a:graphic>
                           </wp:inline>
                         </w:drawing>
-                      </w:r>
-                    </w:p>
-                  </w:txbxContent>
-                </v:textbox>
-              </v:shape>
-            </w:pict>
-          </mc:Fallback>
-        </mc:AlternateContent>
-      </w:r>
-      <w:r>
-        <w:rPr>
-          <w:noProof/>
-        </w:rPr>
-        <mc:AlternateContent>
-          <mc:Choice Requires="wps">
-            <w:drawing>
-              <wp:anchor distT="0" distB="0" distL="114300" distR="114300" simplePos="0" relativeHeight="251675648" behindDoc="0" locked="0" layoutInCell="1" allowOverlap="1" wp14:anchorId="245335F3" wp14:editId="5FED2235">
-                <wp:simplePos x="0" y="0"/>
-                <wp:positionH relativeFrom="column">
-                  <wp:posOffset>121920</wp:posOffset>
-                </wp:positionH>
-                <wp:positionV relativeFrom="paragraph">
-                  <wp:posOffset>458470</wp:posOffset>
-                </wp:positionV>
-                <wp:extent cx="1143000" cy="342900"/>
-                <wp:effectExtent l="0" t="0" r="19050" b="19050"/>
-                <wp:wrapNone/>
-                <wp:docPr id="10" name="Flowchart: Alternate Process 10"/>
-                <wp:cNvGraphicFramePr/>
-                <a:graphic xmlns:a="http://schemas.openxmlformats.org/drawingml/2006/main">
-                  <a:graphicData uri="http://schemas.microsoft.com/office/word/2010/wordprocessingShape">
-                    <wps:wsp>
-                      <wps:cNvSpPr/>
-                      <wps:spPr>
-                        <a:xfrm>
-                          <a:off x="0" y="0"/>
-                          <a:ext cx="1143000" cy="342900"/>
-                        </a:xfrm>
-                        <a:prstGeom prst="flowChartAlternateProcess">
-                          <a:avLst/>
-                        </a:prstGeom>
-                      </wps:spPr>
-                      <wps:style>
-                        <a:lnRef idx="2">
-                          <a:schemeClr val="accent1">
-                            <a:shade val="50000"/>
-                          </a:schemeClr>
-                        </a:lnRef>
-                        <a:fillRef idx="1">
-                          <a:schemeClr val="accent1"/>
-                        </a:fillRef>
-                        <a:effectRef idx="0">
-                          <a:schemeClr val="accent1"/>
-                        </a:effectRef>
-                        <a:fontRef idx="minor">
-                          <a:schemeClr val="lt1"/>
-                        </a:fontRef>
-                      </wps:style>
-                      <wps:txbx>
-                        <w:txbxContent>
-                          <w:p>
-                            <w:pPr>
-                              <w:jc w:val="center"/>
-                            </w:pPr>
-                            <w:r>
-                              <w:t>/content</w:t>
-                            </w:r>
-                          </w:p>
-                        </w:txbxContent>
-                      </wps:txbx>
-                      <wps:bodyPr rot="0" spcFirstLastPara="0" vertOverflow="overflow" horzOverflow="overflow" vert="horz" wrap="square" lIns="91440" tIns="45720" rIns="91440" bIns="45720" numCol="1" spcCol="0" rtlCol="0" fromWordArt="0" anchor="ctr" anchorCtr="0" forceAA="0" compatLnSpc="1">
-                        <a:prstTxWarp prst="textNoShape">
-                          <a:avLst/>
-                        </a:prstTxWarp>
-                        <a:noAutofit/>
-                      </wps:bodyPr>
-                    </wps:wsp>
-                  </a:graphicData>
-                </a:graphic>
-              </wp:anchor>
-            </w:drawing>
-          </mc:Choice>
-          <mc:Fallback>
-            <w:pict>
-              <v:shape w14:anchorId="245335F3" id="Flowchart: Alternate Process 10" o:spid="_x0000_s1049" type="#_x0000_t176" style="position:absolute;margin-left:9.6pt;margin-top:36.1pt;width:90pt;height:27pt;z-index:251675648;visibility:visible;mso-wrap-style:square;mso-wrap-distance-left:9pt;mso-wrap-distance-top:0;mso-wrap-distance-right:9pt;mso-wrap-distance-bottom:0;mso-position-horizontal:absolute;mso-position-horizontal-relative:text;mso-position-vertical:absolute;mso-position-vertical-relative:text;v-text-anchor:middle" o:gfxdata="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" fillcolor="#4472c4 [3204]" strokecolor="#1f3763 [1604]" strokeweight="1pt">
-                <v:textbox>
-                  <w:txbxContent>
-                    <w:p>
-                      <w:pPr>
-                        <w:jc w:val="center"/>
-                      </w:pPr>
-                      <w:r>
-                        <w:t>/content</w:t>
-                      </w:r>
-                    </w:p>
-                  </w:txbxContent>
-                </v:textbox>
-              </v:shape>
-            </w:pict>
-          </mc:Fallback>
-        </mc:AlternateContent>
-      </w:r>
-      <w:r>
-        <w:rPr>
-          <w:noProof/>
-        </w:rPr>
-        <mc:AlternateContent>
-          <mc:Choice Requires="wps">
-            <w:drawing>
-              <wp:anchor distT="0" distB="0" distL="114300" distR="114300" simplePos="0" relativeHeight="251677696" behindDoc="0" locked="0" layoutInCell="1" allowOverlap="1" wp14:anchorId="1245551D" wp14:editId="4BFC5DC6">
-                <wp:simplePos x="0" y="0"/>
-                <wp:positionH relativeFrom="column">
-                  <wp:posOffset>121920</wp:posOffset>
-                </wp:positionH>
-                <wp:positionV relativeFrom="paragraph">
-                  <wp:posOffset>2401570</wp:posOffset>
-                </wp:positionV>
-                <wp:extent cx="1143000" cy="342900"/>
-                <wp:effectExtent l="0" t="0" r="19050" b="19050"/>
-                <wp:wrapNone/>
-                <wp:docPr id="11" name="Flowchart: Alternate Process 11"/>
-                <wp:cNvGraphicFramePr/>
-                <a:graphic xmlns:a="http://schemas.openxmlformats.org/drawingml/2006/main">
-                  <a:graphicData uri="http://schemas.microsoft.com/office/word/2010/wordprocessingShape">
-                    <wps:wsp>
-                      <wps:cNvSpPr/>
-                      <wps:spPr>
-                        <a:xfrm>
-                          <a:off x="0" y="0"/>
-                          <a:ext cx="1143000" cy="342900"/>
-                        </a:xfrm>
-                        <a:prstGeom prst="flowChartAlternateProcess">
-                          <a:avLst/>
-                        </a:prstGeom>
-                      </wps:spPr>
-                      <wps:style>
-                        <a:lnRef idx="2">
-                          <a:schemeClr val="accent1">
-                            <a:shade val="50000"/>
-                          </a:schemeClr>
-                        </a:lnRef>
-                        <a:fillRef idx="1">
-                          <a:schemeClr val="accent1"/>
-                        </a:fillRef>
-                        <a:effectRef idx="0">
-                          <a:schemeClr val="accent1"/>
-                        </a:effectRef>
-                        <a:fontRef idx="minor">
-                          <a:schemeClr val="lt1"/>
-                        </a:fontRef>
-                      </wps:style>
-                      <wps:txbx>
-                        <w:txbxContent>
-                          <w:p>
-                            <w:pPr>
-                              <w:jc w:val="center"/>
-                            </w:pPr>
-                            <w:r>
-                              <w:t>/</w:t>
-                            </w:r>
-                            <w:r>
-                              <w:t>templates</w:t>
-                            </w:r>
-                          </w:p>
-                        </w:txbxContent>
-                      </wps:txbx>
-                      <wps:bodyPr rot="0" spcFirstLastPara="0" vertOverflow="overflow" horzOverflow="overflow" vert="horz" wrap="square" lIns="91440" tIns="45720" rIns="91440" bIns="45720" numCol="1" spcCol="0" rtlCol="0" fromWordArt="0" anchor="ctr" anchorCtr="0" forceAA="0" compatLnSpc="1">
-                        <a:prstTxWarp prst="textNoShape">
-                          <a:avLst/>
-                        </a:prstTxWarp>
-                        <a:noAutofit/>
-                      </wps:bodyPr>
-                    </wps:wsp>
-                  </a:graphicData>
-                </a:graphic>
-              </wp:anchor>
-            </w:drawing>
-          </mc:Choice>
-          <mc:Fallback>
-            <w:pict>
-              <v:shape w14:anchorId="1245551D" id="Flowchart: Alternate Process 11" o:spid="_x0000_s1050" type="#_x0000_t176" style="position:absolute;margin-left:9.6pt;margin-top:189.1pt;width:90pt;height:27pt;z-index:251677696;visibility:visible;mso-wrap-style:square;mso-wrap-distance-left:9pt;mso-wrap-distance-top:0;mso-wrap-distance-right:9pt;mso-wrap-distance-bottom:0;mso-position-horizontal:absolute;mso-position-horizontal-relative:text;mso-position-vertical:absolute;mso-position-vertical-relative:text;v-text-anchor:middle" o:gfxdata="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" fillcolor="#4472c4 [3204]" strokecolor="#1f3763 [1604]" strokeweight="1pt">
-                <v:textbox>
-                  <w:txbxContent>
-                    <w:p>
-                      <w:pPr>
-                        <w:jc w:val="center"/>
-                      </w:pPr>
-                      <w:r>
-                        <w:t>/</w:t>
-                      </w:r>
-                      <w:r>
-                        <w:t>templates</w:t>
                       </w:r>
                     </w:p>
                   </w:txbxContent>
@@ -4654,7 +4647,7 @@
 </file>
 
 <file path=customXml/itemProps1.xml><?xml version="1.0" encoding="utf-8"?>
-<ds:datastoreItem xmlns:ds="http://schemas.openxmlformats.org/officeDocument/2006/customXml" ds:itemID="{9C738BB5-D0B0-4E92-921F-C37090D358D3}">
+<ds:datastoreItem xmlns:ds="http://schemas.openxmlformats.org/officeDocument/2006/customXml" ds:itemID="{B2729F0D-3CF7-41A0-8512-94FB2FF95946}">
   <ds:schemaRefs>
     <ds:schemaRef ds:uri="http://schemas.openxmlformats.org/officeDocument/2006/bibliography"/>
   </ds:schemaRefs>

</xml_diff>